<commit_message>
Analyser: Dodana opcija Filter in popravljena opcija GroupBy
</commit_message>
<xml_diff>
--- a/doc/ALGator.docx
+++ b/doc/ALGator.docx
@@ -12376,8 +12376,6 @@
         </w:rPr>
         <w:t>]</w:t>
       </w:r>
-      <w:bookmarkStart w:id="32" w:name="_GoBack"/>
-      <w:bookmarkEnd w:id="32"/>
     </w:p>
     <w:p>
       <w:pPr>
@@ -13417,7 +13415,145 @@
           <w:sz w:val="24"/>
           <w:szCs w:val="24"/>
         </w:rPr>
-        <w:t xml:space="preserve">se uporabi operator in (&amp;&amp;). </w:t>
+        <w:t>se uporabi operator in (&amp;&amp;) – z drugimi besedami, po filtru v tabeli ostanejo samo tiste vrstice, ki ustrezajo vsem pogojem filtra</w:t>
+      </w:r>
+    </w:p>
+    <w:p>
+      <w:pPr>
+        <w:pStyle w:val="ListParagraph"/>
+        <w:numPr>
+          <w:ilvl w:val="2"/>
+          <w:numId w:val="17"/>
+        </w:numPr>
+        <w:rPr>
+          <w:rStyle w:val="CODE"/>
+          <w:rFonts w:asciiTheme="minorHAnsi" w:hAnsiTheme="minorHAnsi"/>
+          <w:bCs w:val="0"/>
+          <w:sz w:val="24"/>
+          <w:szCs w:val="24"/>
+        </w:rPr>
+      </w:pPr>
+      <w:r>
+        <w:rPr>
+          <w:rStyle w:val="CODE"/>
+          <w:rFonts w:asciiTheme="minorHAnsi" w:hAnsiTheme="minorHAnsi"/>
+          <w:bCs w:val="0"/>
+          <w:sz w:val="24"/>
+          <w:szCs w:val="24"/>
+        </w:rPr>
+        <w:t xml:space="preserve">Primer: </w:t>
+      </w:r>
+      <w:r>
+        <w:rPr>
+          <w:rStyle w:val="CODE"/>
+        </w:rPr>
+        <w:t>Filter : [</w:t>
+      </w:r>
+      <w:r>
+        <w:rPr>
+          <w:rStyle w:val="CODE"/>
+        </w:rPr>
+        <w:t>"</w:t>
+      </w:r>
+      <w:r>
+        <w:rPr>
+          <w:rStyle w:val="CODE"/>
+        </w:rPr>
+        <w:t>N &gt; 100</w:t>
+      </w:r>
+      <w:r>
+        <w:rPr>
+          <w:rStyle w:val="CODE"/>
+        </w:rPr>
+        <w:t>"</w:t>
+      </w:r>
+      <w:r>
+        <w:rPr>
+          <w:rStyle w:val="CODE"/>
+        </w:rPr>
+        <w:t xml:space="preserve">, </w:t>
+      </w:r>
+      <w:r>
+        <w:rPr>
+          <w:rStyle w:val="CODE"/>
+        </w:rPr>
+        <w:t>"</w:t>
+      </w:r>
+      <w:r>
+        <w:rPr>
+          <w:rStyle w:val="CODE"/>
+        </w:rPr>
+        <w:t>N &lt; 1000</w:t>
+      </w:r>
+      <w:r>
+        <w:rPr>
+          <w:rStyle w:val="CODE"/>
+        </w:rPr>
+        <w:t>"</w:t>
+      </w:r>
+      <w:r>
+        <w:rPr>
+          <w:rStyle w:val="CODE"/>
+        </w:rPr>
+        <w:t xml:space="preserve">]: </w:t>
+      </w:r>
+      <w:r>
+        <w:rPr>
+          <w:rStyle w:val="CODE"/>
+          <w:rFonts w:asciiTheme="minorHAnsi" w:hAnsiTheme="minorHAnsi"/>
+          <w:bCs w:val="0"/>
+          <w:sz w:val="24"/>
+          <w:szCs w:val="24"/>
+        </w:rPr>
+        <w:t xml:space="preserve">med rezultati ostanejo samo tiste vrstice, v katerih je vrednost parametra </w:t>
+      </w:r>
+      <w:r>
+        <w:rPr>
+          <w:rStyle w:val="CODE"/>
+        </w:rPr>
+        <w:t>N</w:t>
+      </w:r>
+      <w:r>
+        <w:rPr>
+          <w:rStyle w:val="CODE"/>
+          <w:rFonts w:asciiTheme="minorHAnsi" w:hAnsiTheme="minorHAnsi"/>
+          <w:bCs w:val="0"/>
+          <w:sz w:val="24"/>
+          <w:szCs w:val="24"/>
+        </w:rPr>
+        <w:t xml:space="preserve"> večja od </w:t>
+      </w:r>
+      <w:r>
+        <w:rPr>
+          <w:rStyle w:val="CODE"/>
+        </w:rPr>
+        <w:t>100</w:t>
+      </w:r>
+      <w:r>
+        <w:rPr>
+          <w:rStyle w:val="CODE"/>
+          <w:rFonts w:asciiTheme="minorHAnsi" w:hAnsiTheme="minorHAnsi"/>
+          <w:bCs w:val="0"/>
+          <w:sz w:val="24"/>
+          <w:szCs w:val="24"/>
+        </w:rPr>
+        <w:t xml:space="preserve"> in manjša od </w:t>
+      </w:r>
+      <w:r>
+        <w:rPr>
+          <w:rStyle w:val="CODE"/>
+        </w:rPr>
+        <w:t>1000</w:t>
+      </w:r>
+      <w:r>
+        <w:rPr>
+          <w:rStyle w:val="CODE"/>
+          <w:rFonts w:asciiTheme="minorHAnsi" w:hAnsiTheme="minorHAnsi"/>
+          <w:bCs w:val="0"/>
+          <w:sz w:val="24"/>
+          <w:szCs w:val="24"/>
+        </w:rPr>
+        <w:t xml:space="preserve">.  </w:t>
       </w:r>
     </w:p>
     <w:p>
@@ -13443,62 +13579,10 @@
           <w:sz w:val="24"/>
           <w:szCs w:val="24"/>
         </w:rPr>
-        <w:t xml:space="preserve">Primer: </w:t>
-      </w:r>
-      <w:r>
-        <w:rPr>
-          <w:rStyle w:val="CODE"/>
-        </w:rPr>
-        <w:t>Filter : [</w:t>
-      </w:r>
-      <w:r>
-        <w:rPr>
-          <w:rStyle w:val="CODE"/>
-        </w:rPr>
-        <w:t>"</w:t>
-      </w:r>
-      <w:r>
-        <w:rPr>
-          <w:rStyle w:val="CODE"/>
-        </w:rPr>
-        <w:t>N &gt; 100</w:t>
-      </w:r>
-      <w:r>
-        <w:rPr>
-          <w:rStyle w:val="CODE"/>
-        </w:rPr>
-        <w:t>"</w:t>
-      </w:r>
-      <w:r>
-        <w:rPr>
-          <w:rStyle w:val="CODE"/>
-        </w:rPr>
-        <w:t xml:space="preserve">, </w:t>
-      </w:r>
-      <w:r>
-        <w:rPr>
-          <w:rStyle w:val="CODE"/>
-        </w:rPr>
-        <w:t>"</w:t>
-      </w:r>
-      <w:r>
-        <w:rPr>
-          <w:rStyle w:val="CODE"/>
-        </w:rPr>
-        <w:t>N &lt; 1000</w:t>
-      </w:r>
-      <w:r>
-        <w:rPr>
-          <w:rStyle w:val="CODE"/>
-        </w:rPr>
-        <w:t>"</w:t>
-      </w:r>
-      <w:r>
-        <w:rPr>
-          <w:rStyle w:val="CODE"/>
-        </w:rPr>
-        <w:t xml:space="preserve">]: </w:t>
-      </w:r>
+        <w:t>Posamezen f</w:t>
+      </w:r>
+      <w:bookmarkStart w:id="32" w:name="_GoBack"/>
+      <w:bookmarkEnd w:id="32"/>
       <w:r>
         <w:rPr>
           <w:rStyle w:val="CODE"/>
@@ -13507,13 +13591,25 @@
           <w:sz w:val="24"/>
           <w:szCs w:val="24"/>
         </w:rPr>
-        <w:t xml:space="preserve">med rezultati ostanejo samo tiste vrstice, v katerih je vrednost parametra </w:t>
-      </w:r>
-      <w:r>
-        <w:rPr>
-          <w:rStyle w:val="CODE"/>
-        </w:rPr>
-        <w:t>N</w:t>
+        <w:t xml:space="preserve">ilter je oblike: </w:t>
+      </w:r>
+      <w:r>
+        <w:rPr>
+          <w:rStyle w:val="CODE"/>
+        </w:rPr>
+        <w:t>&lt;i</w:t>
+      </w:r>
+      <w:r>
+        <w:rPr>
+          <w:rStyle w:val="CODE"/>
+        </w:rPr>
+        <w:t>me_parametra</w:t>
+      </w:r>
+      <w:r>
+        <w:rPr>
+          <w:rStyle w:val="CODE"/>
+        </w:rPr>
+        <w:t>&gt;</w:t>
       </w:r>
       <w:r>
         <w:rPr>
@@ -13523,15 +13619,22 @@
           <w:sz w:val="24"/>
           <w:szCs w:val="24"/>
         </w:rPr>
-        <w:t xml:space="preserve"> večja od </w:t>
-      </w:r>
-      <w:r>
-        <w:rPr>
-          <w:rStyle w:val="CODE"/>
-        </w:rPr>
-        <w:t>100</w:t>
-      </w:r>
-      <w:r>
+        <w:t xml:space="preserve"> </w:t>
+      </w:r>
+      <w:r>
+        <w:rPr>
+          <w:rStyle w:val="CODE"/>
+        </w:rPr>
+        <w:t>&lt;operator&gt; &lt;vrednost&gt;</w:t>
+      </w:r>
+    </w:p>
+    <w:p>
+      <w:pPr>
+        <w:pStyle w:val="ListParagraph"/>
+        <w:numPr>
+          <w:ilvl w:val="1"/>
+          <w:numId w:val="17"/>
+        </w:numPr>
         <w:rPr>
           <w:rStyle w:val="CODE"/>
           <w:rFonts w:asciiTheme="minorHAnsi" w:hAnsiTheme="minorHAnsi"/>
@@ -13539,14 +13642,7 @@
           <w:sz w:val="24"/>
           <w:szCs w:val="24"/>
         </w:rPr>
-        <w:t xml:space="preserve"> in manjša od </w:t>
-      </w:r>
-      <w:r>
-        <w:rPr>
-          <w:rStyle w:val="CODE"/>
-        </w:rPr>
-        <w:t>1000</w:t>
-      </w:r>
+      </w:pPr>
       <w:r>
         <w:rPr>
           <w:rStyle w:val="CODE"/>
@@ -13555,7 +13651,59 @@
           <w:sz w:val="24"/>
           <w:szCs w:val="24"/>
         </w:rPr>
-        <w:t xml:space="preserve">.  </w:t>
+        <w:t xml:space="preserve">Operatorji filtra: </w:t>
+      </w:r>
+    </w:p>
+    <w:p>
+      <w:pPr>
+        <w:pStyle w:val="ListParagraph"/>
+        <w:numPr>
+          <w:ilvl w:val="2"/>
+          <w:numId w:val="17"/>
+        </w:numPr>
+        <w:rPr>
+          <w:rStyle w:val="CODE"/>
+          <w:rFonts w:asciiTheme="minorHAnsi" w:hAnsiTheme="minorHAnsi"/>
+          <w:bCs w:val="0"/>
+          <w:sz w:val="24"/>
+          <w:szCs w:val="24"/>
+        </w:rPr>
+      </w:pPr>
+      <w:r>
+        <w:rPr>
+          <w:rStyle w:val="CODE"/>
+          <w:rFonts w:asciiTheme="minorHAnsi" w:hAnsiTheme="minorHAnsi"/>
+          <w:bCs w:val="0"/>
+          <w:sz w:val="24"/>
+          <w:szCs w:val="24"/>
+        </w:rPr>
+        <w:t>Za številske parametre: &lt;, &lt;=, &gt;, &gt;=, ==, !=</w:t>
+      </w:r>
+    </w:p>
+    <w:p>
+      <w:pPr>
+        <w:pStyle w:val="ListParagraph"/>
+        <w:numPr>
+          <w:ilvl w:val="2"/>
+          <w:numId w:val="17"/>
+        </w:numPr>
+        <w:rPr>
+          <w:rStyle w:val="CODE"/>
+          <w:rFonts w:asciiTheme="minorHAnsi" w:hAnsiTheme="minorHAnsi"/>
+          <w:bCs w:val="0"/>
+          <w:sz w:val="24"/>
+          <w:szCs w:val="24"/>
+        </w:rPr>
+      </w:pPr>
+      <w:r>
+        <w:rPr>
+          <w:rStyle w:val="CODE"/>
+          <w:rFonts w:asciiTheme="minorHAnsi" w:hAnsiTheme="minorHAnsi"/>
+          <w:bCs w:val="0"/>
+          <w:sz w:val="24"/>
+          <w:szCs w:val="24"/>
+        </w:rPr>
+        <w:t>Za znakovne paramtere: ==, !=</w:t>
       </w:r>
     </w:p>
     <w:p/>

</xml_diff>

<commit_message>
Dodane CNT meritve, abstract algorithm factory in filter (bugs 6, 22, 11, 21)
</commit_message>
<xml_diff>
--- a/doc/ALGator.docx
+++ b/doc/ALGator.docx
@@ -13579,19 +13579,7 @@
           <w:sz w:val="24"/>
           <w:szCs w:val="24"/>
         </w:rPr>
-        <w:t>Posamezen f</w:t>
-      </w:r>
-      <w:bookmarkStart w:id="32" w:name="_GoBack"/>
-      <w:bookmarkEnd w:id="32"/>
-      <w:r>
-        <w:rPr>
-          <w:rStyle w:val="CODE"/>
-          <w:rFonts w:asciiTheme="minorHAnsi" w:hAnsiTheme="minorHAnsi"/>
-          <w:bCs w:val="0"/>
-          <w:sz w:val="24"/>
-          <w:szCs w:val="24"/>
-        </w:rPr>
-        <w:t xml:space="preserve">ilter je oblike: </w:t>
+        <w:t xml:space="preserve">Posamezen filter je oblike: </w:t>
       </w:r>
       <w:r>
         <w:rPr>
@@ -13893,11 +13881,11 @@
       <w:pPr>
         <w:pStyle w:val="Heading1"/>
       </w:pPr>
-      <w:bookmarkStart w:id="33" w:name="_Toc258494196"/>
+      <w:bookmarkStart w:id="32" w:name="_Toc258494196"/>
       <w:r>
         <w:t>Izvajanje algoritmov</w:t>
       </w:r>
-      <w:bookmarkEnd w:id="33"/>
+      <w:bookmarkEnd w:id="32"/>
     </w:p>
     <w:p/>
     <w:p/>
@@ -13905,11 +13893,11 @@
       <w:pPr>
         <w:pStyle w:val="Heading2"/>
       </w:pPr>
-      <w:bookmarkStart w:id="34" w:name="_Toc258494197"/>
+      <w:bookmarkStart w:id="33" w:name="_Toc258494197"/>
       <w:r>
         <w:t>Osnovni pojmi</w:t>
       </w:r>
-      <w:bookmarkEnd w:id="34"/>
+      <w:bookmarkEnd w:id="33"/>
     </w:p>
     <w:p/>
     <w:p>
@@ -14370,11 +14358,11 @@
       <w:pPr>
         <w:pStyle w:val="Heading2"/>
       </w:pPr>
-      <w:bookmarkStart w:id="35" w:name="_Toc258494198"/>
+      <w:bookmarkStart w:id="34" w:name="_Toc258494198"/>
       <w:r>
         <w:t>Naloge (TestCases) in množice nalog (TestSets)</w:t>
       </w:r>
-      <w:bookmarkEnd w:id="35"/>
+      <w:bookmarkEnd w:id="34"/>
     </w:p>
     <w:p/>
     <w:p/>
@@ -15253,8 +15241,8 @@
         <w:pStyle w:val="Caption"/>
         <w:jc w:val="center"/>
       </w:pPr>
-      <w:bookmarkStart w:id="36" w:name="_Ref254858781"/>
-      <w:bookmarkStart w:id="37" w:name="_Ref254858770"/>
+      <w:bookmarkStart w:id="35" w:name="_Ref254858781"/>
+      <w:bookmarkStart w:id="36" w:name="_Ref254858770"/>
       <w:r>
         <w:t xml:space="preserve">Slika </w:t>
       </w:r>
@@ -15273,28 +15261,28 @@
       <w:r>
         <w:fldChar w:fldCharType="end"/>
       </w:r>
+      <w:bookmarkEnd w:id="35"/>
+      <w:r>
+        <w:t xml:space="preserve">: </w:t>
+      </w:r>
+      <w:bookmarkStart w:id="37" w:name="_Ref254868903"/>
+      <w:r>
+        <w:t xml:space="preserve">Primer zapisa nalog in implementacije </w:t>
+      </w:r>
+      <w:r>
+        <w:rPr>
+          <w:rStyle w:val="CODE"/>
+        </w:rPr>
+        <w:t>TestSetIterator</w:t>
+      </w:r>
+      <w:r>
+        <w:t>-ja</w:t>
+      </w:r>
       <w:bookmarkEnd w:id="36"/>
       <w:r>
-        <w:t xml:space="preserve">: </w:t>
-      </w:r>
-      <w:bookmarkStart w:id="38" w:name="_Ref254868903"/>
-      <w:r>
-        <w:t xml:space="preserve">Primer zapisa nalog in implementacije </w:t>
-      </w:r>
-      <w:r>
-        <w:rPr>
-          <w:rStyle w:val="CODE"/>
-        </w:rPr>
-        <w:t>TestSetIterator</w:t>
-      </w:r>
-      <w:r>
-        <w:t>-ja</w:t>
+        <w:t xml:space="preserve"> za problem Sort.</w:t>
       </w:r>
       <w:bookmarkEnd w:id="37"/>
-      <w:r>
-        <w:t xml:space="preserve"> za problem Sort.</w:t>
-      </w:r>
-      <w:bookmarkEnd w:id="38"/>
     </w:p>
     <w:p/>
     <w:p>
@@ -15310,11 +15298,11 @@
       <w:pPr>
         <w:pStyle w:val="Heading2"/>
       </w:pPr>
-      <w:bookmarkStart w:id="39" w:name="_Toc258494199"/>
+      <w:bookmarkStart w:id="38" w:name="_Toc258494199"/>
       <w:r>
         <w:t>Algoritmi</w:t>
       </w:r>
-      <w:bookmarkEnd w:id="39"/>
+      <w:bookmarkEnd w:id="38"/>
     </w:p>
     <w:p>
       <w:pPr>
@@ -15782,7 +15770,7 @@
         <w:pStyle w:val="Caption"/>
         <w:jc w:val="center"/>
       </w:pPr>
-      <w:bookmarkStart w:id="40" w:name="_Ref254868986"/>
+      <w:bookmarkStart w:id="39" w:name="_Ref254868986"/>
       <w:r>
         <w:t xml:space="preserve">Slika </w:t>
       </w:r>
@@ -15801,7 +15789,7 @@
       <w:r>
         <w:fldChar w:fldCharType="end"/>
       </w:r>
-      <w:bookmarkEnd w:id="40"/>
+      <w:bookmarkEnd w:id="39"/>
       <w:r>
         <w:t>. Razred AbsAlgorithm in njegovi nasledniki</w:t>
       </w:r>
@@ -15821,14 +15809,14 @@
       <w:pPr>
         <w:pStyle w:val="Heading2"/>
       </w:pPr>
-      <w:bookmarkStart w:id="41" w:name="_Toc258494200"/>
+      <w:bookmarkStart w:id="40" w:name="_Toc258494200"/>
       <w:r>
         <w:t xml:space="preserve">Rešitev naloge in </w:t>
       </w:r>
       <w:r>
         <w:t>zapis rezultatov</w:t>
       </w:r>
-      <w:bookmarkEnd w:id="41"/>
+      <w:bookmarkEnd w:id="40"/>
     </w:p>
     <w:p/>
     <w:p>
@@ -16107,11 +16095,11 @@
       <w:pPr>
         <w:pStyle w:val="Heading3"/>
       </w:pPr>
-      <w:bookmarkStart w:id="42" w:name="_Toc258494201"/>
+      <w:bookmarkStart w:id="41" w:name="_Toc258494201"/>
       <w:r>
         <w:t>Privzeti izhodni parametri</w:t>
       </w:r>
-      <w:bookmarkEnd w:id="42"/>
+      <w:bookmarkEnd w:id="41"/>
     </w:p>
     <w:p>
       <w:r>
@@ -16209,13 +16197,13 @@
       <w:pPr>
         <w:pStyle w:val="Heading2"/>
       </w:pPr>
-      <w:bookmarkStart w:id="43" w:name="_Ref257881402"/>
-      <w:bookmarkStart w:id="44" w:name="_Toc258494202"/>
+      <w:bookmarkStart w:id="42" w:name="_Ref257881402"/>
+      <w:bookmarkStart w:id="43" w:name="_Toc258494202"/>
       <w:r>
         <w:t>Meritve</w:t>
       </w:r>
+      <w:bookmarkEnd w:id="42"/>
       <w:bookmarkEnd w:id="43"/>
-      <w:bookmarkEnd w:id="44"/>
     </w:p>
     <w:p/>
     <w:p>
@@ -16376,11 +16364,11 @@
       <w:pPr>
         <w:pStyle w:val="Heading3"/>
       </w:pPr>
-      <w:bookmarkStart w:id="45" w:name="_Toc258494203"/>
+      <w:bookmarkStart w:id="44" w:name="_Toc258494203"/>
       <w:r>
         <w:t>Meritve parametrov izvajanja</w:t>
       </w:r>
-      <w:bookmarkEnd w:id="45"/>
+      <w:bookmarkEnd w:id="44"/>
       <w:r>
         <w:t xml:space="preserve"> </w:t>
       </w:r>
@@ -16723,11 +16711,11 @@
       <w:pPr>
         <w:pStyle w:val="Heading3"/>
       </w:pPr>
-      <w:bookmarkStart w:id="46" w:name="_Toc258494204"/>
+      <w:bookmarkStart w:id="45" w:name="_Toc258494204"/>
       <w:r>
         <w:t>Meritve s števci</w:t>
       </w:r>
-      <w:bookmarkEnd w:id="46"/>
+      <w:bookmarkEnd w:id="45"/>
       <w:r>
         <w:t xml:space="preserve">  </w:t>
       </w:r>
@@ -16800,10 +16788,25 @@
         <w:rPr>
           <w:rStyle w:val="CODE"/>
         </w:rPr>
-        <w:t>//@COUNT{counter_name}</w:t>
-      </w:r>
-      <w:r>
-        <w:t xml:space="preserve">, ki poveča vrednost števca </w:t>
+        <w:t>//@COUNT{counter_name</w:t>
+      </w:r>
+      <w:r>
+        <w:rPr>
+          <w:rStyle w:val="CODE"/>
+        </w:rPr>
+        <w:t>, value</w:t>
+      </w:r>
+      <w:r>
+        <w:rPr>
+          <w:rStyle w:val="CODE"/>
+        </w:rPr>
+        <w:t>}</w:t>
+      </w:r>
+      <w:r>
+        <w:t xml:space="preserve"> </w:t>
+      </w:r>
+      <w:r>
+        <w:t xml:space="preserve"> ki poveča vrednost števca </w:t>
       </w:r>
       <w:r>
         <w:rPr>
@@ -16815,43 +16818,135 @@
         <w:rPr>
           <w:rStyle w:val="CODE"/>
         </w:rPr>
+        <w:t xml:space="preserve"> </w:t>
+      </w:r>
+      <w:r>
+        <w:t xml:space="preserve">za </w:t>
+      </w:r>
+      <w:r>
+        <w:rPr>
+          <w:rStyle w:val="CODE"/>
+        </w:rPr>
+        <w:t>value</w:t>
+      </w:r>
+      <w:r>
+        <w:t xml:space="preserve"> </w:t>
+      </w:r>
+      <w:r>
+        <w:t xml:space="preserve">(primer: </w:t>
+      </w:r>
+      <w:r>
+        <w:rPr>
+          <w:rStyle w:val="CODE"/>
+        </w:rPr>
+        <w:t>//@COUNT{SWAP, 1}</w:t>
+      </w:r>
+      <w:r>
+        <w:t xml:space="preserve"> poveča vrednost števca </w:t>
+      </w:r>
+      <w:r>
+        <w:rPr>
+          <w:rStyle w:val="CODE"/>
+        </w:rPr>
+        <w:t>SWAP</w:t>
+      </w:r>
+      <w:r>
+        <w:t xml:space="preserve"> za </w:t>
+      </w:r>
+      <w:r>
+        <w:rPr>
+          <w:rStyle w:val="CODE"/>
+        </w:rPr>
+        <w:t>1</w:t>
+      </w:r>
+      <w:r>
+        <w:t>). P</w:t>
+      </w:r>
+      <w:r>
+        <w:t>o</w:t>
+      </w:r>
+      <w:r>
+        <w:t xml:space="preserve"> končanem izvajanju izvajalni sistem vrne vrednost vseh števcev</w:t>
+      </w:r>
+      <w:r>
+        <w:t xml:space="preserve">, ki so navedeni v polju </w:t>
+      </w:r>
+      <w:r>
+        <w:rPr>
+          <w:rStyle w:val="CODE"/>
+        </w:rPr>
+        <w:t>ResultParameters</w:t>
+      </w:r>
+      <w:r>
+        <w:t xml:space="preserve"> </w:t>
+      </w:r>
+      <w:r>
+        <w:t xml:space="preserve"> datoteki  </w:t>
+      </w:r>
+      <w:r>
+        <w:rPr>
+          <w:rStyle w:val="CODE"/>
+        </w:rPr>
+        <w:t>proj/Project</w:t>
+      </w:r>
+      <w:r>
+        <w:rPr>
+          <w:rStyle w:val="CODE"/>
+        </w:rPr>
+        <w:t>-cnt</w:t>
+      </w:r>
+      <w:r>
+        <w:rPr>
+          <w:rStyle w:val="CODE"/>
+        </w:rPr>
+        <w:t>.atrd</w:t>
+      </w:r>
+      <w:r>
         <w:t xml:space="preserve">. </w:t>
       </w:r>
       <w:r>
-        <w:t>Po</w:t>
-      </w:r>
-      <w:r>
-        <w:t xml:space="preserve"> končanem izvajanju izvajalni sistem vrne vrednost vseh števcev</w:t>
-      </w:r>
-      <w:r>
-        <w:t xml:space="preserve">. Vrednosti se zapišejo v izhodno datoteko v vrstnem redu, kot ga določa </w:t>
-      </w:r>
-      <w:r>
-        <w:rPr>
-          <w:rStyle w:val="CODE"/>
-        </w:rPr>
-        <w:t>proj/Project</w:t>
-      </w:r>
-      <w:r>
-        <w:rPr>
-          <w:rStyle w:val="CODE"/>
-        </w:rPr>
-        <w:t>-cnt</w:t>
-      </w:r>
-      <w:r>
-        <w:rPr>
-          <w:rStyle w:val="CODE"/>
-        </w:rPr>
-        <w:t>.atrd</w:t>
-      </w:r>
-      <w:r>
-        <w:rPr>
-          <w:rStyle w:val="CODE"/>
-        </w:rPr>
+        <w:t xml:space="preserve">(to polje določa tudi vrstni red zapisa števcev v izhodno datoteko).  </w:t>
+      </w:r>
+      <w:r>
+        <w:t xml:space="preserve"> Polje </w:t>
+      </w:r>
+      <w:bookmarkStart w:id="46" w:name="_GoBack"/>
+      <w:r>
+        <w:rPr>
+          <w:rStyle w:val="CODE"/>
+        </w:rPr>
+        <w:t>TestParameters</w:t>
+      </w:r>
+      <w:r>
         <w:t xml:space="preserve"> </w:t>
       </w:r>
-      <w:r>
-        <w:t>datoteka.</w:t>
+      <w:bookmarkEnd w:id="46"/>
+      <w:r>
+        <w:t>v</w:t>
+      </w:r>
+      <w:r>
+        <w:t xml:space="preserve"> </w:t>
+      </w:r>
+      <w:r>
+        <w:rPr>
+          <w:rStyle w:val="CODE"/>
+        </w:rPr>
+        <w:t xml:space="preserve">atrd </w:t>
+      </w:r>
+      <w:r>
+        <w:t>datot</w:t>
+      </w:r>
+      <w:r>
+        <w:t>eki je pri tej</w:t>
+      </w:r>
+      <w:r>
+        <w:t xml:space="preserve"> </w:t>
+      </w:r>
+      <w:r>
+        <w:t>meritvi</w:t>
+      </w:r>
+      <w:r>
+        <w:t xml:space="preserve"> opcijsko. </w:t>
       </w:r>
     </w:p>
     <w:p/>
@@ -16950,7 +17045,13 @@
         <w:t xml:space="preserve">Pri tej meritvi štejemo </w:t>
       </w:r>
       <w:r>
-        <w:t>števila posamezn</w:t>
+        <w:t>števi</w:t>
+      </w:r>
+      <w:r>
+        <w:t>lo</w:t>
+      </w:r>
+      <w:r>
+        <w:t xml:space="preserve"> posamezn</w:t>
       </w:r>
       <w:r>
         <w:t xml:space="preserve">ih bytecode ukazov ter velikost </w:t>

</xml_diff>

<commit_message>
Popravljen komentar (COUNT -> CNT pri opciji -m)
$encoded = encode_base64('Aladdin:open sesame');
 $decoded = decode_base64($encoded);
</commit_message>
<xml_diff>
--- a/doc/ALGator.docx
+++ b/doc/ALGator.docx
@@ -5921,12 +5921,152 @@
                 <w:b w:val="0"/>
               </w:rPr>
             </w:pPr>
+            <w:bookmarkStart w:id="21" w:name="_GoBack"/>
+            <w:r>
+              <w:rPr>
+                <w:rStyle w:val="CODE"/>
+                <w:b w:val="0"/>
+              </w:rPr>
+              <w:t>HTMLDescriptionFile</w:t>
+            </w:r>
+            <w:bookmarkEnd w:id="21"/>
+          </w:p>
+        </w:tc>
+        <w:tc>
+          <w:tcPr>
+            <w:tcW w:w="2175" w:type="dxa"/>
+          </w:tcPr>
+          <w:p>
+            <w:pPr>
+              <w:cnfStyle w:val="000000000000" w:firstRow="0" w:lastRow="0" w:firstColumn="0" w:lastColumn="0" w:oddVBand="0" w:evenVBand="0" w:oddHBand="0" w:evenHBand="0" w:firstRowFirstColumn="0" w:firstRowLastColumn="0" w:lastRowFirstColumn="0" w:lastRowLastColumn="0"/>
+              <w:rPr>
+                <w:rStyle w:val="CODE"/>
+              </w:rPr>
+            </w:pPr>
+            <w:r>
+              <w:rPr>
+                <w:rStyle w:val="CODE"/>
+              </w:rPr>
+              <w:t>File</w:t>
+            </w:r>
+          </w:p>
+        </w:tc>
+        <w:tc>
+          <w:tcPr>
+            <w:tcW w:w="3757" w:type="dxa"/>
+          </w:tcPr>
+          <w:p>
+            <w:pPr>
+              <w:cnfStyle w:val="000000000000" w:firstRow="0" w:lastRow="0" w:firstColumn="0" w:lastColumn="0" w:oddVBand="0" w:evenVBand="0" w:oddHBand="0" w:evenHBand="0" w:firstRowFirstColumn="0" w:firstRowLastColumn="0" w:lastRowFirstColumn="0" w:lastRowLastColumn="0"/>
+              <w:rPr>
+                <w:rFonts w:cs="Courier New"/>
+              </w:rPr>
+            </w:pPr>
+            <w:r>
+              <w:rPr>
+                <w:rFonts w:cs="Courier New"/>
+              </w:rPr>
+              <w:t>HTML file with detailed description of this project</w:t>
+            </w:r>
+          </w:p>
+        </w:tc>
+      </w:tr>
+      <w:tr>
+        <w:trPr>
+          <w:cnfStyle w:val="000000100000" w:firstRow="0" w:lastRow="0" w:firstColumn="0" w:lastColumn="0" w:oddVBand="0" w:evenVBand="0" w:oddHBand="1" w:evenHBand="0" w:firstRowFirstColumn="0" w:firstRowLastColumn="0" w:lastRowFirstColumn="0" w:lastRowLastColumn="0"/>
+          <w:trHeight w:val="340"/>
+        </w:trPr>
+        <w:tc>
+          <w:tcPr>
+            <w:cnfStyle w:val="001000000000" w:firstRow="0" w:lastRow="0" w:firstColumn="1" w:lastColumn="0" w:oddVBand="0" w:evenVBand="0" w:oddHBand="0" w:evenHBand="0" w:firstRowFirstColumn="0" w:firstRowLastColumn="0" w:lastRowFirstColumn="0" w:lastRowLastColumn="0"/>
+            <w:tcW w:w="2617" w:type="dxa"/>
+          </w:tcPr>
+          <w:p>
+            <w:pPr>
+              <w:rPr>
+                <w:rStyle w:val="CODE"/>
+                <w:b w:val="0"/>
+              </w:rPr>
+            </w:pPr>
             <w:r>
               <w:rPr>
                 <w:rStyle w:val="CODE"/>
                 <w:b w:val="0"/>
               </w:rPr>
               <w:t>Algorithms</w:t>
+            </w:r>
+          </w:p>
+        </w:tc>
+        <w:tc>
+          <w:tcPr>
+            <w:tcW w:w="2175" w:type="dxa"/>
+          </w:tcPr>
+          <w:p>
+            <w:pPr>
+              <w:cnfStyle w:val="000000100000" w:firstRow="0" w:lastRow="0" w:firstColumn="0" w:lastColumn="0" w:oddVBand="0" w:evenVBand="0" w:oddHBand="1" w:evenHBand="0" w:firstRowFirstColumn="0" w:firstRowLastColumn="0" w:lastRowFirstColumn="0" w:lastRowLastColumn="0"/>
+              <w:rPr>
+                <w:rStyle w:val="CODE"/>
+              </w:rPr>
+            </w:pPr>
+            <w:r>
+              <w:rPr>
+                <w:rStyle w:val="CODE"/>
+              </w:rPr>
+              <w:t>String[]</w:t>
+            </w:r>
+          </w:p>
+        </w:tc>
+        <w:tc>
+          <w:tcPr>
+            <w:tcW w:w="3757" w:type="dxa"/>
+          </w:tcPr>
+          <w:p>
+            <w:pPr>
+              <w:cnfStyle w:val="000000100000" w:firstRow="0" w:lastRow="0" w:firstColumn="0" w:lastColumn="0" w:oddVBand="0" w:evenVBand="0" w:oddHBand="1" w:evenHBand="0" w:firstRowFirstColumn="0" w:firstRowLastColumn="0" w:lastRowFirstColumn="0" w:lastRowLastColumn="0"/>
+            </w:pPr>
+            <w:r>
+              <w:rPr>
+                <w:rFonts w:cs="Courier New"/>
+              </w:rPr>
+              <w:t>a list of</w:t>
+            </w:r>
+            <w:r>
+              <w:rPr>
+                <w:rFonts w:ascii="Courier New" w:hAnsi="Courier New" w:cs="Courier New"/>
+              </w:rPr>
+              <w:t xml:space="preserve"> </w:t>
+            </w:r>
+            <w:r>
+              <w:rPr>
+                <w:rStyle w:val="CODE"/>
+              </w:rPr>
+              <w:t>Algorithms</w:t>
+            </w:r>
+          </w:p>
+        </w:tc>
+      </w:tr>
+      <w:tr>
+        <w:trPr>
+          <w:trHeight w:val="340"/>
+        </w:trPr>
+        <w:tc>
+          <w:tcPr>
+            <w:cnfStyle w:val="001000000000" w:firstRow="0" w:lastRow="0" w:firstColumn="1" w:lastColumn="0" w:oddVBand="0" w:evenVBand="0" w:oddHBand="0" w:evenHBand="0" w:firstRowFirstColumn="0" w:firstRowLastColumn="0" w:lastRowFirstColumn="0" w:lastRowLastColumn="0"/>
+            <w:tcW w:w="2617" w:type="dxa"/>
+          </w:tcPr>
+          <w:p>
+            <w:pPr>
+              <w:rPr>
+                <w:rStyle w:val="CODE"/>
+                <w:b w:val="0"/>
+              </w:rPr>
+            </w:pPr>
+            <w:r>
+              <w:rPr>
+                <w:rStyle w:val="CODE"/>
+                <w:b w:val="0"/>
+              </w:rPr>
+              <w:t>TestSets</w:t>
             </w:r>
           </w:p>
         </w:tc>
@@ -5956,80 +6096,6 @@
           <w:p>
             <w:pPr>
               <w:cnfStyle w:val="000000000000" w:firstRow="0" w:lastRow="0" w:firstColumn="0" w:lastColumn="0" w:oddVBand="0" w:evenVBand="0" w:oddHBand="0" w:evenHBand="0" w:firstRowFirstColumn="0" w:firstRowLastColumn="0" w:lastRowFirstColumn="0" w:lastRowLastColumn="0"/>
-            </w:pPr>
-            <w:r>
-              <w:rPr>
-                <w:rFonts w:cs="Courier New"/>
-              </w:rPr>
-              <w:t>a list of</w:t>
-            </w:r>
-            <w:r>
-              <w:rPr>
-                <w:rFonts w:ascii="Courier New" w:hAnsi="Courier New" w:cs="Courier New"/>
-              </w:rPr>
-              <w:t xml:space="preserve"> </w:t>
-            </w:r>
-            <w:r>
-              <w:rPr>
-                <w:rStyle w:val="CODE"/>
-              </w:rPr>
-              <w:t>Algorithms</w:t>
-            </w:r>
-          </w:p>
-        </w:tc>
-      </w:tr>
-      <w:tr>
-        <w:trPr>
-          <w:cnfStyle w:val="000000100000" w:firstRow="0" w:lastRow="0" w:firstColumn="0" w:lastColumn="0" w:oddVBand="0" w:evenVBand="0" w:oddHBand="1" w:evenHBand="0" w:firstRowFirstColumn="0" w:firstRowLastColumn="0" w:lastRowFirstColumn="0" w:lastRowLastColumn="0"/>
-          <w:trHeight w:val="340"/>
-        </w:trPr>
-        <w:tc>
-          <w:tcPr>
-            <w:cnfStyle w:val="001000000000" w:firstRow="0" w:lastRow="0" w:firstColumn="1" w:lastColumn="0" w:oddVBand="0" w:evenVBand="0" w:oddHBand="0" w:evenHBand="0" w:firstRowFirstColumn="0" w:firstRowLastColumn="0" w:lastRowFirstColumn="0" w:lastRowLastColumn="0"/>
-            <w:tcW w:w="2617" w:type="dxa"/>
-          </w:tcPr>
-          <w:p>
-            <w:pPr>
-              <w:rPr>
-                <w:rStyle w:val="CODE"/>
-                <w:b w:val="0"/>
-              </w:rPr>
-            </w:pPr>
-            <w:r>
-              <w:rPr>
-                <w:rStyle w:val="CODE"/>
-                <w:b w:val="0"/>
-              </w:rPr>
-              <w:t>TestSets</w:t>
-            </w:r>
-          </w:p>
-        </w:tc>
-        <w:tc>
-          <w:tcPr>
-            <w:tcW w:w="2175" w:type="dxa"/>
-          </w:tcPr>
-          <w:p>
-            <w:pPr>
-              <w:cnfStyle w:val="000000100000" w:firstRow="0" w:lastRow="0" w:firstColumn="0" w:lastColumn="0" w:oddVBand="0" w:evenVBand="0" w:oddHBand="1" w:evenHBand="0" w:firstRowFirstColumn="0" w:firstRowLastColumn="0" w:lastRowFirstColumn="0" w:lastRowLastColumn="0"/>
-              <w:rPr>
-                <w:rStyle w:val="CODE"/>
-              </w:rPr>
-            </w:pPr>
-            <w:r>
-              <w:rPr>
-                <w:rStyle w:val="CODE"/>
-              </w:rPr>
-              <w:t>String[]</w:t>
-            </w:r>
-          </w:p>
-        </w:tc>
-        <w:tc>
-          <w:tcPr>
-            <w:tcW w:w="3757" w:type="dxa"/>
-          </w:tcPr>
-          <w:p>
-            <w:pPr>
-              <w:cnfStyle w:val="000000100000" w:firstRow="0" w:lastRow="0" w:firstColumn="0" w:lastColumn="0" w:oddVBand="0" w:evenVBand="0" w:oddHBand="1" w:evenHBand="0" w:firstRowFirstColumn="0" w:firstRowLastColumn="0" w:lastRowFirstColumn="0" w:lastRowLastColumn="0"/>
               <w:rPr>
                 <w:rFonts w:cs="Courier New"/>
               </w:rPr>
@@ -6057,6 +6123,7 @@
       </w:tr>
       <w:tr>
         <w:trPr>
+          <w:cnfStyle w:val="000000100000" w:firstRow="0" w:lastRow="0" w:firstColumn="0" w:lastColumn="0" w:oddVBand="0" w:evenVBand="0" w:oddHBand="1" w:evenHBand="0" w:firstRowFirstColumn="0" w:firstRowLastColumn="0" w:lastRowFirstColumn="0" w:lastRowLastColumn="0"/>
           <w:trHeight w:val="340"/>
         </w:trPr>
         <w:tc>
@@ -6077,6 +6144,70 @@
                 <w:b w:val="0"/>
               </w:rPr>
               <w:t>AlgorithmClass</w:t>
+            </w:r>
+          </w:p>
+        </w:tc>
+        <w:tc>
+          <w:tcPr>
+            <w:tcW w:w="2175" w:type="dxa"/>
+          </w:tcPr>
+          <w:p>
+            <w:pPr>
+              <w:cnfStyle w:val="000000100000" w:firstRow="0" w:lastRow="0" w:firstColumn="0" w:lastColumn="0" w:oddVBand="0" w:evenVBand="0" w:oddHBand="1" w:evenHBand="0" w:firstRowFirstColumn="0" w:firstRowLastColumn="0" w:lastRowFirstColumn="0" w:lastRowLastColumn="0"/>
+              <w:rPr>
+                <w:rStyle w:val="CODE"/>
+              </w:rPr>
+            </w:pPr>
+            <w:r>
+              <w:rPr>
+                <w:rStyle w:val="CODE"/>
+              </w:rPr>
+              <w:t>String</w:t>
+            </w:r>
+          </w:p>
+        </w:tc>
+        <w:tc>
+          <w:tcPr>
+            <w:tcW w:w="3757" w:type="dxa"/>
+          </w:tcPr>
+          <w:p>
+            <w:pPr>
+              <w:cnfStyle w:val="000000100000" w:firstRow="0" w:lastRow="0" w:firstColumn="0" w:lastColumn="0" w:oddVBand="0" w:evenVBand="0" w:oddHBand="1" w:evenHBand="0" w:firstRowFirstColumn="0" w:firstRowLastColumn="0" w:lastRowFirstColumn="0" w:lastRowLastColumn="0"/>
+              <w:rPr>
+                <w:rFonts w:ascii="Courier New" w:hAnsi="Courier New" w:cs="Courier New"/>
+              </w:rPr>
+            </w:pPr>
+            <w:r>
+              <w:rPr>
+                <w:rFonts w:cs="Courier New"/>
+              </w:rPr>
+              <w:t xml:space="preserve">the name of java template file for the algorithms of this project; </w:t>
+            </w:r>
+          </w:p>
+        </w:tc>
+      </w:tr>
+      <w:tr>
+        <w:trPr>
+          <w:trHeight w:val="340"/>
+        </w:trPr>
+        <w:tc>
+          <w:tcPr>
+            <w:cnfStyle w:val="001000000000" w:firstRow="0" w:lastRow="0" w:firstColumn="1" w:lastColumn="0" w:oddVBand="0" w:evenVBand="0" w:oddHBand="0" w:evenHBand="0" w:firstRowFirstColumn="0" w:firstRowLastColumn="0" w:lastRowFirstColumn="0" w:lastRowLastColumn="0"/>
+            <w:tcW w:w="2617" w:type="dxa"/>
+          </w:tcPr>
+          <w:p>
+            <w:pPr>
+              <w:rPr>
+                <w:rStyle w:val="CODE"/>
+                <w:b w:val="0"/>
+              </w:rPr>
+            </w:pPr>
+            <w:r>
+              <w:rPr>
+                <w:rStyle w:val="CODE"/>
+                <w:b w:val="0"/>
+              </w:rPr>
+              <w:t>TestCaseClass</w:t>
             </w:r>
           </w:p>
         </w:tc>
@@ -6107,14 +6238,14 @@
             <w:pPr>
               <w:cnfStyle w:val="000000000000" w:firstRow="0" w:lastRow="0" w:firstColumn="0" w:lastColumn="0" w:oddVBand="0" w:evenVBand="0" w:oddHBand="0" w:evenHBand="0" w:firstRowFirstColumn="0" w:firstRowLastColumn="0" w:lastRowFirstColumn="0" w:lastRowLastColumn="0"/>
               <w:rPr>
-                <w:rFonts w:ascii="Courier New" w:hAnsi="Courier New" w:cs="Courier New"/>
+                <w:rFonts w:cs="Courier New"/>
               </w:rPr>
             </w:pPr>
             <w:r>
               <w:rPr>
                 <w:rFonts w:cs="Courier New"/>
               </w:rPr>
-              <w:t xml:space="preserve">the name of java template file for the algorithms of this project; </w:t>
+              <w:t>the name of the TestCase class for this project</w:t>
             </w:r>
           </w:p>
         </w:tc>
@@ -6141,7 +6272,7 @@
                 <w:rStyle w:val="CODE"/>
                 <w:b w:val="0"/>
               </w:rPr>
-              <w:t>TestCaseClass</w:t>
+              <w:t xml:space="preserve">TestSetIteratorClass  </w:t>
             </w:r>
           </w:p>
         </w:tc>
@@ -6179,70 +6310,6 @@
               <w:rPr>
                 <w:rFonts w:cs="Courier New"/>
               </w:rPr>
-              <w:t>the name of the TestCase class for this project</w:t>
-            </w:r>
-          </w:p>
-        </w:tc>
-      </w:tr>
-      <w:tr>
-        <w:trPr>
-          <w:trHeight w:val="340"/>
-        </w:trPr>
-        <w:tc>
-          <w:tcPr>
-            <w:cnfStyle w:val="001000000000" w:firstRow="0" w:lastRow="0" w:firstColumn="1" w:lastColumn="0" w:oddVBand="0" w:evenVBand="0" w:oddHBand="0" w:evenHBand="0" w:firstRowFirstColumn="0" w:firstRowLastColumn="0" w:lastRowFirstColumn="0" w:lastRowLastColumn="0"/>
-            <w:tcW w:w="2617" w:type="dxa"/>
-          </w:tcPr>
-          <w:p>
-            <w:pPr>
-              <w:rPr>
-                <w:rStyle w:val="CODE"/>
-                <w:b w:val="0"/>
-              </w:rPr>
-            </w:pPr>
-            <w:r>
-              <w:rPr>
-                <w:rStyle w:val="CODE"/>
-                <w:b w:val="0"/>
-              </w:rPr>
-              <w:t xml:space="preserve">TestSetIteratorClass  </w:t>
-            </w:r>
-          </w:p>
-        </w:tc>
-        <w:tc>
-          <w:tcPr>
-            <w:tcW w:w="2175" w:type="dxa"/>
-          </w:tcPr>
-          <w:p>
-            <w:pPr>
-              <w:cnfStyle w:val="000000000000" w:firstRow="0" w:lastRow="0" w:firstColumn="0" w:lastColumn="0" w:oddVBand="0" w:evenVBand="0" w:oddHBand="0" w:evenHBand="0" w:firstRowFirstColumn="0" w:firstRowLastColumn="0" w:lastRowFirstColumn="0" w:lastRowLastColumn="0"/>
-              <w:rPr>
-                <w:rStyle w:val="CODE"/>
-              </w:rPr>
-            </w:pPr>
-            <w:r>
-              <w:rPr>
-                <w:rStyle w:val="CODE"/>
-              </w:rPr>
-              <w:t>String</w:t>
-            </w:r>
-          </w:p>
-        </w:tc>
-        <w:tc>
-          <w:tcPr>
-            <w:tcW w:w="3757" w:type="dxa"/>
-          </w:tcPr>
-          <w:p>
-            <w:pPr>
-              <w:cnfStyle w:val="000000000000" w:firstRow="0" w:lastRow="0" w:firstColumn="0" w:lastColumn="0" w:oddVBand="0" w:evenVBand="0" w:oddHBand="0" w:evenHBand="0" w:firstRowFirstColumn="0" w:firstRowLastColumn="0" w:lastRowFirstColumn="0" w:lastRowLastColumn="0"/>
-              <w:rPr>
-                <w:rFonts w:cs="Courier New"/>
-              </w:rPr>
-            </w:pPr>
-            <w:r>
-              <w:rPr>
-                <w:rFonts w:cs="Courier New"/>
-              </w:rPr>
               <w:t>a name of the TestSetIterator</w:t>
             </w:r>
           </w:p>
@@ -6602,16 +6669,16 @@
       <w:pPr>
         <w:pStyle w:val="Heading3"/>
       </w:pPr>
-      <w:bookmarkStart w:id="21" w:name="_Toc253320104"/>
-      <w:bookmarkStart w:id="22" w:name="_Toc258494192"/>
+      <w:bookmarkStart w:id="22" w:name="_Toc253320104"/>
+      <w:bookmarkStart w:id="23" w:name="_Toc258494192"/>
       <w:r>
         <w:t>Algorithm</w:t>
       </w:r>
-      <w:bookmarkEnd w:id="21"/>
+      <w:bookmarkEnd w:id="22"/>
       <w:r>
         <w:t>s</w:t>
       </w:r>
-      <w:bookmarkEnd w:id="22"/>
+      <w:bookmarkEnd w:id="23"/>
       <w:r>
         <w:t xml:space="preserve"> </w:t>
       </w:r>
@@ -6744,11 +6811,11 @@
       <w:pPr>
         <w:pStyle w:val="Heading4"/>
       </w:pPr>
-      <w:bookmarkStart w:id="23" w:name="_Toc253320105"/>
+      <w:bookmarkStart w:id="24" w:name="_Toc253320105"/>
       <w:r>
         <w:t>Algorithm</w:t>
       </w:r>
-      <w:bookmarkEnd w:id="23"/>
+      <w:bookmarkEnd w:id="24"/>
     </w:p>
     <w:p>
       <w:r>
@@ -7445,19 +7512,19 @@
       </w:pPr>
     </w:p>
     <w:p>
-      <w:bookmarkStart w:id="24" w:name="_Toc253320097"/>
+      <w:bookmarkStart w:id="25" w:name="_Toc253320097"/>
     </w:p>
     <w:p/>
     <w:p>
       <w:pPr>
         <w:pStyle w:val="Heading3"/>
       </w:pPr>
-      <w:bookmarkStart w:id="25" w:name="_Toc258494193"/>
+      <w:bookmarkStart w:id="26" w:name="_Toc258494193"/>
       <w:r>
         <w:t>Tests</w:t>
       </w:r>
-      <w:bookmarkEnd w:id="24"/>
       <w:bookmarkEnd w:id="25"/>
+      <w:bookmarkEnd w:id="26"/>
       <w:r>
         <w:t xml:space="preserve"> </w:t>
       </w:r>
@@ -7466,13 +7533,13 @@
       <w:pPr>
         <w:pStyle w:val="Heading4"/>
       </w:pPr>
-      <w:bookmarkStart w:id="26" w:name="_Toc253320098"/>
-      <w:bookmarkStart w:id="27" w:name="_Ref254852326"/>
+      <w:bookmarkStart w:id="27" w:name="_Toc253320098"/>
+      <w:bookmarkStart w:id="28" w:name="_Ref254852326"/>
       <w:r>
         <w:t>TestSet</w:t>
       </w:r>
-      <w:bookmarkEnd w:id="26"/>
       <w:bookmarkEnd w:id="27"/>
+      <w:bookmarkEnd w:id="28"/>
     </w:p>
     <w:p/>
     <w:p>
@@ -8557,12 +8624,12 @@
       <w:pPr>
         <w:pStyle w:val="Heading3"/>
       </w:pPr>
-      <w:bookmarkStart w:id="28" w:name="_Toc258494194"/>
-      <w:bookmarkStart w:id="29" w:name="_Toc253320102"/>
+      <w:bookmarkStart w:id="29" w:name="_Toc258494194"/>
+      <w:bookmarkStart w:id="30" w:name="_Toc253320102"/>
       <w:r>
         <w:t>Results</w:t>
       </w:r>
-      <w:bookmarkEnd w:id="28"/>
+      <w:bookmarkEnd w:id="29"/>
     </w:p>
     <w:p>
       <w:pPr>
@@ -8571,7 +8638,7 @@
       <w:r>
         <w:t>ResultDescription</w:t>
       </w:r>
-      <w:bookmarkEnd w:id="29"/>
+      <w:bookmarkEnd w:id="30"/>
     </w:p>
     <w:p>
       <w:r>
@@ -10754,11 +10821,11 @@
       <w:pPr>
         <w:pStyle w:val="Heading4"/>
       </w:pPr>
-      <w:bookmarkStart w:id="30" w:name="_Toc253320103"/>
+      <w:bookmarkStart w:id="31" w:name="_Toc253320103"/>
       <w:r>
         <w:t>Result</w:t>
       </w:r>
-      <w:bookmarkEnd w:id="30"/>
+      <w:bookmarkEnd w:id="31"/>
     </w:p>
     <w:p>
       <w:r>
@@ -11177,11 +11244,11 @@
       <w:pPr>
         <w:pStyle w:val="Heading3"/>
       </w:pPr>
-      <w:bookmarkStart w:id="31" w:name="_Toc258494195"/>
+      <w:bookmarkStart w:id="32" w:name="_Toc258494195"/>
       <w:r>
         <w:t>Queries</w:t>
       </w:r>
-      <w:bookmarkEnd w:id="31"/>
+      <w:bookmarkEnd w:id="32"/>
     </w:p>
     <w:p/>
     <w:p>
@@ -13881,11 +13948,11 @@
       <w:pPr>
         <w:pStyle w:val="Heading1"/>
       </w:pPr>
-      <w:bookmarkStart w:id="32" w:name="_Toc258494196"/>
+      <w:bookmarkStart w:id="33" w:name="_Toc258494196"/>
       <w:r>
         <w:t>Izvajanje algoritmov</w:t>
       </w:r>
-      <w:bookmarkEnd w:id="32"/>
+      <w:bookmarkEnd w:id="33"/>
     </w:p>
     <w:p/>
     <w:p/>
@@ -13893,11 +13960,11 @@
       <w:pPr>
         <w:pStyle w:val="Heading2"/>
       </w:pPr>
-      <w:bookmarkStart w:id="33" w:name="_Toc258494197"/>
+      <w:bookmarkStart w:id="34" w:name="_Toc258494197"/>
       <w:r>
         <w:t>Osnovni pojmi</w:t>
       </w:r>
-      <w:bookmarkEnd w:id="33"/>
+      <w:bookmarkEnd w:id="34"/>
     </w:p>
     <w:p/>
     <w:p>
@@ -14358,11 +14425,11 @@
       <w:pPr>
         <w:pStyle w:val="Heading2"/>
       </w:pPr>
-      <w:bookmarkStart w:id="34" w:name="_Toc258494198"/>
+      <w:bookmarkStart w:id="35" w:name="_Toc258494198"/>
       <w:r>
         <w:t>Naloge (TestCases) in množice nalog (TestSets)</w:t>
       </w:r>
-      <w:bookmarkEnd w:id="34"/>
+      <w:bookmarkEnd w:id="35"/>
     </w:p>
     <w:p/>
     <w:p/>
@@ -15241,8 +15308,8 @@
         <w:pStyle w:val="Caption"/>
         <w:jc w:val="center"/>
       </w:pPr>
-      <w:bookmarkStart w:id="35" w:name="_Ref254858781"/>
-      <w:bookmarkStart w:id="36" w:name="_Ref254858770"/>
+      <w:bookmarkStart w:id="36" w:name="_Ref254858781"/>
+      <w:bookmarkStart w:id="37" w:name="_Ref254858770"/>
       <w:r>
         <w:t xml:space="preserve">Slika </w:t>
       </w:r>
@@ -15261,11 +15328,11 @@
       <w:r>
         <w:fldChar w:fldCharType="end"/>
       </w:r>
-      <w:bookmarkEnd w:id="35"/>
+      <w:bookmarkEnd w:id="36"/>
       <w:r>
         <w:t xml:space="preserve">: </w:t>
       </w:r>
-      <w:bookmarkStart w:id="37" w:name="_Ref254868903"/>
+      <w:bookmarkStart w:id="38" w:name="_Ref254868903"/>
       <w:r>
         <w:t xml:space="preserve">Primer zapisa nalog in implementacije </w:t>
       </w:r>
@@ -15278,11 +15345,11 @@
       <w:r>
         <w:t>-ja</w:t>
       </w:r>
-      <w:bookmarkEnd w:id="36"/>
+      <w:bookmarkEnd w:id="37"/>
       <w:r>
         <w:t xml:space="preserve"> za problem Sort.</w:t>
       </w:r>
-      <w:bookmarkEnd w:id="37"/>
+      <w:bookmarkEnd w:id="38"/>
     </w:p>
     <w:p/>
     <w:p>
@@ -15298,11 +15365,11 @@
       <w:pPr>
         <w:pStyle w:val="Heading2"/>
       </w:pPr>
-      <w:bookmarkStart w:id="38" w:name="_Toc258494199"/>
+      <w:bookmarkStart w:id="39" w:name="_Toc258494199"/>
       <w:r>
         <w:t>Algoritmi</w:t>
       </w:r>
-      <w:bookmarkEnd w:id="38"/>
+      <w:bookmarkEnd w:id="39"/>
     </w:p>
     <w:p>
       <w:pPr>
@@ -15770,7 +15837,7 @@
         <w:pStyle w:val="Caption"/>
         <w:jc w:val="center"/>
       </w:pPr>
-      <w:bookmarkStart w:id="39" w:name="_Ref254868986"/>
+      <w:bookmarkStart w:id="40" w:name="_Ref254868986"/>
       <w:r>
         <w:t xml:space="preserve">Slika </w:t>
       </w:r>
@@ -15789,7 +15856,7 @@
       <w:r>
         <w:fldChar w:fldCharType="end"/>
       </w:r>
-      <w:bookmarkEnd w:id="39"/>
+      <w:bookmarkEnd w:id="40"/>
       <w:r>
         <w:t>. Razred AbsAlgorithm in njegovi nasledniki</w:t>
       </w:r>
@@ -15809,14 +15876,14 @@
       <w:pPr>
         <w:pStyle w:val="Heading2"/>
       </w:pPr>
-      <w:bookmarkStart w:id="40" w:name="_Toc258494200"/>
+      <w:bookmarkStart w:id="41" w:name="_Toc258494200"/>
       <w:r>
         <w:t xml:space="preserve">Rešitev naloge in </w:t>
       </w:r>
       <w:r>
         <w:t>zapis rezultatov</w:t>
       </w:r>
-      <w:bookmarkEnd w:id="40"/>
+      <w:bookmarkEnd w:id="41"/>
     </w:p>
     <w:p/>
     <w:p>
@@ -16095,11 +16162,11 @@
       <w:pPr>
         <w:pStyle w:val="Heading3"/>
       </w:pPr>
-      <w:bookmarkStart w:id="41" w:name="_Toc258494201"/>
+      <w:bookmarkStart w:id="42" w:name="_Toc258494201"/>
       <w:r>
         <w:t>Privzeti izhodni parametri</w:t>
       </w:r>
-      <w:bookmarkEnd w:id="41"/>
+      <w:bookmarkEnd w:id="42"/>
     </w:p>
     <w:p>
       <w:r>
@@ -16197,13 +16264,13 @@
       <w:pPr>
         <w:pStyle w:val="Heading2"/>
       </w:pPr>
-      <w:bookmarkStart w:id="42" w:name="_Ref257881402"/>
-      <w:bookmarkStart w:id="43" w:name="_Toc258494202"/>
+      <w:bookmarkStart w:id="43" w:name="_Ref257881402"/>
+      <w:bookmarkStart w:id="44" w:name="_Toc258494202"/>
       <w:r>
         <w:t>Meritve</w:t>
       </w:r>
-      <w:bookmarkEnd w:id="42"/>
       <w:bookmarkEnd w:id="43"/>
+      <w:bookmarkEnd w:id="44"/>
     </w:p>
     <w:p/>
     <w:p>
@@ -16364,11 +16431,11 @@
       <w:pPr>
         <w:pStyle w:val="Heading3"/>
       </w:pPr>
-      <w:bookmarkStart w:id="44" w:name="_Toc258494203"/>
+      <w:bookmarkStart w:id="45" w:name="_Toc258494203"/>
       <w:r>
         <w:t>Meritve parametrov izvajanja</w:t>
       </w:r>
-      <w:bookmarkEnd w:id="44"/>
+      <w:bookmarkEnd w:id="45"/>
       <w:r>
         <w:t xml:space="preserve"> </w:t>
       </w:r>
@@ -16711,11 +16778,11 @@
       <w:pPr>
         <w:pStyle w:val="Heading3"/>
       </w:pPr>
-      <w:bookmarkStart w:id="45" w:name="_Toc258494204"/>
+      <w:bookmarkStart w:id="46" w:name="_Toc258494204"/>
       <w:r>
         <w:t>Meritve s števci</w:t>
       </w:r>
-      <w:bookmarkEnd w:id="45"/>
+      <w:bookmarkEnd w:id="46"/>
       <w:r>
         <w:t xml:space="preserve">  </w:t>
       </w:r>
@@ -16830,97 +16897,92 @@
         <w:t>value</w:t>
       </w:r>
       <w:r>
+        <w:t xml:space="preserve"> (primer: </w:t>
+      </w:r>
+      <w:r>
+        <w:rPr>
+          <w:rStyle w:val="CODE"/>
+        </w:rPr>
+        <w:t>//@COUNT{SWAP, 1}</w:t>
+      </w:r>
+      <w:r>
+        <w:t xml:space="preserve"> poveča vrednost števca </w:t>
+      </w:r>
+      <w:r>
+        <w:rPr>
+          <w:rStyle w:val="CODE"/>
+        </w:rPr>
+        <w:t>SWAP</w:t>
+      </w:r>
+      <w:r>
+        <w:t xml:space="preserve"> za </w:t>
+      </w:r>
+      <w:r>
+        <w:rPr>
+          <w:rStyle w:val="CODE"/>
+        </w:rPr>
+        <w:t>1</w:t>
+      </w:r>
+      <w:r>
+        <w:t>). P</w:t>
+      </w:r>
+      <w:r>
+        <w:t>o</w:t>
+      </w:r>
+      <w:r>
+        <w:t xml:space="preserve"> končanem izvajanju izvajalni sistem vrne vrednost vseh števcev</w:t>
+      </w:r>
+      <w:r>
+        <w:t xml:space="preserve">, ki so navedeni v polju </w:t>
+      </w:r>
+      <w:r>
+        <w:rPr>
+          <w:rStyle w:val="CODE"/>
+        </w:rPr>
+        <w:t>ResultParameters</w:t>
+      </w:r>
+      <w:r>
         <w:t xml:space="preserve"> </w:t>
       </w:r>
       <w:r>
-        <w:t xml:space="preserve">(primer: </w:t>
-      </w:r>
-      <w:r>
-        <w:rPr>
-          <w:rStyle w:val="CODE"/>
-        </w:rPr>
-        <w:t>//@COUNT{SWAP, 1}</w:t>
-      </w:r>
-      <w:r>
-        <w:t xml:space="preserve"> poveča vrednost števca </w:t>
-      </w:r>
-      <w:r>
-        <w:rPr>
-          <w:rStyle w:val="CODE"/>
-        </w:rPr>
-        <w:t>SWAP</w:t>
-      </w:r>
-      <w:r>
-        <w:t xml:space="preserve"> za </w:t>
-      </w:r>
-      <w:r>
-        <w:rPr>
-          <w:rStyle w:val="CODE"/>
-        </w:rPr>
-        <w:t>1</w:t>
-      </w:r>
-      <w:r>
-        <w:t>). P</w:t>
-      </w:r>
-      <w:r>
-        <w:t>o</w:t>
-      </w:r>
-      <w:r>
-        <w:t xml:space="preserve"> končanem izvajanju izvajalni sistem vrne vrednost vseh števcev</w:t>
-      </w:r>
-      <w:r>
-        <w:t xml:space="preserve">, ki so navedeni v polju </w:t>
-      </w:r>
-      <w:r>
-        <w:rPr>
-          <w:rStyle w:val="CODE"/>
-        </w:rPr>
-        <w:t>ResultParameters</w:t>
+        <w:t xml:space="preserve"> datoteki  </w:t>
+      </w:r>
+      <w:r>
+        <w:rPr>
+          <w:rStyle w:val="CODE"/>
+        </w:rPr>
+        <w:t>proj/Project</w:t>
+      </w:r>
+      <w:r>
+        <w:rPr>
+          <w:rStyle w:val="CODE"/>
+        </w:rPr>
+        <w:t>-cnt</w:t>
+      </w:r>
+      <w:r>
+        <w:rPr>
+          <w:rStyle w:val="CODE"/>
+        </w:rPr>
+        <w:t>.atrd</w:t>
+      </w:r>
+      <w:r>
+        <w:t xml:space="preserve">. </w:t>
+      </w:r>
+      <w:r>
+        <w:t xml:space="preserve">(to polje določa tudi vrstni red zapisa števcev v izhodno datoteko).  </w:t>
+      </w:r>
+      <w:r>
+        <w:t xml:space="preserve"> Polje </w:t>
+      </w:r>
+      <w:r>
+        <w:rPr>
+          <w:rStyle w:val="CODE"/>
+        </w:rPr>
+        <w:t>TestParameters</w:t>
       </w:r>
       <w:r>
         <w:t xml:space="preserve"> </w:t>
       </w:r>
-      <w:r>
-        <w:t xml:space="preserve"> datoteki  </w:t>
-      </w:r>
-      <w:r>
-        <w:rPr>
-          <w:rStyle w:val="CODE"/>
-        </w:rPr>
-        <w:t>proj/Project</w:t>
-      </w:r>
-      <w:r>
-        <w:rPr>
-          <w:rStyle w:val="CODE"/>
-        </w:rPr>
-        <w:t>-cnt</w:t>
-      </w:r>
-      <w:r>
-        <w:rPr>
-          <w:rStyle w:val="CODE"/>
-        </w:rPr>
-        <w:t>.atrd</w:t>
-      </w:r>
-      <w:r>
-        <w:t xml:space="preserve">. </w:t>
-      </w:r>
-      <w:r>
-        <w:t xml:space="preserve">(to polje določa tudi vrstni red zapisa števcev v izhodno datoteko).  </w:t>
-      </w:r>
-      <w:r>
-        <w:t xml:space="preserve"> Polje </w:t>
-      </w:r>
-      <w:bookmarkStart w:id="46" w:name="_GoBack"/>
-      <w:r>
-        <w:rPr>
-          <w:rStyle w:val="CODE"/>
-        </w:rPr>
-        <w:t>TestParameters</w:t>
-      </w:r>
-      <w:r>
-        <w:t xml:space="preserve"> </w:t>
-      </w:r>
-      <w:bookmarkEnd w:id="46"/>
       <w:r>
         <w:t>v</w:t>
       </w:r>

</xml_diff>

<commit_message>
- spremembe spec. konfiguracijskih datotek   - dodano polje HTMLDescFile pri projektu, algoritmu in testsetu   - imena datotek imajo po novem koncnico   - pri algoritmu je dovoljeno podati vec razredov (Classes); dodano je tudi polje MainClassName
</commit_message>
<xml_diff>
--- a/doc/ALGator.docx
+++ b/doc/ALGator.docx
@@ -1041,7 +1041,7 @@
         <w:fldChar w:fldCharType="separate"/>
       </w:r>
       <w:r>
-        <w:t>17</w:t>
+        <w:t>18</w:t>
       </w:r>
       <w:r>
         <w:fldChar w:fldCharType="end"/>
@@ -1083,7 +1083,7 @@
         <w:fldChar w:fldCharType="separate"/>
       </w:r>
       <w:r>
-        <w:t>17</w:t>
+        <w:t>18</w:t>
       </w:r>
       <w:r>
         <w:fldChar w:fldCharType="end"/>
@@ -1125,7 +1125,7 @@
         <w:fldChar w:fldCharType="separate"/>
       </w:r>
       <w:r>
-        <w:t>18</w:t>
+        <w:t>19</w:t>
       </w:r>
       <w:r>
         <w:fldChar w:fldCharType="end"/>
@@ -1167,7 +1167,7 @@
         <w:fldChar w:fldCharType="separate"/>
       </w:r>
       <w:r>
-        <w:t>22</w:t>
+        <w:t>23</w:t>
       </w:r>
       <w:r>
         <w:fldChar w:fldCharType="end"/>
@@ -1209,7 +1209,7 @@
         <w:fldChar w:fldCharType="separate"/>
       </w:r>
       <w:r>
-        <w:t>24</w:t>
+        <w:t>25</w:t>
       </w:r>
       <w:r>
         <w:fldChar w:fldCharType="end"/>
@@ -1251,7 +1251,7 @@
         <w:fldChar w:fldCharType="separate"/>
       </w:r>
       <w:r>
-        <w:t>24</w:t>
+        <w:t>25</w:t>
       </w:r>
       <w:r>
         <w:fldChar w:fldCharType="end"/>
@@ -1293,7 +1293,7 @@
         <w:fldChar w:fldCharType="separate"/>
       </w:r>
       <w:r>
-        <w:t>25</w:t>
+        <w:t>26</w:t>
       </w:r>
       <w:r>
         <w:fldChar w:fldCharType="end"/>
@@ -1335,7 +1335,7 @@
         <w:fldChar w:fldCharType="separate"/>
       </w:r>
       <w:r>
-        <w:t>25</w:t>
+        <w:t>26</w:t>
       </w:r>
       <w:r>
         <w:fldChar w:fldCharType="end"/>
@@ -1377,7 +1377,7 @@
         <w:fldChar w:fldCharType="separate"/>
       </w:r>
       <w:r>
-        <w:t>26</w:t>
+        <w:t>27</w:t>
       </w:r>
       <w:r>
         <w:fldChar w:fldCharType="end"/>
@@ -1419,7 +1419,7 @@
         <w:fldChar w:fldCharType="separate"/>
       </w:r>
       <w:r>
-        <w:t>26</w:t>
+        <w:t>27</w:t>
       </w:r>
       <w:r>
         <w:fldChar w:fldCharType="end"/>
@@ -1461,7 +1461,7 @@
         <w:fldChar w:fldCharType="separate"/>
       </w:r>
       <w:r>
-        <w:t>26</w:t>
+        <w:t>27</w:t>
       </w:r>
       <w:r>
         <w:fldChar w:fldCharType="end"/>
@@ -1503,7 +1503,7 @@
         <w:fldChar w:fldCharType="separate"/>
       </w:r>
       <w:r>
-        <w:t>30</w:t>
+        <w:t>31</w:t>
       </w:r>
       <w:r>
         <w:fldChar w:fldCharType="end"/>
@@ -1545,7 +1545,7 @@
         <w:fldChar w:fldCharType="separate"/>
       </w:r>
       <w:r>
-        <w:t>30</w:t>
+        <w:t>31</w:t>
       </w:r>
       <w:r>
         <w:fldChar w:fldCharType="end"/>
@@ -1587,7 +1587,7 @@
         <w:fldChar w:fldCharType="separate"/>
       </w:r>
       <w:r>
-        <w:t>30</w:t>
+        <w:t>31</w:t>
       </w:r>
       <w:r>
         <w:fldChar w:fldCharType="end"/>
@@ -1629,7 +1629,7 @@
         <w:fldChar w:fldCharType="separate"/>
       </w:r>
       <w:r>
-        <w:t>36</w:t>
+        <w:t>37</w:t>
       </w:r>
       <w:r>
         <w:fldChar w:fldCharType="end"/>
@@ -1713,7 +1713,7 @@
         <w:fldChar w:fldCharType="separate"/>
       </w:r>
       <w:r>
-        <w:t>37</w:t>
+        <w:t>38</w:t>
       </w:r>
       <w:r>
         <w:fldChar w:fldCharType="end"/>
@@ -4375,19 +4375,11 @@
           <w:numId w:val="16"/>
         </w:numPr>
       </w:pPr>
-      <w:bookmarkStart w:id="20" w:name="_GoBack"/>
-      <w:r>
-        <w:rPr>
-          <w:rStyle w:val="CODE"/>
-        </w:rPr>
-        <w:t>count</w:t>
-      </w:r>
-      <w:bookmarkEnd w:id="20"/>
-      <w:r>
-        <w:rPr>
-          <w:rStyle w:val="CODE"/>
-        </w:rPr>
-        <w:t>er</w:t>
+      <w:r>
+        <w:rPr>
+          <w:rStyle w:val="CODE"/>
+        </w:rPr>
+        <w:t>counter</w:t>
       </w:r>
       <w:r>
         <w:tab/>
@@ -5401,7 +5393,7 @@
       <w:pPr>
         <w:pStyle w:val="Heading3"/>
       </w:pPr>
-      <w:bookmarkStart w:id="21" w:name="_Toc258494191"/>
+      <w:bookmarkStart w:id="20" w:name="_Toc258494191"/>
       <w:r>
         <w:t>Project</w:t>
       </w:r>
@@ -5409,7 +5401,7 @@
       <w:r>
         <w:t>s</w:t>
       </w:r>
-      <w:bookmarkEnd w:id="21"/>
+      <w:bookmarkEnd w:id="20"/>
     </w:p>
     <w:p/>
     <w:p>
@@ -5817,7 +5809,137 @@
                 <w:rStyle w:val="CODE"/>
                 <w:b w:val="0"/>
               </w:rPr>
+              <w:t>HTMLDesc</w:t>
+            </w:r>
+            <w:r>
+              <w:rPr>
+                <w:rStyle w:val="CODE"/>
+                <w:b w:val="0"/>
+              </w:rPr>
+              <w:t>File</w:t>
+            </w:r>
+          </w:p>
+        </w:tc>
+        <w:tc>
+          <w:tcPr>
+            <w:tcW w:w="2175" w:type="dxa"/>
+          </w:tcPr>
+          <w:p>
+            <w:pPr>
+              <w:cnfStyle w:val="000000000000" w:firstRow="0" w:lastRow="0" w:firstColumn="0" w:lastColumn="0" w:oddVBand="0" w:evenVBand="0" w:oddHBand="0" w:evenHBand="0" w:firstRowFirstColumn="0" w:firstRowLastColumn="0" w:lastRowFirstColumn="0" w:lastRowLastColumn="0"/>
+              <w:rPr>
+                <w:rStyle w:val="CODE"/>
+              </w:rPr>
+            </w:pPr>
+            <w:r>
+              <w:rPr>
+                <w:rStyle w:val="CODE"/>
+              </w:rPr>
+              <w:t>Filename</w:t>
+            </w:r>
+          </w:p>
+        </w:tc>
+        <w:tc>
+          <w:tcPr>
+            <w:tcW w:w="3757" w:type="dxa"/>
+          </w:tcPr>
+          <w:p>
+            <w:pPr>
+              <w:cnfStyle w:val="000000000000" w:firstRow="0" w:lastRow="0" w:firstColumn="0" w:lastColumn="0" w:oddVBand="0" w:evenVBand="0" w:oddHBand="0" w:evenHBand="0" w:firstRowFirstColumn="0" w:firstRowLastColumn="0" w:lastRowFirstColumn="0" w:lastRowLastColumn="0"/>
+              <w:rPr>
+                <w:rFonts w:cs="Courier New"/>
+              </w:rPr>
+            </w:pPr>
+            <w:r>
+              <w:rPr>
+                <w:rFonts w:cs="Courier New"/>
+              </w:rPr>
+              <w:t>HTML file with detailed desc. of this project; filename is relative to the project folder</w:t>
+            </w:r>
+          </w:p>
+        </w:tc>
+      </w:tr>
+      <w:tr>
+        <w:trPr>
+          <w:cnfStyle w:val="000000100000" w:firstRow="0" w:lastRow="0" w:firstColumn="0" w:lastColumn="0" w:oddVBand="0" w:evenVBand="0" w:oddHBand="1" w:evenHBand="0" w:firstRowFirstColumn="0" w:firstRowLastColumn="0" w:lastRowFirstColumn="0" w:lastRowLastColumn="0"/>
+          <w:trHeight w:val="340"/>
+        </w:trPr>
+        <w:tc>
+          <w:tcPr>
+            <w:cnfStyle w:val="001000000000" w:firstRow="0" w:lastRow="0" w:firstColumn="1" w:lastColumn="0" w:oddVBand="0" w:evenVBand="0" w:oddHBand="0" w:evenHBand="0" w:firstRowFirstColumn="0" w:firstRowLastColumn="0" w:lastRowFirstColumn="0" w:lastRowLastColumn="0"/>
+            <w:tcW w:w="2617" w:type="dxa"/>
+          </w:tcPr>
+          <w:p>
+            <w:pPr>
+              <w:rPr>
+                <w:rStyle w:val="CODE"/>
+                <w:b w:val="0"/>
+              </w:rPr>
+            </w:pPr>
+            <w:r>
+              <w:rPr>
+                <w:rStyle w:val="CODE"/>
+                <w:b w:val="0"/>
+              </w:rPr>
               <w:t>Author</w:t>
+            </w:r>
+          </w:p>
+        </w:tc>
+        <w:tc>
+          <w:tcPr>
+            <w:tcW w:w="2175" w:type="dxa"/>
+          </w:tcPr>
+          <w:p>
+            <w:pPr>
+              <w:cnfStyle w:val="000000100000" w:firstRow="0" w:lastRow="0" w:firstColumn="0" w:lastColumn="0" w:oddVBand="0" w:evenVBand="0" w:oddHBand="1" w:evenHBand="0" w:firstRowFirstColumn="0" w:firstRowLastColumn="0" w:lastRowFirstColumn="0" w:lastRowLastColumn="0"/>
+              <w:rPr>
+                <w:rStyle w:val="CODE"/>
+              </w:rPr>
+            </w:pPr>
+            <w:r>
+              <w:rPr>
+                <w:rStyle w:val="CODE"/>
+              </w:rPr>
+              <w:t>String</w:t>
+            </w:r>
+          </w:p>
+        </w:tc>
+        <w:tc>
+          <w:tcPr>
+            <w:tcW w:w="3757" w:type="dxa"/>
+          </w:tcPr>
+          <w:p>
+            <w:pPr>
+              <w:cnfStyle w:val="000000100000" w:firstRow="0" w:lastRow="0" w:firstColumn="0" w:lastColumn="0" w:oddVBand="0" w:evenVBand="0" w:oddHBand="1" w:evenHBand="0" w:firstRowFirstColumn="0" w:firstRowLastColumn="0" w:lastRowFirstColumn="0" w:lastRowLastColumn="0"/>
+            </w:pPr>
+            <w:r>
+              <w:t xml:space="preserve">Author of the project </w:t>
+            </w:r>
+          </w:p>
+        </w:tc>
+      </w:tr>
+      <w:tr>
+        <w:trPr>
+          <w:trHeight w:val="340"/>
+        </w:trPr>
+        <w:tc>
+          <w:tcPr>
+            <w:cnfStyle w:val="001000000000" w:firstRow="0" w:lastRow="0" w:firstColumn="1" w:lastColumn="0" w:oddVBand="0" w:evenVBand="0" w:oddHBand="0" w:evenHBand="0" w:firstRowFirstColumn="0" w:firstRowLastColumn="0" w:lastRowFirstColumn="0" w:lastRowLastColumn="0"/>
+            <w:tcW w:w="2617" w:type="dxa"/>
+          </w:tcPr>
+          <w:p>
+            <w:pPr>
+              <w:rPr>
+                <w:rStyle w:val="CODE"/>
+                <w:b w:val="0"/>
+              </w:rPr>
+            </w:pPr>
+            <w:r>
+              <w:rPr>
+                <w:rStyle w:val="CODE"/>
+                <w:b w:val="0"/>
+              </w:rPr>
+              <w:t>Date</w:t>
             </w:r>
           </w:p>
         </w:tc>
@@ -5849,130 +5971,7 @@
               <w:cnfStyle w:val="000000000000" w:firstRow="0" w:lastRow="0" w:firstColumn="0" w:lastColumn="0" w:oddVBand="0" w:evenVBand="0" w:oddHBand="0" w:evenHBand="0" w:firstRowFirstColumn="0" w:firstRowLastColumn="0" w:lastRowFirstColumn="0" w:lastRowLastColumn="0"/>
             </w:pPr>
             <w:r>
-              <w:t xml:space="preserve">Author of the project </w:t>
-            </w:r>
-          </w:p>
-        </w:tc>
-      </w:tr>
-      <w:tr>
-        <w:trPr>
-          <w:cnfStyle w:val="000000100000" w:firstRow="0" w:lastRow="0" w:firstColumn="0" w:lastColumn="0" w:oddVBand="0" w:evenVBand="0" w:oddHBand="1" w:evenHBand="0" w:firstRowFirstColumn="0" w:firstRowLastColumn="0" w:lastRowFirstColumn="0" w:lastRowLastColumn="0"/>
-          <w:trHeight w:val="340"/>
-        </w:trPr>
-        <w:tc>
-          <w:tcPr>
-            <w:cnfStyle w:val="001000000000" w:firstRow="0" w:lastRow="0" w:firstColumn="1" w:lastColumn="0" w:oddVBand="0" w:evenVBand="0" w:oddHBand="0" w:evenHBand="0" w:firstRowFirstColumn="0" w:firstRowLastColumn="0" w:lastRowFirstColumn="0" w:lastRowLastColumn="0"/>
-            <w:tcW w:w="2617" w:type="dxa"/>
-          </w:tcPr>
-          <w:p>
-            <w:pPr>
-              <w:rPr>
-                <w:rStyle w:val="CODE"/>
-                <w:b w:val="0"/>
-              </w:rPr>
-            </w:pPr>
-            <w:r>
-              <w:rPr>
-                <w:rStyle w:val="CODE"/>
-                <w:b w:val="0"/>
-              </w:rPr>
-              <w:t>Date</w:t>
-            </w:r>
-          </w:p>
-        </w:tc>
-        <w:tc>
-          <w:tcPr>
-            <w:tcW w:w="2175" w:type="dxa"/>
-          </w:tcPr>
-          <w:p>
-            <w:pPr>
-              <w:cnfStyle w:val="000000100000" w:firstRow="0" w:lastRow="0" w:firstColumn="0" w:lastColumn="0" w:oddVBand="0" w:evenVBand="0" w:oddHBand="1" w:evenHBand="0" w:firstRowFirstColumn="0" w:firstRowLastColumn="0" w:lastRowFirstColumn="0" w:lastRowLastColumn="0"/>
-              <w:rPr>
-                <w:rStyle w:val="CODE"/>
-              </w:rPr>
-            </w:pPr>
-            <w:r>
-              <w:rPr>
-                <w:rStyle w:val="CODE"/>
-              </w:rPr>
-              <w:t>String</w:t>
-            </w:r>
-          </w:p>
-        </w:tc>
-        <w:tc>
-          <w:tcPr>
-            <w:tcW w:w="3757" w:type="dxa"/>
-          </w:tcPr>
-          <w:p>
-            <w:pPr>
-              <w:cnfStyle w:val="000000100000" w:firstRow="0" w:lastRow="0" w:firstColumn="0" w:lastColumn="0" w:oddVBand="0" w:evenVBand="0" w:oddHBand="1" w:evenHBand="0" w:firstRowFirstColumn="0" w:firstRowLastColumn="0" w:lastRowFirstColumn="0" w:lastRowLastColumn="0"/>
-            </w:pPr>
-            <w:r>
               <w:t>The date of the last change</w:t>
-            </w:r>
-          </w:p>
-        </w:tc>
-      </w:tr>
-      <w:tr>
-        <w:trPr>
-          <w:trHeight w:val="340"/>
-        </w:trPr>
-        <w:tc>
-          <w:tcPr>
-            <w:cnfStyle w:val="001000000000" w:firstRow="0" w:lastRow="0" w:firstColumn="1" w:lastColumn="0" w:oddVBand="0" w:evenVBand="0" w:oddHBand="0" w:evenHBand="0" w:firstRowFirstColumn="0" w:firstRowLastColumn="0" w:lastRowFirstColumn="0" w:lastRowLastColumn="0"/>
-            <w:tcW w:w="2617" w:type="dxa"/>
-          </w:tcPr>
-          <w:p>
-            <w:pPr>
-              <w:rPr>
-                <w:rStyle w:val="CODE"/>
-                <w:b w:val="0"/>
-              </w:rPr>
-            </w:pPr>
-            <w:r>
-              <w:rPr>
-                <w:rStyle w:val="CODE"/>
-                <w:b w:val="0"/>
-              </w:rPr>
-              <w:t>HTMLDescriptionFile</w:t>
-            </w:r>
-          </w:p>
-        </w:tc>
-        <w:tc>
-          <w:tcPr>
-            <w:tcW w:w="2175" w:type="dxa"/>
-          </w:tcPr>
-          <w:p>
-            <w:pPr>
-              <w:cnfStyle w:val="000000000000" w:firstRow="0" w:lastRow="0" w:firstColumn="0" w:lastColumn="0" w:oddVBand="0" w:evenVBand="0" w:oddHBand="0" w:evenHBand="0" w:firstRowFirstColumn="0" w:firstRowLastColumn="0" w:lastRowFirstColumn="0" w:lastRowLastColumn="0"/>
-              <w:rPr>
-                <w:rStyle w:val="CODE"/>
-              </w:rPr>
-            </w:pPr>
-            <w:r>
-              <w:rPr>
-                <w:rStyle w:val="CODE"/>
-              </w:rPr>
-              <w:t>File</w:t>
-            </w:r>
-          </w:p>
-        </w:tc>
-        <w:tc>
-          <w:tcPr>
-            <w:tcW w:w="3757" w:type="dxa"/>
-          </w:tcPr>
-          <w:p>
-            <w:pPr>
-              <w:cnfStyle w:val="000000000000" w:firstRow="0" w:lastRow="0" w:firstColumn="0" w:lastColumn="0" w:oddVBand="0" w:evenVBand="0" w:oddHBand="0" w:evenHBand="0" w:firstRowFirstColumn="0" w:firstRowLastColumn="0" w:lastRowFirstColumn="0" w:lastRowLastColumn="0"/>
-              <w:rPr>
-                <w:rFonts w:cs="Courier New"/>
-              </w:rPr>
-            </w:pPr>
-            <w:r>
-              <w:rPr>
-                <w:rFonts w:cs="Courier New"/>
-              </w:rPr>
-              <w:t>HTML file with detailed description of this project</w:t>
             </w:r>
           </w:p>
         </w:tc>
@@ -6168,7 +6167,7 @@
               <w:rPr>
                 <w:rStyle w:val="CODE"/>
               </w:rPr>
-              <w:t>String</w:t>
+              <w:t>Filename</w:t>
             </w:r>
           </w:p>
         </w:tc>
@@ -6232,7 +6231,7 @@
               <w:rPr>
                 <w:rStyle w:val="CODE"/>
               </w:rPr>
-              <w:t>String</w:t>
+              <w:t>Filename</w:t>
             </w:r>
           </w:p>
         </w:tc>
@@ -6297,7 +6296,7 @@
               <w:rPr>
                 <w:rStyle w:val="CODE"/>
               </w:rPr>
-              <w:t>String</w:t>
+              <w:t>Filename</w:t>
             </w:r>
           </w:p>
         </w:tc>
@@ -6452,109 +6451,105 @@
           <w:sz w:val="20"/>
           <w:szCs w:val="20"/>
         </w:rPr>
-        <w:t xml:space="preserve">    "Name"                 : "Sorting",</w:t>
-      </w:r>
-    </w:p>
-    <w:p>
-      <w:pPr>
+        <w:t xml:space="preserve">    </w:t>
+      </w:r>
+      <w:r>
         <w:rPr>
           <w:rFonts w:ascii="Courier New" w:hAnsi="Courier New" w:cs="Courier New"/>
           <w:sz w:val="20"/>
           <w:szCs w:val="20"/>
         </w:rPr>
-      </w:pPr>
-      <w:r>
+        <w:t>"Description"          : "Testing several sorting methods",</w:t>
+      </w:r>
+    </w:p>
+    <w:p>
+      <w:pPr>
         <w:rPr>
           <w:rFonts w:ascii="Courier New" w:hAnsi="Courier New" w:cs="Courier New"/>
           <w:sz w:val="20"/>
           <w:szCs w:val="20"/>
         </w:rPr>
-        <w:t xml:space="preserve">    "Description"          : "Testing several sorting methods",</w:t>
-      </w:r>
-    </w:p>
-    <w:p>
-      <w:pPr>
+      </w:pPr>
+      <w:r>
         <w:rPr>
           <w:rFonts w:ascii="Courier New" w:hAnsi="Courier New" w:cs="Courier New"/>
           <w:sz w:val="20"/>
           <w:szCs w:val="20"/>
         </w:rPr>
-      </w:pPr>
+        <w:t xml:space="preserve">    "HTMLDescFile</w:t>
+      </w:r>
       <w:r>
         <w:rPr>
           <w:rFonts w:ascii="Courier New" w:hAnsi="Courier New" w:cs="Courier New"/>
           <w:sz w:val="20"/>
           <w:szCs w:val="20"/>
         </w:rPr>
-        <w:t xml:space="preserve">    "Author"               : "Tomaz",</w:t>
-      </w:r>
-    </w:p>
-    <w:p>
-      <w:pPr>
+        <w:t>"</w:t>
+      </w:r>
+      <w:r>
         <w:rPr>
           <w:rFonts w:ascii="Courier New" w:hAnsi="Courier New" w:cs="Courier New"/>
           <w:sz w:val="20"/>
           <w:szCs w:val="20"/>
         </w:rPr>
-      </w:pPr>
+        <w:t xml:space="preserve">         : </w:t>
+      </w:r>
       <w:r>
         <w:rPr>
           <w:rFonts w:ascii="Courier New" w:hAnsi="Courier New" w:cs="Courier New"/>
           <w:sz w:val="20"/>
           <w:szCs w:val="20"/>
         </w:rPr>
-        <w:t xml:space="preserve">    "Date"                 : "30/07/2013",</w:t>
-      </w:r>
-    </w:p>
-    <w:p>
-      <w:pPr>
+        <w:t>"</w:t>
+      </w:r>
+      <w:r>
         <w:rPr>
           <w:rFonts w:ascii="Courier New" w:hAnsi="Courier New" w:cs="Courier New"/>
           <w:sz w:val="20"/>
           <w:szCs w:val="20"/>
         </w:rPr>
-      </w:pPr>
+        <w:t>sort.hmtl</w:t>
+      </w:r>
       <w:r>
         <w:rPr>
           <w:rFonts w:ascii="Courier New" w:hAnsi="Courier New" w:cs="Courier New"/>
           <w:sz w:val="20"/>
           <w:szCs w:val="20"/>
         </w:rPr>
-        <w:t xml:space="preserve">    </w:t>
-      </w:r>
-    </w:p>
-    <w:p>
-      <w:pPr>
+        <w:t>"</w:t>
+      </w:r>
+      <w:r>
         <w:rPr>
           <w:rFonts w:ascii="Courier New" w:hAnsi="Courier New" w:cs="Courier New"/>
           <w:sz w:val="20"/>
           <w:szCs w:val="20"/>
         </w:rPr>
-      </w:pPr>
-      <w:r>
+        <w:t>,</w:t>
+      </w:r>
+    </w:p>
+    <w:p>
+      <w:pPr>
         <w:rPr>
           <w:rFonts w:ascii="Courier New" w:hAnsi="Courier New" w:cs="Courier New"/>
           <w:sz w:val="20"/>
           <w:szCs w:val="20"/>
         </w:rPr>
-        <w:t xml:space="preserve">    "Algorithms"           : ["QuickSort", "BubbleSort"], </w:t>
-      </w:r>
-    </w:p>
-    <w:p>
-      <w:pPr>
+      </w:pPr>
+      <w:r>
         <w:rPr>
           <w:rFonts w:ascii="Courier New" w:hAnsi="Courier New" w:cs="Courier New"/>
           <w:sz w:val="20"/>
           <w:szCs w:val="20"/>
         </w:rPr>
-      </w:pPr>
+        <w:t xml:space="preserve">    </w:t>
+      </w:r>
       <w:r>
         <w:rPr>
           <w:rFonts w:ascii="Courier New" w:hAnsi="Courier New" w:cs="Courier New"/>
           <w:sz w:val="20"/>
           <w:szCs w:val="20"/>
         </w:rPr>
-        <w:t xml:space="preserve">    </w:t>
+        <w:t>"Author"               : "Tomaz",</w:t>
       </w:r>
     </w:p>
     <w:p>
@@ -6571,59 +6566,57 @@
           <w:sz w:val="20"/>
           <w:szCs w:val="20"/>
         </w:rPr>
-        <w:t xml:space="preserve">    "TestSets"             : ["TestSet1", "TestSet2"],</w:t>
-      </w:r>
-    </w:p>
-    <w:p>
-      <w:pPr>
+        <w:t xml:space="preserve">    </w:t>
+      </w:r>
+      <w:r>
         <w:rPr>
           <w:rFonts w:ascii="Courier New" w:hAnsi="Courier New" w:cs="Courier New"/>
           <w:sz w:val="20"/>
           <w:szCs w:val="20"/>
         </w:rPr>
-      </w:pPr>
-    </w:p>
-    <w:p>
-      <w:pPr>
+        <w:t>"Date"</w:t>
+      </w:r>
+      <w:r>
         <w:rPr>
           <w:rFonts w:ascii="Courier New" w:hAnsi="Courier New" w:cs="Courier New"/>
           <w:sz w:val="20"/>
           <w:szCs w:val="20"/>
         </w:rPr>
-      </w:pPr>
-      <w:r>
+        <w:t xml:space="preserve">                 : "30/07/2013",</w:t>
+      </w:r>
+    </w:p>
+    <w:p>
+      <w:pPr>
         <w:rPr>
           <w:rFonts w:ascii="Courier New" w:hAnsi="Courier New" w:cs="Courier New"/>
           <w:sz w:val="20"/>
           <w:szCs w:val="20"/>
         </w:rPr>
-        <w:t xml:space="preserve">    "AlgorithmTPL"         : "SortAbsAlgorithm",</w:t>
-      </w:r>
-    </w:p>
-    <w:p>
-      <w:pPr>
+      </w:pPr>
+      <w:r>
         <w:rPr>
           <w:rFonts w:ascii="Courier New" w:hAnsi="Courier New" w:cs="Courier New"/>
           <w:sz w:val="20"/>
           <w:szCs w:val="20"/>
         </w:rPr>
-      </w:pPr>
-      <w:r>
+        <w:t xml:space="preserve">    "Algorithms"           : ["QuickSort", "BubbleSort"], </w:t>
+      </w:r>
+    </w:p>
+    <w:p>
+      <w:pPr>
         <w:rPr>
           <w:rFonts w:ascii="Courier New" w:hAnsi="Courier New" w:cs="Courier New"/>
           <w:sz w:val="20"/>
           <w:szCs w:val="20"/>
         </w:rPr>
-        <w:t xml:space="preserve">    "TestCaseClass"</w:t>
-      </w:r>
+      </w:pPr>
       <w:r>
         <w:rPr>
           <w:rFonts w:ascii="Courier New" w:hAnsi="Courier New" w:cs="Courier New"/>
           <w:sz w:val="20"/>
           <w:szCs w:val="20"/>
         </w:rPr>
-        <w:tab/>
-        <w:t xml:space="preserve">       : "SortTestCase",</w:t>
+        <w:t xml:space="preserve">    "TestSets"             : ["TestSet1", "TestSet2"],</w:t>
       </w:r>
     </w:p>
     <w:p>
@@ -6640,33 +6633,148 @@
           <w:sz w:val="20"/>
           <w:szCs w:val="20"/>
         </w:rPr>
-        <w:t xml:space="preserve">    "TestSetIteratorClass" : "SortTestSetIterator"</w:t>
-      </w:r>
-    </w:p>
-    <w:p>
-      <w:pPr>
+        <w:t xml:space="preserve">    "Algorit</w:t>
+      </w:r>
+      <w:r>
         <w:rPr>
           <w:rFonts w:ascii="Courier New" w:hAnsi="Courier New" w:cs="Courier New"/>
           <w:sz w:val="20"/>
           <w:szCs w:val="20"/>
         </w:rPr>
-      </w:pPr>
+        <w:t xml:space="preserve">hmClass" </w:t>
+      </w:r>
       <w:r>
         <w:rPr>
           <w:rFonts w:ascii="Courier New" w:hAnsi="Courier New" w:cs="Courier New"/>
           <w:sz w:val="20"/>
           <w:szCs w:val="20"/>
         </w:rPr>
-        <w:t xml:space="preserve">  }</w:t>
-      </w:r>
-    </w:p>
-    <w:p>
+        <w:t xml:space="preserve">      : "SortAbsAlgorithm</w:t>
+      </w:r>
       <w:r>
         <w:rPr>
           <w:rFonts w:ascii="Courier New" w:hAnsi="Courier New" w:cs="Courier New"/>
           <w:sz w:val="20"/>
           <w:szCs w:val="20"/>
         </w:rPr>
+        <w:t>.java</w:t>
+      </w:r>
+      <w:r>
+        <w:rPr>
+          <w:rFonts w:ascii="Courier New" w:hAnsi="Courier New" w:cs="Courier New"/>
+          <w:sz w:val="20"/>
+          <w:szCs w:val="20"/>
+        </w:rPr>
+        <w:t>",</w:t>
+      </w:r>
+    </w:p>
+    <w:p>
+      <w:pPr>
+        <w:rPr>
+          <w:rFonts w:ascii="Courier New" w:hAnsi="Courier New" w:cs="Courier New"/>
+          <w:sz w:val="20"/>
+          <w:szCs w:val="20"/>
+        </w:rPr>
+      </w:pPr>
+      <w:r>
+        <w:rPr>
+          <w:rFonts w:ascii="Courier New" w:hAnsi="Courier New" w:cs="Courier New"/>
+          <w:sz w:val="20"/>
+          <w:szCs w:val="20"/>
+        </w:rPr>
+        <w:t xml:space="preserve">    "TestCaseClass"</w:t>
+      </w:r>
+      <w:r>
+        <w:rPr>
+          <w:rFonts w:ascii="Courier New" w:hAnsi="Courier New" w:cs="Courier New"/>
+          <w:sz w:val="20"/>
+          <w:szCs w:val="20"/>
+        </w:rPr>
+        <w:tab/>
+        <w:t xml:space="preserve">   </w:t>
+      </w:r>
+      <w:r>
+        <w:rPr>
+          <w:rFonts w:ascii="Courier New" w:hAnsi="Courier New" w:cs="Courier New"/>
+          <w:sz w:val="20"/>
+          <w:szCs w:val="20"/>
+        </w:rPr>
+        <w:t>: "SortTestCase</w:t>
+      </w:r>
+      <w:r>
+        <w:rPr>
+          <w:rFonts w:ascii="Courier New" w:hAnsi="Courier New" w:cs="Courier New"/>
+          <w:sz w:val="20"/>
+          <w:szCs w:val="20"/>
+        </w:rPr>
+        <w:t>.java</w:t>
+      </w:r>
+      <w:r>
+        <w:rPr>
+          <w:rFonts w:ascii="Courier New" w:hAnsi="Courier New" w:cs="Courier New"/>
+          <w:sz w:val="20"/>
+          <w:szCs w:val="20"/>
+        </w:rPr>
+        <w:t>",</w:t>
+      </w:r>
+    </w:p>
+    <w:p>
+      <w:pPr>
+        <w:rPr>
+          <w:rFonts w:ascii="Courier New" w:hAnsi="Courier New" w:cs="Courier New"/>
+          <w:sz w:val="20"/>
+          <w:szCs w:val="20"/>
+        </w:rPr>
+      </w:pPr>
+      <w:r>
+        <w:rPr>
+          <w:rFonts w:ascii="Courier New" w:hAnsi="Courier New" w:cs="Courier New"/>
+          <w:sz w:val="20"/>
+          <w:szCs w:val="20"/>
+        </w:rPr>
+        <w:t xml:space="preserve">    "TestSetIteratorClass" : "SortTestSetIterator</w:t>
+      </w:r>
+      <w:r>
+        <w:rPr>
+          <w:rFonts w:ascii="Courier New" w:hAnsi="Courier New" w:cs="Courier New"/>
+          <w:sz w:val="20"/>
+          <w:szCs w:val="20"/>
+        </w:rPr>
+        <w:t>.java</w:t>
+      </w:r>
+      <w:r>
+        <w:rPr>
+          <w:rFonts w:ascii="Courier New" w:hAnsi="Courier New" w:cs="Courier New"/>
+          <w:sz w:val="20"/>
+          <w:szCs w:val="20"/>
+        </w:rPr>
+        <w:t>"</w:t>
+      </w:r>
+    </w:p>
+    <w:p>
+      <w:pPr>
+        <w:rPr>
+          <w:rFonts w:ascii="Courier New" w:hAnsi="Courier New" w:cs="Courier New"/>
+          <w:sz w:val="20"/>
+          <w:szCs w:val="20"/>
+        </w:rPr>
+      </w:pPr>
+      <w:r>
+        <w:rPr>
+          <w:rFonts w:ascii="Courier New" w:hAnsi="Courier New" w:cs="Courier New"/>
+          <w:sz w:val="20"/>
+          <w:szCs w:val="20"/>
+        </w:rPr>
+        <w:t xml:space="preserve">  }</w:t>
+      </w:r>
+    </w:p>
+    <w:p>
+      <w:r>
+        <w:rPr>
+          <w:rFonts w:ascii="Courier New" w:hAnsi="Courier New" w:cs="Courier New"/>
+          <w:sz w:val="20"/>
+          <w:szCs w:val="20"/>
+        </w:rPr>
         <w:t>}</w:t>
       </w:r>
     </w:p>
@@ -6675,16 +6783,16 @@
       <w:pPr>
         <w:pStyle w:val="Heading3"/>
       </w:pPr>
-      <w:bookmarkStart w:id="22" w:name="_Toc253320104"/>
-      <w:bookmarkStart w:id="23" w:name="_Toc258494192"/>
+      <w:bookmarkStart w:id="21" w:name="_Toc253320104"/>
+      <w:bookmarkStart w:id="22" w:name="_Toc258494192"/>
       <w:r>
         <w:t>Algorithm</w:t>
       </w:r>
+      <w:bookmarkEnd w:id="21"/>
+      <w:r>
+        <w:t>s</w:t>
+      </w:r>
       <w:bookmarkEnd w:id="22"/>
-      <w:r>
-        <w:t>s</w:t>
-      </w:r>
-      <w:bookmarkEnd w:id="23"/>
       <w:r>
         <w:t xml:space="preserve"> </w:t>
       </w:r>
@@ -6817,11 +6925,11 @@
       <w:pPr>
         <w:pStyle w:val="Heading4"/>
       </w:pPr>
-      <w:bookmarkStart w:id="24" w:name="_Toc253320105"/>
+      <w:bookmarkStart w:id="23" w:name="_Toc253320105"/>
       <w:r>
         <w:t>Algorithm</w:t>
       </w:r>
-      <w:bookmarkEnd w:id="24"/>
+      <w:bookmarkEnd w:id="23"/>
     </w:p>
     <w:p>
       <w:r>
@@ -6986,9 +7094,9 @@
         <w:tblLook w:val="04A0" w:firstRow="1" w:lastRow="0" w:firstColumn="1" w:lastColumn="0" w:noHBand="0" w:noVBand="1"/>
       </w:tblPr>
       <w:tblGrid>
-        <w:gridCol w:w="2233"/>
-        <w:gridCol w:w="2328"/>
-        <w:gridCol w:w="3988"/>
+        <w:gridCol w:w="2269"/>
+        <w:gridCol w:w="2316"/>
+        <w:gridCol w:w="3964"/>
       </w:tblGrid>
       <w:tr>
         <w:trPr>
@@ -6998,7 +7106,7 @@
         <w:tc>
           <w:tcPr>
             <w:cnfStyle w:val="001000000000" w:firstRow="0" w:lastRow="0" w:firstColumn="1" w:lastColumn="0" w:oddVBand="0" w:evenVBand="0" w:oddHBand="0" w:evenHBand="0" w:firstRowFirstColumn="0" w:firstRowLastColumn="0" w:lastRowFirstColumn="0" w:lastRowLastColumn="0"/>
-            <w:tcW w:w="2233" w:type="dxa"/>
+            <w:tcW w:w="2269" w:type="dxa"/>
           </w:tcPr>
           <w:p>
             <w:pPr>
@@ -7016,7 +7124,7 @@
         </w:tc>
         <w:tc>
           <w:tcPr>
-            <w:tcW w:w="2328" w:type="dxa"/>
+            <w:tcW w:w="2316" w:type="dxa"/>
           </w:tcPr>
           <w:p>
             <w:pPr>
@@ -7035,7 +7143,7 @@
         </w:tc>
         <w:tc>
           <w:tcPr>
-            <w:tcW w:w="3988" w:type="dxa"/>
+            <w:tcW w:w="3964" w:type="dxa"/>
           </w:tcPr>
           <w:p>
             <w:pPr>
@@ -7061,7 +7169,7 @@
         <w:tc>
           <w:tcPr>
             <w:cnfStyle w:val="001000000000" w:firstRow="0" w:lastRow="0" w:firstColumn="1" w:lastColumn="0" w:oddVBand="0" w:evenVBand="0" w:oddHBand="0" w:evenHBand="0" w:firstRowFirstColumn="0" w:firstRowLastColumn="0" w:lastRowFirstColumn="0" w:lastRowLastColumn="0"/>
-            <w:tcW w:w="2233" w:type="dxa"/>
+            <w:tcW w:w="2269" w:type="dxa"/>
           </w:tcPr>
           <w:p>
             <w:pPr>
@@ -7081,7 +7189,7 @@
         </w:tc>
         <w:tc>
           <w:tcPr>
-            <w:tcW w:w="2328" w:type="dxa"/>
+            <w:tcW w:w="2316" w:type="dxa"/>
           </w:tcPr>
           <w:p>
             <w:pPr>
@@ -7100,7 +7208,7 @@
         </w:tc>
         <w:tc>
           <w:tcPr>
-            <w:tcW w:w="3988" w:type="dxa"/>
+            <w:tcW w:w="3964" w:type="dxa"/>
           </w:tcPr>
           <w:p>
             <w:pPr>
@@ -7119,7 +7227,7 @@
         <w:tc>
           <w:tcPr>
             <w:cnfStyle w:val="001000000000" w:firstRow="0" w:lastRow="0" w:firstColumn="1" w:lastColumn="0" w:oddVBand="0" w:evenVBand="0" w:oddHBand="0" w:evenHBand="0" w:firstRowFirstColumn="0" w:firstRowLastColumn="0" w:lastRowFirstColumn="0" w:lastRowLastColumn="0"/>
-            <w:tcW w:w="2233" w:type="dxa"/>
+            <w:tcW w:w="2269" w:type="dxa"/>
           </w:tcPr>
           <w:p>
             <w:pPr>
@@ -7139,7 +7247,7 @@
         </w:tc>
         <w:tc>
           <w:tcPr>
-            <w:tcW w:w="2328" w:type="dxa"/>
+            <w:tcW w:w="2316" w:type="dxa"/>
           </w:tcPr>
           <w:p>
             <w:pPr>
@@ -7158,7 +7266,7 @@
         </w:tc>
         <w:tc>
           <w:tcPr>
-            <w:tcW w:w="3988" w:type="dxa"/>
+            <w:tcW w:w="3964" w:type="dxa"/>
           </w:tcPr>
           <w:p>
             <w:pPr>
@@ -7178,7 +7286,90 @@
         <w:tc>
           <w:tcPr>
             <w:cnfStyle w:val="001000000000" w:firstRow="0" w:lastRow="0" w:firstColumn="1" w:lastColumn="0" w:oddVBand="0" w:evenVBand="0" w:oddHBand="0" w:evenHBand="0" w:firstRowFirstColumn="0" w:firstRowLastColumn="0" w:lastRowFirstColumn="0" w:lastRowLastColumn="0"/>
-            <w:tcW w:w="2233" w:type="dxa"/>
+            <w:tcW w:w="2269" w:type="dxa"/>
+          </w:tcPr>
+          <w:p>
+            <w:pPr>
+              <w:rPr>
+                <w:rStyle w:val="CODE"/>
+                <w:b w:val="0"/>
+              </w:rPr>
+            </w:pPr>
+            <w:r>
+              <w:rPr>
+                <w:rStyle w:val="CODE"/>
+                <w:b w:val="0"/>
+              </w:rPr>
+              <w:t>HTMLDesc</w:t>
+            </w:r>
+            <w:r>
+              <w:rPr>
+                <w:rStyle w:val="CODE"/>
+                <w:b w:val="0"/>
+              </w:rPr>
+              <w:t>File</w:t>
+            </w:r>
+          </w:p>
+        </w:tc>
+        <w:tc>
+          <w:tcPr>
+            <w:tcW w:w="2316" w:type="dxa"/>
+          </w:tcPr>
+          <w:p>
+            <w:pPr>
+              <w:cnfStyle w:val="000000100000" w:firstRow="0" w:lastRow="0" w:firstColumn="0" w:lastColumn="0" w:oddVBand="0" w:evenVBand="0" w:oddHBand="1" w:evenHBand="0" w:firstRowFirstColumn="0" w:firstRowLastColumn="0" w:lastRowFirstColumn="0" w:lastRowLastColumn="0"/>
+              <w:rPr>
+                <w:rStyle w:val="CODE"/>
+              </w:rPr>
+            </w:pPr>
+            <w:r>
+              <w:rPr>
+                <w:rStyle w:val="CODE"/>
+              </w:rPr>
+              <w:t>File</w:t>
+            </w:r>
+            <w:r>
+              <w:rPr>
+                <w:rStyle w:val="CODE"/>
+              </w:rPr>
+              <w:t>name</w:t>
+            </w:r>
+          </w:p>
+        </w:tc>
+        <w:tc>
+          <w:tcPr>
+            <w:tcW w:w="3964" w:type="dxa"/>
+          </w:tcPr>
+          <w:p>
+            <w:pPr>
+              <w:cnfStyle w:val="000000100000" w:firstRow="0" w:lastRow="0" w:firstColumn="0" w:lastColumn="0" w:oddVBand="0" w:evenVBand="0" w:oddHBand="1" w:evenHBand="0" w:firstRowFirstColumn="0" w:firstRowLastColumn="0" w:lastRowFirstColumn="0" w:lastRowLastColumn="0"/>
+              <w:rPr>
+                <w:rFonts w:cs="Courier New"/>
+              </w:rPr>
+            </w:pPr>
+            <w:r>
+              <w:rPr>
+                <w:rFonts w:cs="Courier New"/>
+              </w:rPr>
+              <w:t xml:space="preserve">HTML file with detailed description of this </w:t>
+            </w:r>
+            <w:r>
+              <w:rPr>
+                <w:rFonts w:cs="Courier New"/>
+              </w:rPr>
+              <w:t>algorithm; filename is relative to the algorithm folder</w:t>
+            </w:r>
+          </w:p>
+        </w:tc>
+      </w:tr>
+      <w:tr>
+        <w:trPr>
+          <w:trHeight w:val="340"/>
+        </w:trPr>
+        <w:tc>
+          <w:tcPr>
+            <w:cnfStyle w:val="001000000000" w:firstRow="0" w:lastRow="0" w:firstColumn="1" w:lastColumn="0" w:oddVBand="0" w:evenVBand="0" w:oddHBand="0" w:evenHBand="0" w:firstRowFirstColumn="0" w:firstRowLastColumn="0" w:lastRowFirstColumn="0" w:lastRowLastColumn="0"/>
+            <w:tcW w:w="2269" w:type="dxa"/>
           </w:tcPr>
           <w:p>
             <w:pPr>
@@ -7198,11 +7389,11 @@
         </w:tc>
         <w:tc>
           <w:tcPr>
-            <w:tcW w:w="2328" w:type="dxa"/>
+            <w:tcW w:w="2316" w:type="dxa"/>
           </w:tcPr>
           <w:p>
             <w:pPr>
-              <w:cnfStyle w:val="000000100000" w:firstRow="0" w:lastRow="0" w:firstColumn="0" w:lastColumn="0" w:oddVBand="0" w:evenVBand="0" w:oddHBand="1" w:evenHBand="0" w:firstRowFirstColumn="0" w:firstRowLastColumn="0" w:lastRowFirstColumn="0" w:lastRowLastColumn="0"/>
+              <w:cnfStyle w:val="000000000000" w:firstRow="0" w:lastRow="0" w:firstColumn="0" w:lastColumn="0" w:oddVBand="0" w:evenVBand="0" w:oddHBand="0" w:evenHBand="0" w:firstRowFirstColumn="0" w:firstRowLastColumn="0" w:lastRowFirstColumn="0" w:lastRowLastColumn="0"/>
               <w:rPr>
                 <w:rStyle w:val="CODE"/>
               </w:rPr>
@@ -7217,11 +7408,11 @@
         </w:tc>
         <w:tc>
           <w:tcPr>
-            <w:tcW w:w="3988" w:type="dxa"/>
+            <w:tcW w:w="3964" w:type="dxa"/>
           </w:tcPr>
           <w:p>
             <w:pPr>
-              <w:cnfStyle w:val="000000100000" w:firstRow="0" w:lastRow="0" w:firstColumn="0" w:lastColumn="0" w:oddVBand="0" w:evenVBand="0" w:oddHBand="1" w:evenHBand="0" w:firstRowFirstColumn="0" w:firstRowLastColumn="0" w:lastRowFirstColumn="0" w:lastRowLastColumn="0"/>
+              <w:cnfStyle w:val="000000000000" w:firstRow="0" w:lastRow="0" w:firstColumn="0" w:lastColumn="0" w:oddVBand="0" w:evenVBand="0" w:oddHBand="0" w:evenHBand="0" w:firstRowFirstColumn="0" w:firstRowLastColumn="0" w:lastRowFirstColumn="0" w:lastRowLastColumn="0"/>
             </w:pPr>
             <w:r>
               <w:t xml:space="preserve">Author of the algorithm </w:t>
@@ -7231,12 +7422,13 @@
       </w:tr>
       <w:tr>
         <w:trPr>
+          <w:cnfStyle w:val="000000100000" w:firstRow="0" w:lastRow="0" w:firstColumn="0" w:lastColumn="0" w:oddVBand="0" w:evenVBand="0" w:oddHBand="1" w:evenHBand="0" w:firstRowFirstColumn="0" w:firstRowLastColumn="0" w:lastRowFirstColumn="0" w:lastRowLastColumn="0"/>
           <w:trHeight w:val="340"/>
         </w:trPr>
         <w:tc>
           <w:tcPr>
             <w:cnfStyle w:val="001000000000" w:firstRow="0" w:lastRow="0" w:firstColumn="1" w:lastColumn="0" w:oddVBand="0" w:evenVBand="0" w:oddHBand="0" w:evenHBand="0" w:firstRowFirstColumn="0" w:firstRowLastColumn="0" w:lastRowFirstColumn="0" w:lastRowLastColumn="0"/>
-            <w:tcW w:w="2233" w:type="dxa"/>
+            <w:tcW w:w="2269" w:type="dxa"/>
           </w:tcPr>
           <w:p>
             <w:pPr>
@@ -7256,11 +7448,11 @@
         </w:tc>
         <w:tc>
           <w:tcPr>
-            <w:tcW w:w="2328" w:type="dxa"/>
+            <w:tcW w:w="2316" w:type="dxa"/>
           </w:tcPr>
           <w:p>
             <w:pPr>
-              <w:cnfStyle w:val="000000000000" w:firstRow="0" w:lastRow="0" w:firstColumn="0" w:lastColumn="0" w:oddVBand="0" w:evenVBand="0" w:oddHBand="0" w:evenHBand="0" w:firstRowFirstColumn="0" w:firstRowLastColumn="0" w:lastRowFirstColumn="0" w:lastRowLastColumn="0"/>
+              <w:cnfStyle w:val="000000100000" w:firstRow="0" w:lastRow="0" w:firstColumn="0" w:lastColumn="0" w:oddVBand="0" w:evenVBand="0" w:oddHBand="1" w:evenHBand="0" w:firstRowFirstColumn="0" w:firstRowLastColumn="0" w:lastRowFirstColumn="0" w:lastRowLastColumn="0"/>
               <w:rPr>
                 <w:rStyle w:val="CODE"/>
               </w:rPr>
@@ -7275,11 +7467,11 @@
         </w:tc>
         <w:tc>
           <w:tcPr>
-            <w:tcW w:w="3988" w:type="dxa"/>
+            <w:tcW w:w="3964" w:type="dxa"/>
           </w:tcPr>
           <w:p>
             <w:pPr>
-              <w:cnfStyle w:val="000000000000" w:firstRow="0" w:lastRow="0" w:firstColumn="0" w:lastColumn="0" w:oddVBand="0" w:evenVBand="0" w:oddHBand="0" w:evenHBand="0" w:firstRowFirstColumn="0" w:firstRowLastColumn="0" w:lastRowFirstColumn="0" w:lastRowLastColumn="0"/>
+              <w:cnfStyle w:val="000000100000" w:firstRow="0" w:lastRow="0" w:firstColumn="0" w:lastColumn="0" w:oddVBand="0" w:evenVBand="0" w:oddHBand="1" w:evenHBand="0" w:firstRowFirstColumn="0" w:firstRowLastColumn="0" w:lastRowFirstColumn="0" w:lastRowLastColumn="0"/>
             </w:pPr>
             <w:r>
               <w:t>Creating date of the algorithm</w:t>
@@ -7289,13 +7481,12 @@
       </w:tr>
       <w:tr>
         <w:trPr>
-          <w:cnfStyle w:val="000000100000" w:firstRow="0" w:lastRow="0" w:firstColumn="0" w:lastColumn="0" w:oddVBand="0" w:evenVBand="0" w:oddHBand="1" w:evenHBand="0" w:firstRowFirstColumn="0" w:firstRowLastColumn="0" w:lastRowFirstColumn="0" w:lastRowLastColumn="0"/>
           <w:trHeight w:val="340"/>
         </w:trPr>
         <w:tc>
           <w:tcPr>
             <w:cnfStyle w:val="001000000000" w:firstRow="0" w:lastRow="0" w:firstColumn="1" w:lastColumn="0" w:oddVBand="0" w:evenVBand="0" w:oddHBand="0" w:evenHBand="0" w:firstRowFirstColumn="0" w:firstRowLastColumn="0" w:lastRowFirstColumn="0" w:lastRowLastColumn="0"/>
-            <w:tcW w:w="2233" w:type="dxa"/>
+            <w:tcW w:w="2269" w:type="dxa"/>
           </w:tcPr>
           <w:p>
             <w:pPr>
@@ -7322,7 +7513,72 @@
         </w:tc>
         <w:tc>
           <w:tcPr>
-            <w:tcW w:w="2328" w:type="dxa"/>
+            <w:tcW w:w="2316" w:type="dxa"/>
+          </w:tcPr>
+          <w:p>
+            <w:pPr>
+              <w:cnfStyle w:val="000000000000" w:firstRow="0" w:lastRow="0" w:firstColumn="0" w:lastColumn="0" w:oddVBand="0" w:evenVBand="0" w:oddHBand="0" w:evenHBand="0" w:firstRowFirstColumn="0" w:firstRowLastColumn="0" w:lastRowFirstColumn="0" w:lastRowLastColumn="0"/>
+              <w:rPr>
+                <w:rStyle w:val="CODE"/>
+              </w:rPr>
+            </w:pPr>
+            <w:r>
+              <w:rPr>
+                <w:rStyle w:val="CODE"/>
+              </w:rPr>
+              <w:t>Filename</w:t>
+            </w:r>
+            <w:r>
+              <w:rPr>
+                <w:rStyle w:val="CODE"/>
+              </w:rPr>
+              <w:t>[]</w:t>
+            </w:r>
+          </w:p>
+        </w:tc>
+        <w:tc>
+          <w:tcPr>
+            <w:tcW w:w="3964" w:type="dxa"/>
+          </w:tcPr>
+          <w:p>
+            <w:pPr>
+              <w:cnfStyle w:val="000000000000" w:firstRow="0" w:lastRow="0" w:firstColumn="0" w:lastColumn="0" w:oddVBand="0" w:evenVBand="0" w:oddHBand="0" w:evenHBand="0" w:firstRowFirstColumn="0" w:firstRowLastColumn="0" w:lastRowFirstColumn="0" w:lastRowLastColumn="0"/>
+            </w:pPr>
+            <w:r>
+              <w:t>an array of source files</w:t>
+            </w:r>
+          </w:p>
+        </w:tc>
+      </w:tr>
+      <w:tr>
+        <w:trPr>
+          <w:cnfStyle w:val="000000100000" w:firstRow="0" w:lastRow="0" w:firstColumn="0" w:lastColumn="0" w:oddVBand="0" w:evenVBand="0" w:oddHBand="1" w:evenHBand="0" w:firstRowFirstColumn="0" w:firstRowLastColumn="0" w:lastRowFirstColumn="0" w:lastRowLastColumn="0"/>
+          <w:trHeight w:val="340"/>
+        </w:trPr>
+        <w:tc>
+          <w:tcPr>
+            <w:cnfStyle w:val="001000000000" w:firstRow="0" w:lastRow="0" w:firstColumn="1" w:lastColumn="0" w:oddVBand="0" w:evenVBand="0" w:oddHBand="0" w:evenHBand="0" w:firstRowFirstColumn="0" w:firstRowLastColumn="0" w:lastRowFirstColumn="0" w:lastRowLastColumn="0"/>
+            <w:tcW w:w="2269" w:type="dxa"/>
+          </w:tcPr>
+          <w:p>
+            <w:pPr>
+              <w:rPr>
+                <w:rStyle w:val="CODE"/>
+                <w:b w:val="0"/>
+              </w:rPr>
+            </w:pPr>
+            <w:r>
+              <w:rPr>
+                <w:rStyle w:val="CODE"/>
+                <w:b w:val="0"/>
+              </w:rPr>
+              <w:t>MainClassName</w:t>
+            </w:r>
+          </w:p>
+        </w:tc>
+        <w:tc>
+          <w:tcPr>
+            <w:tcW w:w="2316" w:type="dxa"/>
           </w:tcPr>
           <w:p>
             <w:pPr>
@@ -7335,20 +7591,20 @@
               <w:rPr>
                 <w:rStyle w:val="CODE"/>
               </w:rPr>
-              <w:t>String[]</w:t>
+              <w:t>String</w:t>
             </w:r>
           </w:p>
         </w:tc>
         <w:tc>
           <w:tcPr>
-            <w:tcW w:w="3988" w:type="dxa"/>
+            <w:tcW w:w="3964" w:type="dxa"/>
           </w:tcPr>
           <w:p>
             <w:pPr>
               <w:cnfStyle w:val="000000100000" w:firstRow="0" w:lastRow="0" w:firstColumn="0" w:lastColumn="0" w:oddVBand="0" w:evenVBand="0" w:oddHBand="1" w:evenHBand="0" w:firstRowFirstColumn="0" w:firstRowLastColumn="0" w:lastRowFirstColumn="0" w:lastRowLastColumn="0"/>
             </w:pPr>
             <w:r>
-              <w:t>an array of source files</w:t>
+              <w:t>The name of the main class representing this algorithm</w:t>
             </w:r>
           </w:p>
         </w:tc>
@@ -7416,20 +7672,13 @@
         <w:rPr>
           <w:rStyle w:val="CODE"/>
         </w:rPr>
-        <w:t xml:space="preserve">   "Name"            : "BubbleSort",</w:t>
-      </w:r>
-    </w:p>
-    <w:p>
-      <w:pPr>
-        <w:rPr>
-          <w:rStyle w:val="CODE"/>
-        </w:rPr>
-      </w:pPr>
-      <w:r>
-        <w:rPr>
-          <w:rStyle w:val="CODE"/>
-        </w:rPr>
-        <w:t xml:space="preserve">   "ShortName"       : "BS",             </w:t>
+        <w:t xml:space="preserve">   </w:t>
+      </w:r>
+      <w:r>
+        <w:rPr>
+          <w:rStyle w:val="CODE"/>
+        </w:rPr>
+        <w:t xml:space="preserve">"ShortName"       : "BS",             </w:t>
       </w:r>
     </w:p>
     <w:p>
@@ -7455,6 +7704,49 @@
         <w:rPr>
           <w:rStyle w:val="CODE"/>
         </w:rPr>
+        <w:t xml:space="preserve">   </w:t>
+      </w:r>
+      <w:r>
+        <w:rPr>
+          <w:rStyle w:val="CODE"/>
+        </w:rPr>
+        <w:t>"HTMLDescFile"</w:t>
+      </w:r>
+      <w:r>
+        <w:rPr>
+          <w:rStyle w:val="CODE"/>
+        </w:rPr>
+        <w:t xml:space="preserve">    </w:t>
+      </w:r>
+      <w:r>
+        <w:rPr>
+          <w:rStyle w:val="CODE"/>
+        </w:rPr>
+        <w:t>: "</w:t>
+      </w:r>
+      <w:r>
+        <w:rPr>
+          <w:rStyle w:val="CODE"/>
+        </w:rPr>
+        <w:t>bubblesort</w:t>
+      </w:r>
+      <w:r>
+        <w:rPr>
+          <w:rStyle w:val="CODE"/>
+        </w:rPr>
+        <w:t>.hmtl",</w:t>
+      </w:r>
+    </w:p>
+    <w:p>
+      <w:pPr>
+        <w:rPr>
+          <w:rStyle w:val="CODE"/>
+        </w:rPr>
+      </w:pPr>
+      <w:r>
+        <w:rPr>
+          <w:rStyle w:val="CODE"/>
+        </w:rPr>
         <w:t xml:space="preserve">   "Author"          : "BS and Tomaz",</w:t>
       </w:r>
     </w:p>
@@ -7481,7 +7773,80 @@
         <w:rPr>
           <w:rStyle w:val="CODE"/>
         </w:rPr>
-        <w:t xml:space="preserve">   "Classes"         : "BubblesortSortAlgorithm"</w:t>
+        <w:t xml:space="preserve">   "Classes"         : </w:t>
+      </w:r>
+      <w:r>
+        <w:rPr>
+          <w:rStyle w:val="CODE"/>
+        </w:rPr>
+        <w:t>[</w:t>
+      </w:r>
+      <w:r>
+        <w:rPr>
+          <w:rStyle w:val="CODE"/>
+        </w:rPr>
+        <w:t>"BubblesortSortAlgorithm</w:t>
+      </w:r>
+      <w:r>
+        <w:rPr>
+          <w:rStyle w:val="CODE"/>
+        </w:rPr>
+        <w:t>.java</w:t>
+      </w:r>
+      <w:r>
+        <w:rPr>
+          <w:rStyle w:val="CODE"/>
+        </w:rPr>
+        <w:t>"</w:t>
+      </w:r>
+      <w:r>
+        <w:rPr>
+          <w:rStyle w:val="CODE"/>
+        </w:rPr>
+        <w:t>]</w:t>
+      </w:r>
+      <w:r>
+        <w:rPr>
+          <w:rStyle w:val="CODE"/>
+        </w:rPr>
+        <w:t>,</w:t>
+      </w:r>
+    </w:p>
+    <w:p>
+      <w:pPr>
+        <w:rPr>
+          <w:rStyle w:val="CODE"/>
+        </w:rPr>
+      </w:pPr>
+      <w:r>
+        <w:rPr>
+          <w:rStyle w:val="CODE"/>
+        </w:rPr>
+        <w:t xml:space="preserve">   </w:t>
+      </w:r>
+      <w:r>
+        <w:rPr>
+          <w:rStyle w:val="CODE"/>
+        </w:rPr>
+        <w:t>"</w:t>
+      </w:r>
+      <w:r>
+        <w:rPr>
+          <w:rStyle w:val="CODE"/>
+        </w:rPr>
+        <w:t xml:space="preserve">MainClassName"   </w:t>
+      </w:r>
+      <w:r>
+        <w:rPr>
+          <w:rStyle w:val="CODE"/>
+        </w:rPr>
+        <w:t>: "BubblesortSortAlgorithm"</w:t>
+      </w:r>
+      <w:r>
+        <w:rPr>
+          <w:rStyle w:val="CODE"/>
+        </w:rPr>
+        <w:t xml:space="preserve">   </w:t>
       </w:r>
     </w:p>
     <w:p>
@@ -7518,34 +7883,34 @@
       </w:pPr>
     </w:p>
     <w:p>
-      <w:bookmarkStart w:id="25" w:name="_Toc253320097"/>
+      <w:bookmarkStart w:id="24" w:name="_Toc253320097"/>
     </w:p>
     <w:p/>
     <w:p>
       <w:pPr>
         <w:pStyle w:val="Heading3"/>
       </w:pPr>
-      <w:bookmarkStart w:id="26" w:name="_Toc258494193"/>
+      <w:bookmarkStart w:id="25" w:name="_Toc258494193"/>
       <w:r>
         <w:t>Tests</w:t>
       </w:r>
+      <w:bookmarkEnd w:id="24"/>
       <w:bookmarkEnd w:id="25"/>
+      <w:r>
+        <w:t xml:space="preserve"> </w:t>
+      </w:r>
+    </w:p>
+    <w:p>
+      <w:pPr>
+        <w:pStyle w:val="Heading4"/>
+      </w:pPr>
+      <w:bookmarkStart w:id="26" w:name="_Toc253320098"/>
+      <w:bookmarkStart w:id="27" w:name="_Ref254852326"/>
+      <w:r>
+        <w:t>TestSet</w:t>
+      </w:r>
       <w:bookmarkEnd w:id="26"/>
-      <w:r>
-        <w:t xml:space="preserve"> </w:t>
-      </w:r>
-    </w:p>
-    <w:p>
-      <w:pPr>
-        <w:pStyle w:val="Heading4"/>
-      </w:pPr>
-      <w:bookmarkStart w:id="27" w:name="_Toc253320098"/>
-      <w:bookmarkStart w:id="28" w:name="_Ref254852326"/>
-      <w:r>
-        <w:t>TestSet</w:t>
-      </w:r>
       <w:bookmarkEnd w:id="27"/>
-      <w:bookmarkEnd w:id="28"/>
     </w:p>
     <w:p/>
     <w:p>
@@ -7693,9 +8058,10 @@
         <w:tblLook w:val="04A0" w:firstRow="1" w:lastRow="0" w:firstColumn="1" w:lastColumn="0" w:noHBand="0" w:noVBand="1"/>
       </w:tblPr>
       <w:tblGrid>
-        <w:gridCol w:w="1837"/>
-        <w:gridCol w:w="1729"/>
-        <w:gridCol w:w="5614"/>
+        <w:gridCol w:w="2254"/>
+        <w:gridCol w:w="103"/>
+        <w:gridCol w:w="1297"/>
+        <w:gridCol w:w="5526"/>
       </w:tblGrid>
       <w:tr>
         <w:trPr>
@@ -7705,7 +8071,7 @@
         <w:tc>
           <w:tcPr>
             <w:cnfStyle w:val="001000000000" w:firstRow="0" w:lastRow="0" w:firstColumn="1" w:lastColumn="0" w:oddVBand="0" w:evenVBand="0" w:oddHBand="0" w:evenHBand="0" w:firstRowFirstColumn="0" w:firstRowLastColumn="0" w:lastRowFirstColumn="0" w:lastRowLastColumn="0"/>
-            <w:tcW w:w="1837" w:type="dxa"/>
+            <w:tcW w:w="2254" w:type="dxa"/>
           </w:tcPr>
           <w:p>
             <w:pPr>
@@ -7723,7 +8089,8 @@
         </w:tc>
         <w:tc>
           <w:tcPr>
-            <w:tcW w:w="1729" w:type="dxa"/>
+            <w:tcW w:w="1400" w:type="dxa"/>
+            <w:gridSpan w:val="2"/>
           </w:tcPr>
           <w:p>
             <w:pPr>
@@ -7742,7 +8109,7 @@
         </w:tc>
         <w:tc>
           <w:tcPr>
-            <w:tcW w:w="5614" w:type="dxa"/>
+            <w:tcW w:w="5526" w:type="dxa"/>
           </w:tcPr>
           <w:p>
             <w:pPr>
@@ -7768,7 +8135,74 @@
         <w:tc>
           <w:tcPr>
             <w:cnfStyle w:val="001000000000" w:firstRow="0" w:lastRow="0" w:firstColumn="1" w:lastColumn="0" w:oddVBand="0" w:evenVBand="0" w:oddHBand="0" w:evenHBand="0" w:firstRowFirstColumn="0" w:firstRowLastColumn="0" w:lastRowFirstColumn="0" w:lastRowLastColumn="0"/>
-            <w:tcW w:w="1837" w:type="dxa"/>
+            <w:tcW w:w="2254" w:type="dxa"/>
+          </w:tcPr>
+          <w:p>
+            <w:pPr>
+              <w:rPr>
+                <w:rFonts w:ascii="Courier New" w:hAnsi="Courier New" w:cs="Courier New"/>
+                <w:b w:val="0"/>
+                <w:sz w:val="18"/>
+                <w:szCs w:val="18"/>
+              </w:rPr>
+            </w:pPr>
+            <w:r>
+              <w:rPr>
+                <w:rFonts w:ascii="Courier New" w:hAnsi="Courier New" w:cs="Courier New"/>
+                <w:b w:val="0"/>
+                <w:sz w:val="18"/>
+                <w:szCs w:val="18"/>
+              </w:rPr>
+              <w:t>ShortName</w:t>
+            </w:r>
+          </w:p>
+        </w:tc>
+        <w:tc>
+          <w:tcPr>
+            <w:tcW w:w="1400" w:type="dxa"/>
+            <w:gridSpan w:val="2"/>
+          </w:tcPr>
+          <w:p>
+            <w:pPr>
+              <w:cnfStyle w:val="000000100000" w:firstRow="0" w:lastRow="0" w:firstColumn="0" w:lastColumn="0" w:oddVBand="0" w:evenVBand="0" w:oddHBand="1" w:evenHBand="0" w:firstRowFirstColumn="0" w:firstRowLastColumn="0" w:lastRowFirstColumn="0" w:lastRowLastColumn="0"/>
+              <w:rPr>
+                <w:rFonts w:ascii="Courier New" w:hAnsi="Courier New" w:cs="Courier New"/>
+                <w:sz w:val="18"/>
+                <w:szCs w:val="18"/>
+              </w:rPr>
+            </w:pPr>
+            <w:r>
+              <w:rPr>
+                <w:rFonts w:ascii="Courier New" w:hAnsi="Courier New" w:cs="Courier New"/>
+                <w:sz w:val="18"/>
+                <w:szCs w:val="18"/>
+              </w:rPr>
+              <w:t>String</w:t>
+            </w:r>
+          </w:p>
+        </w:tc>
+        <w:tc>
+          <w:tcPr>
+            <w:tcW w:w="5526" w:type="dxa"/>
+          </w:tcPr>
+          <w:p>
+            <w:pPr>
+              <w:cnfStyle w:val="000000100000" w:firstRow="0" w:lastRow="0" w:firstColumn="0" w:lastColumn="0" w:oddVBand="0" w:evenVBand="0" w:oddHBand="1" w:evenHBand="0" w:firstRowFirstColumn="0" w:firstRowLastColumn="0" w:lastRowFirstColumn="0" w:lastRowLastColumn="0"/>
+            </w:pPr>
+            <w:r>
+              <w:t xml:space="preserve">A shortname of this test set. This description will be used in the result presentation forms. </w:t>
+            </w:r>
+          </w:p>
+        </w:tc>
+      </w:tr>
+      <w:tr>
+        <w:trPr>
+          <w:trHeight w:val="340"/>
+        </w:trPr>
+        <w:tc>
+          <w:tcPr>
+            <w:cnfStyle w:val="001000000000" w:firstRow="0" w:lastRow="0" w:firstColumn="1" w:lastColumn="0" w:oddVBand="0" w:evenVBand="0" w:oddHBand="0" w:evenHBand="0" w:firstRowFirstColumn="0" w:firstRowLastColumn="0" w:lastRowFirstColumn="0" w:lastRowLastColumn="0"/>
+            <w:tcW w:w="2254" w:type="dxa"/>
           </w:tcPr>
           <w:p>
             <w:pPr>
@@ -7801,73 +8235,8 @@
         </w:tc>
         <w:tc>
           <w:tcPr>
-            <w:tcW w:w="1729" w:type="dxa"/>
-          </w:tcPr>
-          <w:p>
-            <w:pPr>
-              <w:cnfStyle w:val="000000100000" w:firstRow="0" w:lastRow="0" w:firstColumn="0" w:lastColumn="0" w:oddVBand="0" w:evenVBand="0" w:oddHBand="1" w:evenHBand="0" w:firstRowFirstColumn="0" w:firstRowLastColumn="0" w:lastRowFirstColumn="0" w:lastRowLastColumn="0"/>
-              <w:rPr>
-                <w:rFonts w:ascii="Courier New" w:hAnsi="Courier New" w:cs="Courier New"/>
-                <w:sz w:val="18"/>
-                <w:szCs w:val="18"/>
-              </w:rPr>
-            </w:pPr>
-            <w:r>
-              <w:rPr>
-                <w:rFonts w:ascii="Courier New" w:hAnsi="Courier New" w:cs="Courier New"/>
-                <w:sz w:val="18"/>
-                <w:szCs w:val="18"/>
-              </w:rPr>
-              <w:t>String</w:t>
-            </w:r>
-          </w:p>
-        </w:tc>
-        <w:tc>
-          <w:tcPr>
-            <w:tcW w:w="5614" w:type="dxa"/>
-          </w:tcPr>
-          <w:p>
-            <w:pPr>
-              <w:cnfStyle w:val="000000100000" w:firstRow="0" w:lastRow="0" w:firstColumn="0" w:lastColumn="0" w:oddVBand="0" w:evenVBand="0" w:oddHBand="1" w:evenHBand="0" w:firstRowFirstColumn="0" w:firstRowLastColumn="0" w:lastRowFirstColumn="0" w:lastRowLastColumn="0"/>
-            </w:pPr>
-            <w:r>
-              <w:t>A detailed description of this test set</w:t>
-            </w:r>
-          </w:p>
-        </w:tc>
-      </w:tr>
-      <w:tr>
-        <w:trPr>
-          <w:trHeight w:val="340"/>
-        </w:trPr>
-        <w:tc>
-          <w:tcPr>
-            <w:cnfStyle w:val="001000000000" w:firstRow="0" w:lastRow="0" w:firstColumn="1" w:lastColumn="0" w:oddVBand="0" w:evenVBand="0" w:oddHBand="0" w:evenHBand="0" w:firstRowFirstColumn="0" w:firstRowLastColumn="0" w:lastRowFirstColumn="0" w:lastRowLastColumn="0"/>
-            <w:tcW w:w="1837" w:type="dxa"/>
-          </w:tcPr>
-          <w:p>
-            <w:pPr>
-              <w:rPr>
-                <w:rFonts w:ascii="Courier New" w:hAnsi="Courier New" w:cs="Courier New"/>
-                <w:b w:val="0"/>
-                <w:sz w:val="18"/>
-                <w:szCs w:val="18"/>
-              </w:rPr>
-            </w:pPr>
-            <w:r>
-              <w:rPr>
-                <w:rFonts w:ascii="Courier New" w:hAnsi="Courier New" w:cs="Courier New"/>
-                <w:b w:val="0"/>
-                <w:sz w:val="18"/>
-                <w:szCs w:val="18"/>
-              </w:rPr>
-              <w:t>ShortName</w:t>
-            </w:r>
-          </w:p>
-        </w:tc>
-        <w:tc>
-          <w:tcPr>
-            <w:tcW w:w="1729" w:type="dxa"/>
+            <w:tcW w:w="1400" w:type="dxa"/>
+            <w:gridSpan w:val="2"/>
           </w:tcPr>
           <w:p>
             <w:pPr>
@@ -7890,14 +8259,14 @@
         </w:tc>
         <w:tc>
           <w:tcPr>
-            <w:tcW w:w="5614" w:type="dxa"/>
+            <w:tcW w:w="5526" w:type="dxa"/>
           </w:tcPr>
           <w:p>
             <w:pPr>
               <w:cnfStyle w:val="000000000000" w:firstRow="0" w:lastRow="0" w:firstColumn="0" w:lastColumn="0" w:oddVBand="0" w:evenVBand="0" w:oddHBand="0" w:evenHBand="0" w:firstRowFirstColumn="0" w:firstRowLastColumn="0" w:lastRowFirstColumn="0" w:lastRowLastColumn="0"/>
             </w:pPr>
             <w:r>
-              <w:t xml:space="preserve">A shortname of this test set. This description will be used in the result presentation forms. </w:t>
+              <w:t>A detailed description of this test set</w:t>
             </w:r>
           </w:p>
         </w:tc>
@@ -7910,7 +8279,79 @@
         <w:tc>
           <w:tcPr>
             <w:cnfStyle w:val="001000000000" w:firstRow="0" w:lastRow="0" w:firstColumn="1" w:lastColumn="0" w:oddVBand="0" w:evenVBand="0" w:oddHBand="0" w:evenHBand="0" w:firstRowFirstColumn="0" w:firstRowLastColumn="0" w:lastRowFirstColumn="0" w:lastRowLastColumn="0"/>
-            <w:tcW w:w="1837" w:type="dxa"/>
+            <w:tcW w:w="2254" w:type="dxa"/>
+          </w:tcPr>
+          <w:p>
+            <w:pPr>
+              <w:rPr>
+                <w:rStyle w:val="CODE"/>
+                <w:b w:val="0"/>
+              </w:rPr>
+            </w:pPr>
+            <w:r>
+              <w:rPr>
+                <w:rStyle w:val="CODE"/>
+                <w:b w:val="0"/>
+              </w:rPr>
+              <w:t>HTMLDesc</w:t>
+            </w:r>
+            <w:r>
+              <w:rPr>
+                <w:rStyle w:val="CODE"/>
+                <w:b w:val="0"/>
+              </w:rPr>
+              <w:t>File</w:t>
+            </w:r>
+          </w:p>
+        </w:tc>
+        <w:tc>
+          <w:tcPr>
+            <w:tcW w:w="1400" w:type="dxa"/>
+            <w:gridSpan w:val="2"/>
+          </w:tcPr>
+          <w:p>
+            <w:pPr>
+              <w:cnfStyle w:val="000000100000" w:firstRow="0" w:lastRow="0" w:firstColumn="0" w:lastColumn="0" w:oddVBand="0" w:evenVBand="0" w:oddHBand="1" w:evenHBand="0" w:firstRowFirstColumn="0" w:firstRowLastColumn="0" w:lastRowFirstColumn="0" w:lastRowLastColumn="0"/>
+              <w:rPr>
+                <w:rStyle w:val="CODE"/>
+              </w:rPr>
+            </w:pPr>
+            <w:r>
+              <w:rPr>
+                <w:rStyle w:val="CODE"/>
+              </w:rPr>
+              <w:t>Filename</w:t>
+            </w:r>
+          </w:p>
+        </w:tc>
+        <w:tc>
+          <w:tcPr>
+            <w:tcW w:w="5526" w:type="dxa"/>
+          </w:tcPr>
+          <w:p>
+            <w:pPr>
+              <w:cnfStyle w:val="000000100000" w:firstRow="0" w:lastRow="0" w:firstColumn="0" w:lastColumn="0" w:oddVBand="0" w:evenVBand="0" w:oddHBand="1" w:evenHBand="0" w:firstRowFirstColumn="0" w:firstRowLastColumn="0" w:lastRowFirstColumn="0" w:lastRowLastColumn="0"/>
+              <w:rPr>
+                <w:rFonts w:cs="Courier New"/>
+              </w:rPr>
+            </w:pPr>
+            <w:r>
+              <w:rPr>
+                <w:rFonts w:cs="Courier New"/>
+              </w:rPr>
+              <w:t>HTML file with detailed description of this project; the filename is relative to the test folder</w:t>
+            </w:r>
+          </w:p>
+        </w:tc>
+      </w:tr>
+      <w:tr>
+        <w:trPr>
+          <w:trHeight w:val="340"/>
+        </w:trPr>
+        <w:tc>
+          <w:tcPr>
+            <w:cnfStyle w:val="001000000000" w:firstRow="0" w:lastRow="0" w:firstColumn="1" w:lastColumn="0" w:oddVBand="0" w:evenVBand="0" w:oddHBand="0" w:evenHBand="0" w:firstRowFirstColumn="0" w:firstRowLastColumn="0" w:lastRowFirstColumn="0" w:lastRowLastColumn="0"/>
+            <w:tcW w:w="2254" w:type="dxa"/>
           </w:tcPr>
           <w:p>
             <w:pPr>
@@ -7934,11 +8375,12 @@
         </w:tc>
         <w:tc>
           <w:tcPr>
-            <w:tcW w:w="1729" w:type="dxa"/>
+            <w:tcW w:w="1400" w:type="dxa"/>
+            <w:gridSpan w:val="2"/>
           </w:tcPr>
           <w:p>
             <w:pPr>
-              <w:cnfStyle w:val="000000100000" w:firstRow="0" w:lastRow="0" w:firstColumn="0" w:lastColumn="0" w:oddVBand="0" w:evenVBand="0" w:oddHBand="1" w:evenHBand="0" w:firstRowFirstColumn="0" w:firstRowLastColumn="0" w:lastRowFirstColumn="0" w:lastRowLastColumn="0"/>
+              <w:cnfStyle w:val="000000000000" w:firstRow="0" w:lastRow="0" w:firstColumn="0" w:lastColumn="0" w:oddVBand="0" w:evenVBand="0" w:oddHBand="0" w:evenHBand="0" w:firstRowFirstColumn="0" w:firstRowLastColumn="0" w:lastRowFirstColumn="0" w:lastRowLastColumn="0"/>
               <w:rPr>
                 <w:rFonts w:ascii="Courier New" w:hAnsi="Courier New" w:cs="Courier New"/>
                 <w:sz w:val="18"/>
@@ -7957,11 +8399,11 @@
         </w:tc>
         <w:tc>
           <w:tcPr>
-            <w:tcW w:w="5614" w:type="dxa"/>
+            <w:tcW w:w="5526" w:type="dxa"/>
           </w:tcPr>
           <w:p>
             <w:pPr>
-              <w:cnfStyle w:val="000000100000" w:firstRow="0" w:lastRow="0" w:firstColumn="0" w:lastColumn="0" w:oddVBand="0" w:evenVBand="0" w:oddHBand="1" w:evenHBand="0" w:firstRowFirstColumn="0" w:firstRowLastColumn="0" w:lastRowFirstColumn="0" w:lastRowLastColumn="0"/>
+              <w:cnfStyle w:val="000000000000" w:firstRow="0" w:lastRow="0" w:firstColumn="0" w:lastColumn="0" w:oddVBand="0" w:evenVBand="0" w:oddHBand="0" w:evenHBand="0" w:firstRowFirstColumn="0" w:firstRowLastColumn="0" w:lastRowFirstColumn="0" w:lastRowLastColumn="0"/>
             </w:pPr>
             <w:r>
               <w:t xml:space="preserve">The number of tests in this test set.  When performing this test set, </w:t>
@@ -7993,32 +8435,105 @@
       </w:tr>
       <w:tr>
         <w:trPr>
+          <w:cnfStyle w:val="000000100000" w:firstRow="0" w:lastRow="0" w:firstColumn="0" w:lastColumn="0" w:oddVBand="0" w:evenVBand="0" w:oddHBand="1" w:evenHBand="0" w:firstRowFirstColumn="0" w:firstRowLastColumn="0" w:lastRowFirstColumn="0" w:lastRowLastColumn="0"/>
           <w:trHeight w:val="340"/>
         </w:trPr>
         <w:tc>
           <w:tcPr>
             <w:cnfStyle w:val="001000000000" w:firstRow="0" w:lastRow="0" w:firstColumn="1" w:lastColumn="0" w:oddVBand="0" w:evenVBand="0" w:oddHBand="0" w:evenHBand="0" w:firstRowFirstColumn="0" w:firstRowLastColumn="0" w:lastRowFirstColumn="0" w:lastRowLastColumn="0"/>
-            <w:tcW w:w="1837" w:type="dxa"/>
+            <w:tcW w:w="2357" w:type="dxa"/>
+            <w:gridSpan w:val="2"/>
           </w:tcPr>
           <w:p>
             <w:pPr>
               <w:rPr>
-                <w:rStyle w:val="CODE"/>
+                <w:rFonts w:ascii="Courier New" w:hAnsi="Courier New" w:cs="Courier New"/>
                 <w:b w:val="0"/>
+                <w:sz w:val="18"/>
+                <w:szCs w:val="18"/>
               </w:rPr>
             </w:pPr>
             <w:r>
               <w:rPr>
-                <w:rStyle w:val="CODE"/>
+                <w:rFonts w:ascii="Courier New" w:hAnsi="Courier New" w:cs="Courier New"/>
                 <w:b w:val="0"/>
+                <w:sz w:val="18"/>
+                <w:szCs w:val="18"/>
               </w:rPr>
-              <w:t>DescriptionFile</w:t>
+              <w:t>TestRepeat</w:t>
             </w:r>
           </w:p>
         </w:tc>
         <w:tc>
           <w:tcPr>
-            <w:tcW w:w="1729" w:type="dxa"/>
+            <w:tcW w:w="1297" w:type="dxa"/>
+          </w:tcPr>
+          <w:p>
+            <w:pPr>
+              <w:cnfStyle w:val="000000100000" w:firstRow="0" w:lastRow="0" w:firstColumn="0" w:lastColumn="0" w:oddVBand="0" w:evenVBand="0" w:oddHBand="1" w:evenHBand="0" w:firstRowFirstColumn="0" w:firstRowLastColumn="0" w:lastRowFirstColumn="0" w:lastRowLastColumn="0"/>
+              <w:rPr>
+                <w:rFonts w:ascii="Courier New" w:hAnsi="Courier New" w:cs="Courier New"/>
+                <w:sz w:val="18"/>
+                <w:szCs w:val="18"/>
+              </w:rPr>
+            </w:pPr>
+            <w:r>
+              <w:rPr>
+                <w:rFonts w:ascii="Courier New" w:hAnsi="Courier New" w:cs="Courier New"/>
+                <w:sz w:val="18"/>
+                <w:szCs w:val="18"/>
+              </w:rPr>
+              <w:t>Integer</w:t>
+            </w:r>
+          </w:p>
+        </w:tc>
+        <w:tc>
+          <w:tcPr>
+            <w:tcW w:w="5526" w:type="dxa"/>
+          </w:tcPr>
+          <w:p>
+            <w:pPr>
+              <w:cnfStyle w:val="000000100000" w:firstRow="0" w:lastRow="0" w:firstColumn="0" w:lastColumn="0" w:oddVBand="0" w:evenVBand="0" w:oddHBand="1" w:evenHBand="0" w:firstRowFirstColumn="0" w:firstRowLastColumn="0" w:lastRowFirstColumn="0" w:lastRowLastColumn="0"/>
+            </w:pPr>
+            <w:r>
+              <w:t>Number of times to execute a single test from this test set.</w:t>
+            </w:r>
+          </w:p>
+        </w:tc>
+      </w:tr>
+      <w:tr>
+        <w:trPr>
+          <w:trHeight w:val="340"/>
+        </w:trPr>
+        <w:tc>
+          <w:tcPr>
+            <w:cnfStyle w:val="001000000000" w:firstRow="0" w:lastRow="0" w:firstColumn="1" w:lastColumn="0" w:oddVBand="0" w:evenVBand="0" w:oddHBand="0" w:evenHBand="0" w:firstRowFirstColumn="0" w:firstRowLastColumn="0" w:lastRowFirstColumn="0" w:lastRowLastColumn="0"/>
+            <w:tcW w:w="2357" w:type="dxa"/>
+            <w:gridSpan w:val="2"/>
+          </w:tcPr>
+          <w:p>
+            <w:pPr>
+              <w:rPr>
+                <w:rFonts w:ascii="Courier New" w:hAnsi="Courier New" w:cs="Courier New"/>
+                <w:b w:val="0"/>
+                <w:sz w:val="18"/>
+                <w:szCs w:val="18"/>
+              </w:rPr>
+            </w:pPr>
+            <w:r>
+              <w:rPr>
+                <w:rFonts w:ascii="Courier New" w:hAnsi="Courier New" w:cs="Courier New"/>
+                <w:b w:val="0"/>
+                <w:sz w:val="18"/>
+                <w:szCs w:val="18"/>
+              </w:rPr>
+              <w:t>QuickTest</w:t>
+            </w:r>
+          </w:p>
+        </w:tc>
+        <w:tc>
+          <w:tcPr>
+            <w:tcW w:w="1297" w:type="dxa"/>
           </w:tcPr>
           <w:p>
             <w:pPr>
@@ -8035,26 +8550,20 @@
                 <w:sz w:val="18"/>
                 <w:szCs w:val="18"/>
               </w:rPr>
-              <w:t>String</w:t>
+              <w:t>Boolean</w:t>
             </w:r>
           </w:p>
         </w:tc>
         <w:tc>
           <w:tcPr>
-            <w:tcW w:w="5614" w:type="dxa"/>
+            <w:tcW w:w="5526" w:type="dxa"/>
           </w:tcPr>
           <w:p>
             <w:pPr>
               <w:cnfStyle w:val="000000000000" w:firstRow="0" w:lastRow="0" w:firstColumn="0" w:lastColumn="0" w:oddVBand="0" w:evenVBand="0" w:oddHBand="0" w:evenHBand="0" w:firstRowFirstColumn="0" w:firstRowLastColumn="0" w:lastRowFirstColumn="0" w:lastRowLastColumn="0"/>
             </w:pPr>
             <w:r>
-              <w:t xml:space="preserve">A name of the file with the project dependant description of </w:t>
-            </w:r>
-            <w:r>
-              <w:t>this</w:t>
-            </w:r>
-            <w:r>
-              <w:t xml:space="preserve"> testset.</w:t>
+              <w:t>If true, the testset can be executed on AM, otherwise it must be executed on EM</w:t>
             </w:r>
           </w:p>
         </w:tc>
@@ -8067,7 +8576,8 @@
         <w:tc>
           <w:tcPr>
             <w:cnfStyle w:val="001000000000" w:firstRow="0" w:lastRow="0" w:firstColumn="1" w:lastColumn="0" w:oddVBand="0" w:evenVBand="0" w:oddHBand="0" w:evenHBand="0" w:firstRowFirstColumn="0" w:firstRowLastColumn="0" w:lastRowFirstColumn="0" w:lastRowLastColumn="0"/>
-            <w:tcW w:w="1837" w:type="dxa"/>
+            <w:tcW w:w="2357" w:type="dxa"/>
+            <w:gridSpan w:val="2"/>
           </w:tcPr>
           <w:p>
             <w:pPr>
@@ -8091,7 +8601,7 @@
         </w:tc>
         <w:tc>
           <w:tcPr>
-            <w:tcW w:w="1729" w:type="dxa"/>
+            <w:tcW w:w="1297" w:type="dxa"/>
           </w:tcPr>
           <w:p>
             <w:pPr>
@@ -8108,7 +8618,7 @@
                 <w:sz w:val="18"/>
                 <w:szCs w:val="18"/>
               </w:rPr>
-              <w:t>Str</w:t>
+              <w:t>Filename</w:t>
             </w:r>
             <w:r>
               <w:rPr>
@@ -8116,21 +8626,13 @@
                 <w:sz w:val="18"/>
                 <w:szCs w:val="18"/>
               </w:rPr>
-              <w:t>i</w:t>
-            </w:r>
-            <w:r>
-              <w:rPr>
-                <w:rFonts w:ascii="Courier New" w:hAnsi="Courier New" w:cs="Courier New"/>
-                <w:sz w:val="18"/>
-                <w:szCs w:val="18"/>
-              </w:rPr>
-              <w:t>ng[]</w:t>
+              <w:t>[]</w:t>
             </w:r>
           </w:p>
         </w:tc>
         <w:tc>
           <w:tcPr>
-            <w:tcW w:w="5614" w:type="dxa"/>
+            <w:tcW w:w="5526" w:type="dxa"/>
           </w:tcPr>
           <w:p>
             <w:pPr>
@@ -8171,7 +8673,8 @@
         <w:tc>
           <w:tcPr>
             <w:cnfStyle w:val="001000000000" w:firstRow="0" w:lastRow="0" w:firstColumn="1" w:lastColumn="0" w:oddVBand="0" w:evenVBand="0" w:oddHBand="0" w:evenHBand="0" w:firstRowFirstColumn="0" w:firstRowLastColumn="0" w:lastRowFirstColumn="0" w:lastRowLastColumn="0"/>
-            <w:tcW w:w="1837" w:type="dxa"/>
+            <w:tcW w:w="2357" w:type="dxa"/>
+            <w:gridSpan w:val="2"/>
           </w:tcPr>
           <w:p>
             <w:pPr>
@@ -8189,13 +8692,13 @@
                 <w:sz w:val="18"/>
                 <w:szCs w:val="18"/>
               </w:rPr>
-              <w:t>TestRepeat</w:t>
+              <w:t>DescriptionFile</w:t>
             </w:r>
           </w:p>
         </w:tc>
         <w:tc>
           <w:tcPr>
-            <w:tcW w:w="1729" w:type="dxa"/>
+            <w:tcW w:w="1297" w:type="dxa"/>
           </w:tcPr>
           <w:p>
             <w:pPr>
@@ -8212,20 +8715,35 @@
                 <w:sz w:val="18"/>
                 <w:szCs w:val="18"/>
               </w:rPr>
-              <w:t>Integer</w:t>
+              <w:t>Filename</w:t>
             </w:r>
           </w:p>
         </w:tc>
         <w:tc>
           <w:tcPr>
-            <w:tcW w:w="5614" w:type="dxa"/>
+            <w:tcW w:w="5526" w:type="dxa"/>
           </w:tcPr>
           <w:p>
             <w:pPr>
               <w:cnfStyle w:val="000000000000" w:firstRow="0" w:lastRow="0" w:firstColumn="0" w:lastColumn="0" w:oddVBand="0" w:evenVBand="0" w:oddHBand="0" w:evenHBand="0" w:firstRowFirstColumn="0" w:firstRowLastColumn="0" w:lastRowFirstColumn="0" w:lastRowLastColumn="0"/>
             </w:pPr>
             <w:r>
-              <w:t>Number of times to execute a single test from this test set.</w:t>
+              <w:t>A na</w:t>
+            </w:r>
+            <w:r>
+              <w:t>me of the file with the project dependant description of this testset (</w:t>
+            </w:r>
+            <w:r>
+              <w:t xml:space="preserve">in this file </w:t>
+            </w:r>
+            <w:r>
+              <w:t xml:space="preserve">typically one line </w:t>
+            </w:r>
+            <w:r>
+              <w:t>describes</w:t>
+            </w:r>
+            <w:r>
+              <w:t xml:space="preserve"> one test)</w:t>
             </w:r>
           </w:p>
         </w:tc>
@@ -8409,32 +8927,32 @@
           <w:sz w:val="16"/>
           <w:szCs w:val="16"/>
         </w:rPr>
-        <w:t xml:space="preserve">    "Name"             : "SortAlgorithmsQuickTest",</w:t>
-      </w:r>
-    </w:p>
-    <w:p>
-      <w:pPr>
+        <w:t xml:space="preserve">  </w:t>
+      </w:r>
+      <w:r>
         <w:rPr>
           <w:rFonts w:ascii="Courier New" w:hAnsi="Courier New" w:cs="Courier New"/>
           <w:sz w:val="16"/>
           <w:szCs w:val="16"/>
         </w:rPr>
-      </w:pPr>
-      <w:r>
+        <w:t xml:space="preserve">  "ShortName"        : "SortQ",</w:t>
+      </w:r>
+    </w:p>
+    <w:p>
+      <w:pPr>
         <w:rPr>
           <w:rFonts w:ascii="Courier New" w:hAnsi="Courier New" w:cs="Courier New"/>
           <w:sz w:val="16"/>
           <w:szCs w:val="16"/>
         </w:rPr>
-        <w:t xml:space="preserve">    "Description"      : "This testset contains simple quick </w:t>
-      </w:r>
+      </w:pPr>
       <w:r>
         <w:rPr>
           <w:rFonts w:ascii="Courier New" w:hAnsi="Courier New" w:cs="Courier New"/>
           <w:sz w:val="16"/>
           <w:szCs w:val="16"/>
         </w:rPr>
-        <w:t>...</w:t>
+        <w:t xml:space="preserve">    </w:t>
       </w:r>
       <w:r>
         <w:rPr>
@@ -8442,24 +8960,23 @@
           <w:sz w:val="16"/>
           <w:szCs w:val="16"/>
         </w:rPr>
-        <w:t>",</w:t>
-      </w:r>
-    </w:p>
-    <w:p>
-      <w:pPr>
+        <w:t xml:space="preserve">"Description"      : "This testset contains simple quick </w:t>
+      </w:r>
+      <w:r>
         <w:rPr>
           <w:rFonts w:ascii="Courier New" w:hAnsi="Courier New" w:cs="Courier New"/>
           <w:sz w:val="16"/>
           <w:szCs w:val="16"/>
         </w:rPr>
-      </w:pPr>
+        <w:t>...</w:t>
+      </w:r>
       <w:r>
         <w:rPr>
           <w:rFonts w:ascii="Courier New" w:hAnsi="Courier New" w:cs="Courier New"/>
           <w:sz w:val="16"/>
           <w:szCs w:val="16"/>
         </w:rPr>
-        <w:t xml:space="preserve">    "ShortName"        : "SortQ",</w:t>
+        <w:t>",</w:t>
       </w:r>
     </w:p>
     <w:p>
@@ -8476,24 +8993,23 @@
           <w:sz w:val="16"/>
           <w:szCs w:val="16"/>
         </w:rPr>
-        <w:t xml:space="preserve">    "N"                : 13,</w:t>
-      </w:r>
-    </w:p>
-    <w:p>
-      <w:pPr>
+        <w:t xml:space="preserve">    "</w:t>
+      </w:r>
+      <w:r>
         <w:rPr>
           <w:rFonts w:ascii="Courier New" w:hAnsi="Courier New" w:cs="Courier New"/>
           <w:sz w:val="16"/>
           <w:szCs w:val="16"/>
         </w:rPr>
-      </w:pPr>
+        <w:t xml:space="preserve">HTMLDescFile"   </w:t>
+      </w:r>
       <w:r>
         <w:rPr>
           <w:rFonts w:ascii="Courier New" w:hAnsi="Courier New" w:cs="Courier New"/>
           <w:sz w:val="16"/>
           <w:szCs w:val="16"/>
         </w:rPr>
-        <w:t xml:space="preserve">    "DescriptionFile"  : </w:t>
+        <w:t xml:space="preserve">  : "</w:t>
       </w:r>
       <w:r>
         <w:rPr>
@@ -8501,32 +9017,32 @@
           <w:sz w:val="16"/>
           <w:szCs w:val="16"/>
         </w:rPr>
-        <w:t>"testset1.txt",</w:t>
-      </w:r>
-    </w:p>
-    <w:p>
-      <w:pPr>
+        <w:t>testset1.html</w:t>
+      </w:r>
+      <w:r>
         <w:rPr>
           <w:rFonts w:ascii="Courier New" w:hAnsi="Courier New" w:cs="Courier New"/>
           <w:sz w:val="16"/>
           <w:szCs w:val="16"/>
         </w:rPr>
-      </w:pPr>
-      <w:r>
+        <w:t>",</w:t>
+      </w:r>
+    </w:p>
+    <w:p>
+      <w:pPr>
         <w:rPr>
           <w:rFonts w:ascii="Courier New" w:hAnsi="Courier New" w:cs="Courier New"/>
           <w:sz w:val="16"/>
           <w:szCs w:val="16"/>
         </w:rPr>
-        <w:t xml:space="preserve">    "TestS</w:t>
-      </w:r>
+      </w:pPr>
       <w:r>
         <w:rPr>
           <w:rFonts w:ascii="Courier New" w:hAnsi="Courier New" w:cs="Courier New"/>
           <w:sz w:val="16"/>
           <w:szCs w:val="16"/>
         </w:rPr>
-        <w:t>etFiles"     : [</w:t>
+        <w:t xml:space="preserve">    </w:t>
       </w:r>
       <w:r>
         <w:rPr>
@@ -8534,7 +9050,7 @@
           <w:sz w:val="16"/>
           <w:szCs w:val="16"/>
         </w:rPr>
-        <w:t>"quick*"],</w:t>
+        <w:t>"N"                : 13,</w:t>
       </w:r>
     </w:p>
     <w:p>
@@ -8551,8 +9067,133 @@
           <w:sz w:val="16"/>
           <w:szCs w:val="16"/>
         </w:rPr>
-        <w:t xml:space="preserve">    "TestRepeat"       : 10</w:t>
-      </w:r>
+        <w:t xml:space="preserve">    </w:t>
+      </w:r>
+      <w:r>
+        <w:rPr>
+          <w:rFonts w:ascii="Courier New" w:hAnsi="Courier New" w:cs="Courier New"/>
+          <w:sz w:val="16"/>
+          <w:szCs w:val="16"/>
+        </w:rPr>
+        <w:t>"TestRepeat"       : 10</w:t>
+      </w:r>
+      <w:r>
+        <w:rPr>
+          <w:rFonts w:ascii="Courier New" w:hAnsi="Courier New" w:cs="Courier New"/>
+          <w:sz w:val="16"/>
+          <w:szCs w:val="16"/>
+        </w:rPr>
+        <w:t>,</w:t>
+      </w:r>
+    </w:p>
+    <w:p>
+      <w:pPr>
+        <w:rPr>
+          <w:rFonts w:ascii="Courier New" w:hAnsi="Courier New" w:cs="Courier New"/>
+          <w:sz w:val="16"/>
+          <w:szCs w:val="16"/>
+        </w:rPr>
+      </w:pPr>
+      <w:r>
+        <w:rPr>
+          <w:rFonts w:ascii="Courier New" w:hAnsi="Courier New" w:cs="Courier New"/>
+          <w:sz w:val="16"/>
+          <w:szCs w:val="16"/>
+        </w:rPr>
+        <w:t xml:space="preserve">    "QuickTest</w:t>
+      </w:r>
+      <w:r>
+        <w:rPr>
+          <w:rFonts w:ascii="Courier New" w:hAnsi="Courier New" w:cs="Courier New"/>
+          <w:sz w:val="16"/>
+          <w:szCs w:val="16"/>
+        </w:rPr>
+        <w:t>"</w:t>
+      </w:r>
+      <w:r>
+        <w:rPr>
+          <w:rFonts w:ascii="Courier New" w:hAnsi="Courier New" w:cs="Courier New"/>
+          <w:sz w:val="16"/>
+          <w:szCs w:val="16"/>
+        </w:rPr>
+        <w:t xml:space="preserve">        : true,</w:t>
+      </w:r>
+    </w:p>
+    <w:p>
+      <w:pPr>
+        <w:rPr>
+          <w:rFonts w:ascii="Courier New" w:hAnsi="Courier New" w:cs="Courier New"/>
+          <w:sz w:val="16"/>
+          <w:szCs w:val="16"/>
+        </w:rPr>
+      </w:pPr>
+      <w:r>
+        <w:rPr>
+          <w:rFonts w:ascii="Courier New" w:hAnsi="Courier New" w:cs="Courier New"/>
+          <w:sz w:val="16"/>
+          <w:szCs w:val="16"/>
+        </w:rPr>
+        <w:t xml:space="preserve">    </w:t>
+      </w:r>
+      <w:r>
+        <w:rPr>
+          <w:rFonts w:ascii="Courier New" w:hAnsi="Courier New" w:cs="Courier New"/>
+          <w:sz w:val="16"/>
+          <w:szCs w:val="16"/>
+        </w:rPr>
+        <w:t>"TestS</w:t>
+      </w:r>
+      <w:r>
+        <w:rPr>
+          <w:rFonts w:ascii="Courier New" w:hAnsi="Courier New" w:cs="Courier New"/>
+          <w:sz w:val="16"/>
+          <w:szCs w:val="16"/>
+        </w:rPr>
+        <w:t>etFiles"     : [</w:t>
+      </w:r>
+      <w:r>
+        <w:rPr>
+          <w:rFonts w:ascii="Courier New" w:hAnsi="Courier New" w:cs="Courier New"/>
+          <w:sz w:val="16"/>
+          <w:szCs w:val="16"/>
+        </w:rPr>
+        <w:t>"quick*"],</w:t>
+      </w:r>
+    </w:p>
+    <w:p>
+      <w:pPr>
+        <w:rPr>
+          <w:rFonts w:ascii="Courier New" w:hAnsi="Courier New" w:cs="Courier New"/>
+          <w:sz w:val="16"/>
+          <w:szCs w:val="16"/>
+        </w:rPr>
+      </w:pPr>
+      <w:r>
+        <w:rPr>
+          <w:rFonts w:ascii="Courier New" w:hAnsi="Courier New" w:cs="Courier New"/>
+          <w:sz w:val="16"/>
+          <w:szCs w:val="16"/>
+        </w:rPr>
+        <w:t xml:space="preserve">    </w:t>
+      </w:r>
+      <w:r>
+        <w:rPr>
+          <w:rFonts w:ascii="Courier New" w:hAnsi="Courier New" w:cs="Courier New"/>
+          <w:sz w:val="16"/>
+          <w:szCs w:val="16"/>
+        </w:rPr>
+        <w:t xml:space="preserve">"DescriptionFile"  : </w:t>
+      </w:r>
+      <w:r>
+        <w:rPr>
+          <w:rFonts w:ascii="Courier New" w:hAnsi="Courier New" w:cs="Courier New"/>
+          <w:sz w:val="16"/>
+          <w:szCs w:val="16"/>
+        </w:rPr>
+        <w:t>"testset1.txt"</w:t>
+      </w:r>
+      <w:bookmarkStart w:id="28" w:name="_GoBack"/>
+      <w:bookmarkEnd w:id="28"/>
     </w:p>
     <w:p>
       <w:pPr>
@@ -20206,7 +20847,22 @@
         <w:jc w:val="both"/>
       </w:pPr>
       <w:r>
-        <w:t xml:space="preserve">Izvajalnik je nameščen na dveh fizično ločenih računalnikih: na spletnem strežniku (administrative machine, AM) in na ločenem (izoliranem) računalniku, ki je namenjen izključno izvajanju ALGatorjevih algoritmov (execution machine, EM). Merjenje porabljenega časa na AM zaradi motenj (npr. zahteve strežniku) ni zanesljivo. Poleg tega lahko izvajanje večjega števila zahtevnih algoritmov na AM bistveno upočasni  delovanje spletnega strežnika. Zato se na AM izvajajo le hitri testi, ki so namenjeni osnovnemu preverjenju delovanja algoritma. Vsi zahtevnejši testi se obvezno izvajajo na EM. Podatek o tem, ali se nabor testov lahko izvaja na AM, je zapisan v konfiguracijski datoteki nabora testov.  Uporabnik lahko »ročno« (t.j. z ukazom na spletni strani) poganja le hitre teste, za ostale teste pa lahko uporabnik zahteva uvrstitev v čakalno vrsto za izvajanje na EM. Ti testi se bodo izvedli, ko bodo prišli na vrsto. V vmesnem času je na spletni strani prikazan status (»v čakalni vrsti« + podatek o predvidenem čakalnem času).  </w:t>
+        <w:t>Izvajalnik je nameščen na dveh fizično ločenih računalnikih: na spletnem strežniku (administrative machine, AM) in na ločenem (izoliranem) računalniku, ki je namenjen izključno izvajanju ALGatorjevih algoritmov (execution machine, EM). Merjenje porabljenega časa na AM zaradi motenj (npr. zahteve strežniku) ni zanesljivo. Poleg tega lahko izvajanje večjega števila zahtevnih algoritmov na AM bistveno upočasni  delovanje spletnega strežnika. Zato se na AM izvajajo le hitri testi, ki so namenjeni osnovnemu preverjenju delovanja algoritma. Vsi zahtevnejši testi se obvezno izvajajo na EM. Podatek o tem, ali se nabor testov lahko izvaja na AM, je zapisan v konfiguracijski datoteki nabora testov</w:t>
+      </w:r>
+      <w:r>
+        <w:t xml:space="preserve"> (parameter </w:t>
+      </w:r>
+      <w:r>
+        <w:rPr>
+          <w:rStyle w:val="CODE"/>
+        </w:rPr>
+        <w:t>QuickTest</w:t>
+      </w:r>
+      <w:r>
+        <w:t>)</w:t>
+      </w:r>
+      <w:r>
+        <w:t xml:space="preserve">.  Uporabnik lahko »ročno« (t.j. z ukazom na spletni strani) poganja le hitre teste, za ostale teste pa lahko uporabnik zahteva uvrstitev v čakalno vrsto za izvajanje na EM. Ti testi se bodo izvedli, ko bodo prišli na vrsto. V vmesnem času je na spletni strani prikazan status (»v čakalni vrsti« + podatek o predvidenem čakalnem času).  </w:t>
       </w:r>
     </w:p>
     <w:p>
@@ -20239,228 +20895,6 @@
     </w:p>
     <w:p/>
     <w:p>
-      <w:r>
-        <w:t>ATSystem zna za dani Project:</w:t>
-      </w:r>
-    </w:p>
-    <w:p/>
-    <w:p>
-      <w:pPr>
-        <w:pStyle w:val="ListParagraph"/>
-        <w:numPr>
-          <w:ilvl w:val="0"/>
-          <w:numId w:val="18"/>
-        </w:numPr>
-      </w:pPr>
-      <w:r>
-        <w:t>Izvesti en nabor problemov z enim algoritmom;</w:t>
-      </w:r>
-    </w:p>
-    <w:p>
-      <w:pPr>
-        <w:pStyle w:val="ListParagraph"/>
-        <w:ind w:left="580"/>
-      </w:pPr>
-    </w:p>
-    <w:p>
-      <w:pPr>
-        <w:pStyle w:val="ListParagraph"/>
-        <w:numPr>
-          <w:ilvl w:val="0"/>
-          <w:numId w:val="17"/>
-        </w:numPr>
-      </w:pPr>
-      <w:r>
-        <w:t>project.executor … Executor, ki bo izvršil algoritem na testni množici</w:t>
-      </w:r>
-    </w:p>
-    <w:p>
-      <w:pPr>
-        <w:pStyle w:val="ListParagraph"/>
-        <w:numPr>
-          <w:ilvl w:val="0"/>
-          <w:numId w:val="17"/>
-        </w:numPr>
-      </w:pPr>
-      <w:r>
-        <w:t>testSet  = project.testSets[i]          … testna množica</w:t>
-      </w:r>
-    </w:p>
-    <w:p>
-      <w:pPr>
-        <w:pStyle w:val="ListParagraph"/>
-        <w:numPr>
-          <w:ilvl w:val="0"/>
-          <w:numId w:val="17"/>
-        </w:numPr>
-      </w:pPr>
-      <w:r>
-        <w:t>algorithm = project.algorithm[i]  … algoritem</w:t>
-      </w:r>
-    </w:p>
-    <w:p>
-      <w:pPr>
-        <w:pStyle w:val="ListParagraph"/>
-      </w:pPr>
-    </w:p>
-    <w:p>
-      <w:pPr>
-        <w:pStyle w:val="ListParagraph"/>
-        <w:numPr>
-          <w:ilvl w:val="0"/>
-          <w:numId w:val="17"/>
-        </w:numPr>
-      </w:pPr>
-      <w:r>
-        <w:t>testDir = testFilesDir (projectDir + “testFiles”)</w:t>
-      </w:r>
-    </w:p>
-    <w:p>
-      <w:pPr>
-        <w:pStyle w:val="ListParagraph"/>
-        <w:numPr>
-          <w:ilvl w:val="0"/>
-          <w:numId w:val="17"/>
-        </w:numPr>
-      </w:pPr>
-      <w:r>
-        <w:t>if (testSet.copyTestFiles)</w:t>
-      </w:r>
-    </w:p>
-    <w:p>
-      <w:pPr>
-        <w:pStyle w:val="ListParagraph"/>
-        <w:ind w:left="1440"/>
-      </w:pPr>
-      <w:r>
-        <w:t>testDir = tmpFolder</w:t>
-      </w:r>
-    </w:p>
-    <w:p>
-      <w:pPr>
-        <w:pStyle w:val="ListParagraph"/>
-        <w:ind w:left="1440"/>
-      </w:pPr>
-      <w:r>
-        <w:t>copyTestFiles (project.filesToCopy) to testDir</w:t>
-      </w:r>
-    </w:p>
-    <w:p>
-      <w:pPr>
-        <w:pStyle w:val="ListParagraph"/>
-        <w:ind w:left="1440"/>
-      </w:pPr>
-      <w:r>
-        <w:t>copy testSet.testDescFile to testDir</w:t>
-      </w:r>
-    </w:p>
-    <w:p/>
-    <w:p>
-      <w:pPr>
-        <w:ind w:firstLine="360"/>
-      </w:pPr>
-      <w:r>
-        <w:t>- outputDir = projectDir + results</w:t>
-      </w:r>
-    </w:p>
-    <w:p>
-      <w:pPr>
-        <w:pStyle w:val="ListParagraph"/>
-        <w:ind w:left="1440"/>
-      </w:pPr>
-    </w:p>
-    <w:p>
-      <w:pPr>
-        <w:pStyle w:val="ListParagraph"/>
-        <w:numPr>
-          <w:ilvl w:val="0"/>
-          <w:numId w:val="17"/>
-        </w:numPr>
-      </w:pPr>
-      <w:r>
-        <w:t>executor.execute(algorithm, testSet, testDir, outputDir, notificator)</w:t>
-      </w:r>
-    </w:p>
-    <w:p>
-      <w:pPr>
-        <w:pStyle w:val="ListParagraph"/>
-        <w:numPr>
-          <w:ilvl w:val="1"/>
-          <w:numId w:val="17"/>
-        </w:numPr>
-      </w:pPr>
-      <w:r>
-        <w:t>executor izvede algoritem na vseh testih iz TestSet-a</w:t>
-      </w:r>
-    </w:p>
-    <w:p>
-      <w:pPr>
-        <w:pStyle w:val="ListParagraph"/>
-        <w:numPr>
-          <w:ilvl w:val="1"/>
-          <w:numId w:val="17"/>
-        </w:numPr>
-      </w:pPr>
-      <w:r>
-        <w:t>ob vsakem končanem testu kliče notifikator (da ga obvesti, da je bil test izvršen; notifikator, na primer, prikazuje napredek)</w:t>
-      </w:r>
-    </w:p>
-    <w:p>
-      <w:pPr>
-        <w:pStyle w:val="ListParagraph"/>
-        <w:numPr>
-          <w:ilvl w:val="1"/>
-          <w:numId w:val="17"/>
-        </w:numPr>
-      </w:pPr>
-      <w:r>
-        <w:t>rezultate zapiše v datoteko outputDir/alg + test.res</w:t>
-      </w:r>
-    </w:p>
-    <w:p/>
-    <w:p>
-      <w:r>
-        <w:t xml:space="preserve">    b) pregledati celoten projekt in ugotovi, kateri nabori testov še niso </w:t>
-      </w:r>
-    </w:p>
-    <w:p>
-      <w:r>
-        <w:t xml:space="preserve">       bili izvedeni (oziroma se zastareli) s posameznim algoritmom</w:t>
-      </w:r>
-    </w:p>
-    <w:p>
-      <w:r>
-        <w:t xml:space="preserve">       </w:t>
-      </w:r>
-    </w:p>
-    <w:p>
-      <w:r>
-        <w:t xml:space="preserve">    c) izvesti točko b) in ob tem za vsak najden neizveden (oziroma </w:t>
-      </w:r>
-    </w:p>
-    <w:p>
-      <w:r>
-        <w:t xml:space="preserve">       zastarel) test pognati točko a)</w:t>
-      </w:r>
-    </w:p>
-    <w:p>
-      <w:r>
-        <w:t xml:space="preserve">       </w:t>
-      </w:r>
-    </w:p>
-    <w:p>
-      <w:r>
-        <w:t xml:space="preserve">    d) analizirati in prikazati rezultate, ki so zbrani v attrd datotekah po </w:t>
-      </w:r>
-    </w:p>
-    <w:p>
-      <w:r>
-        <w:t xml:space="preserve">       različnih kriterijih</w:t>
-      </w:r>
-    </w:p>
-    <w:p/>
-    <w:p/>
-    <w:p>
       <w:pPr>
         <w:pStyle w:val="Heading2"/>
       </w:pPr>
@@ -21210,7 +21644,233 @@
           <w:numId w:val="0"/>
         </w:numPr>
       </w:pPr>
-    </w:p>
+      <w:r>
+        <w:br w:type="column"/>
+        <w:t>MISC</w:t>
+      </w:r>
+    </w:p>
+    <w:p/>
+    <w:p>
+      <w:r>
+        <w:t>ATSystem zna za dani Project:</w:t>
+      </w:r>
+    </w:p>
+    <w:p/>
+    <w:p>
+      <w:pPr>
+        <w:pStyle w:val="ListParagraph"/>
+        <w:numPr>
+          <w:ilvl w:val="0"/>
+          <w:numId w:val="18"/>
+        </w:numPr>
+      </w:pPr>
+      <w:r>
+        <w:t>Izvesti en nabor problemov z enim algoritmom;</w:t>
+      </w:r>
+    </w:p>
+    <w:p>
+      <w:pPr>
+        <w:pStyle w:val="ListParagraph"/>
+        <w:ind w:left="580"/>
+      </w:pPr>
+    </w:p>
+    <w:p>
+      <w:pPr>
+        <w:pStyle w:val="ListParagraph"/>
+        <w:numPr>
+          <w:ilvl w:val="0"/>
+          <w:numId w:val="17"/>
+        </w:numPr>
+      </w:pPr>
+      <w:r>
+        <w:t>project.executor … Executor, ki bo izvršil algoritem na testni množici</w:t>
+      </w:r>
+    </w:p>
+    <w:p>
+      <w:pPr>
+        <w:pStyle w:val="ListParagraph"/>
+        <w:numPr>
+          <w:ilvl w:val="0"/>
+          <w:numId w:val="17"/>
+        </w:numPr>
+      </w:pPr>
+      <w:r>
+        <w:t>testSet  = project.testSets[i]          … testna množica</w:t>
+      </w:r>
+    </w:p>
+    <w:p>
+      <w:pPr>
+        <w:pStyle w:val="ListParagraph"/>
+        <w:numPr>
+          <w:ilvl w:val="0"/>
+          <w:numId w:val="17"/>
+        </w:numPr>
+      </w:pPr>
+      <w:r>
+        <w:t>algorithm = project.algorithm[i]  … algoritem</w:t>
+      </w:r>
+    </w:p>
+    <w:p>
+      <w:pPr>
+        <w:pStyle w:val="ListParagraph"/>
+      </w:pPr>
+    </w:p>
+    <w:p>
+      <w:pPr>
+        <w:pStyle w:val="ListParagraph"/>
+        <w:numPr>
+          <w:ilvl w:val="0"/>
+          <w:numId w:val="17"/>
+        </w:numPr>
+      </w:pPr>
+      <w:r>
+        <w:t>testDir = testFilesDir (projectDir + “testFiles”)</w:t>
+      </w:r>
+    </w:p>
+    <w:p>
+      <w:pPr>
+        <w:pStyle w:val="ListParagraph"/>
+        <w:numPr>
+          <w:ilvl w:val="0"/>
+          <w:numId w:val="17"/>
+        </w:numPr>
+      </w:pPr>
+      <w:r>
+        <w:t>if (testSet.copyTestFiles)</w:t>
+      </w:r>
+    </w:p>
+    <w:p>
+      <w:pPr>
+        <w:pStyle w:val="ListParagraph"/>
+        <w:ind w:left="1440"/>
+      </w:pPr>
+      <w:r>
+        <w:t>testDir = tmpFolder</w:t>
+      </w:r>
+    </w:p>
+    <w:p>
+      <w:pPr>
+        <w:pStyle w:val="ListParagraph"/>
+        <w:ind w:left="1440"/>
+      </w:pPr>
+      <w:r>
+        <w:t>copyTestFiles (project.filesToCopy) to testDir</w:t>
+      </w:r>
+    </w:p>
+    <w:p>
+      <w:pPr>
+        <w:pStyle w:val="ListParagraph"/>
+        <w:ind w:left="1440"/>
+      </w:pPr>
+      <w:r>
+        <w:t>copy testSet.testDescFile to testDir</w:t>
+      </w:r>
+    </w:p>
+    <w:p/>
+    <w:p>
+      <w:pPr>
+        <w:ind w:firstLine="360"/>
+      </w:pPr>
+      <w:r>
+        <w:t>- outputDir = projectDir + results</w:t>
+      </w:r>
+    </w:p>
+    <w:p>
+      <w:pPr>
+        <w:pStyle w:val="ListParagraph"/>
+        <w:ind w:left="1440"/>
+      </w:pPr>
+    </w:p>
+    <w:p>
+      <w:pPr>
+        <w:pStyle w:val="ListParagraph"/>
+        <w:numPr>
+          <w:ilvl w:val="0"/>
+          <w:numId w:val="17"/>
+        </w:numPr>
+      </w:pPr>
+      <w:r>
+        <w:t>executor.execute(algorithm, testSet, testDir, outputDir, notificator)</w:t>
+      </w:r>
+    </w:p>
+    <w:p>
+      <w:pPr>
+        <w:pStyle w:val="ListParagraph"/>
+        <w:numPr>
+          <w:ilvl w:val="1"/>
+          <w:numId w:val="17"/>
+        </w:numPr>
+      </w:pPr>
+      <w:r>
+        <w:t>executor izvede algoritem na vseh testih iz TestSet-a</w:t>
+      </w:r>
+    </w:p>
+    <w:p>
+      <w:pPr>
+        <w:pStyle w:val="ListParagraph"/>
+        <w:numPr>
+          <w:ilvl w:val="1"/>
+          <w:numId w:val="17"/>
+        </w:numPr>
+      </w:pPr>
+      <w:r>
+        <w:t>ob vsakem končanem testu kliče notifikator (da ga obvesti, da je bil test izvršen; notifikator, na primer, prikazuje napredek)</w:t>
+      </w:r>
+    </w:p>
+    <w:p>
+      <w:pPr>
+        <w:pStyle w:val="ListParagraph"/>
+        <w:numPr>
+          <w:ilvl w:val="1"/>
+          <w:numId w:val="17"/>
+        </w:numPr>
+      </w:pPr>
+      <w:r>
+        <w:t>rezultate zapiše v datoteko outputDir/alg + test.res</w:t>
+      </w:r>
+    </w:p>
+    <w:p/>
+    <w:p>
+      <w:r>
+        <w:t xml:space="preserve">    b) pregledati celoten projekt in ugotovi, kateri nabori testov še niso </w:t>
+      </w:r>
+    </w:p>
+    <w:p>
+      <w:r>
+        <w:t xml:space="preserve">       bili izvedeni (oziroma se zastareli) s posameznim algoritmom</w:t>
+      </w:r>
+    </w:p>
+    <w:p>
+      <w:r>
+        <w:t xml:space="preserve">       </w:t>
+      </w:r>
+    </w:p>
+    <w:p>
+      <w:r>
+        <w:t xml:space="preserve">    c) izvesti točko b) in ob tem za vsak najden neizveden (oziroma </w:t>
+      </w:r>
+    </w:p>
+    <w:p>
+      <w:r>
+        <w:t xml:space="preserve">       zastarel) test pognati točko a)</w:t>
+      </w:r>
+    </w:p>
+    <w:p>
+      <w:r>
+        <w:t xml:space="preserve">       </w:t>
+      </w:r>
+    </w:p>
+    <w:p>
+      <w:r>
+        <w:t xml:space="preserve">    d) analizirati in prikazati rezultate, ki so zbrani v attrd datotekah po </w:t>
+      </w:r>
+    </w:p>
+    <w:p>
+      <w:r>
+        <w:t xml:space="preserve">       različnih kriterijih</w:t>
+      </w:r>
+    </w:p>
+    <w:p/>
     <w:sectPr>
       <w:pgSz w:w="11900" w:h="16840"/>
       <w:pgMar w:top="1440" w:right="1800" w:bottom="1440" w:left="1800" w:header="708" w:footer="708" w:gutter="0"/>

</xml_diff>

<commit_message>
... cnt execution added
</commit_message>
<xml_diff>
--- a/doc/ALGator.docx
+++ b/doc/ALGator.docx
@@ -3588,39 +3588,39 @@
           <w:szCs w:val="20"/>
         </w:rPr>
       </w:pPr>
-    </w:p>
-    <w:p>
-      <w:pPr>
+      <w:r>
         <w:rPr>
           <w:rFonts w:ascii="Courier New" w:hAnsi="Courier New" w:cs="Courier New"/>
           <w:sz w:val="20"/>
           <w:szCs w:val="20"/>
         </w:rPr>
-      </w:pPr>
+        <w:tab/>
+        <w:t>reports</w:t>
+      </w:r>
       <w:r>
         <w:rPr>
           <w:rFonts w:ascii="Courier New" w:hAnsi="Courier New" w:cs="Courier New"/>
           <w:sz w:val="20"/>
           <w:szCs w:val="20"/>
         </w:rPr>
-        <w:t xml:space="preserve">  </w:t>
-      </w:r>
-    </w:p>
-    <w:p>
-      <w:pPr>
+        <w:tab/>
+      </w:r>
+      <w:r>
         <w:rPr>
           <w:rFonts w:ascii="Courier New" w:hAnsi="Courier New" w:cs="Courier New"/>
           <w:sz w:val="20"/>
           <w:szCs w:val="20"/>
         </w:rPr>
-      </w:pPr>
+        <w:tab/>
+        <w:t>// folder for algorithm</w:t>
+      </w:r>
       <w:r>
         <w:rPr>
           <w:rFonts w:ascii="Courier New" w:hAnsi="Courier New" w:cs="Courier New"/>
           <w:sz w:val="20"/>
           <w:szCs w:val="20"/>
         </w:rPr>
-        <w:t xml:space="preserve">  tests</w:t>
+        <w:t>s</w:t>
       </w:r>
       <w:r>
         <w:rPr>
@@ -3628,32 +3628,33 @@
           <w:sz w:val="20"/>
           <w:szCs w:val="20"/>
         </w:rPr>
-        <w:tab/>
-      </w:r>
-      <w:r>
+        <w:t xml:space="preserve"> reports</w:t>
+      </w:r>
+    </w:p>
+    <w:p>
+      <w:pPr>
         <w:rPr>
           <w:rFonts w:ascii="Courier New" w:hAnsi="Courier New" w:cs="Courier New"/>
           <w:sz w:val="20"/>
           <w:szCs w:val="20"/>
         </w:rPr>
-        <w:tab/>
-        <w:t xml:space="preserve">      // projec</w:t>
-      </w:r>
-      <w:r>
+      </w:pPr>
+    </w:p>
+    <w:p>
+      <w:pPr>
         <w:rPr>
           <w:rFonts w:ascii="Courier New" w:hAnsi="Courier New" w:cs="Courier New"/>
           <w:sz w:val="20"/>
           <w:szCs w:val="20"/>
         </w:rPr>
-        <w:t>t-specific test files folder (*2</w:t>
-      </w:r>
+      </w:pPr>
       <w:r>
         <w:rPr>
           <w:rFonts w:ascii="Courier New" w:hAnsi="Courier New" w:cs="Courier New"/>
           <w:sz w:val="20"/>
           <w:szCs w:val="20"/>
         </w:rPr>
-        <w:t>)</w:t>
+        <w:t xml:space="preserve">  </w:t>
       </w:r>
     </w:p>
     <w:p>
@@ -3670,7 +3671,7 @@
           <w:sz w:val="20"/>
           <w:szCs w:val="20"/>
         </w:rPr>
-        <w:t xml:space="preserve">    TestSetN</w:t>
+        <w:t xml:space="preserve">  tests</w:t>
       </w:r>
       <w:r>
         <w:rPr>
@@ -3678,7 +3679,7 @@
           <w:sz w:val="20"/>
           <w:szCs w:val="20"/>
         </w:rPr>
-        <w:t>ame1.atts   // one or more test</w:t>
+        <w:tab/>
       </w:r>
       <w:r>
         <w:rPr>
@@ -3686,24 +3687,24 @@
           <w:sz w:val="20"/>
           <w:szCs w:val="20"/>
         </w:rPr>
-        <w:t>set files</w:t>
-      </w:r>
-    </w:p>
-    <w:p>
-      <w:pPr>
+        <w:tab/>
+        <w:t xml:space="preserve">      // projec</w:t>
+      </w:r>
+      <w:r>
         <w:rPr>
           <w:rFonts w:ascii="Courier New" w:hAnsi="Courier New" w:cs="Courier New"/>
           <w:sz w:val="20"/>
           <w:szCs w:val="20"/>
         </w:rPr>
-      </w:pPr>
+        <w:t>t-specific test files folder (*2</w:t>
+      </w:r>
       <w:r>
         <w:rPr>
           <w:rFonts w:ascii="Courier New" w:hAnsi="Courier New" w:cs="Courier New"/>
           <w:sz w:val="20"/>
           <w:szCs w:val="20"/>
         </w:rPr>
-        <w:t xml:space="preserve">    doc                 // html documentation for testsets</w:t>
+        <w:t>)</w:t>
       </w:r>
     </w:p>
     <w:p>
@@ -3714,64 +3715,156 @@
           <w:szCs w:val="20"/>
         </w:rPr>
       </w:pPr>
-    </w:p>
-    <w:p>
-      <w:pPr>
+      <w:r>
         <w:rPr>
           <w:rFonts w:ascii="Courier New" w:hAnsi="Courier New" w:cs="Courier New"/>
           <w:sz w:val="20"/>
           <w:szCs w:val="20"/>
         </w:rPr>
-      </w:pPr>
+        <w:t xml:space="preserve">    TestSetN</w:t>
+      </w:r>
       <w:r>
         <w:rPr>
           <w:rFonts w:ascii="Courier New" w:hAnsi="Courier New" w:cs="Courier New"/>
           <w:sz w:val="20"/>
           <w:szCs w:val="20"/>
         </w:rPr>
-        <w:t xml:space="preserve">  results               // folder with results (attr files)</w:t>
-      </w:r>
-    </w:p>
-    <w:p>
-      <w:pPr>
+        <w:t>ame1.atts   // one or more test</w:t>
+      </w:r>
+      <w:r>
         <w:rPr>
           <w:rFonts w:ascii="Courier New" w:hAnsi="Courier New" w:cs="Courier New"/>
           <w:sz w:val="20"/>
           <w:szCs w:val="20"/>
         </w:rPr>
-      </w:pPr>
-      <w:r>
+        <w:t>set files</w:t>
+      </w:r>
+    </w:p>
+    <w:p>
+      <w:pPr>
         <w:rPr>
           <w:rFonts w:ascii="Courier New" w:hAnsi="Courier New" w:cs="Courier New"/>
           <w:sz w:val="20"/>
           <w:szCs w:val="20"/>
         </w:rPr>
-        <w:t xml:space="preserve">  queries</w:t>
-      </w:r>
+      </w:pPr>
       <w:r>
         <w:rPr>
           <w:rFonts w:ascii="Courier New" w:hAnsi="Courier New" w:cs="Courier New"/>
           <w:sz w:val="20"/>
           <w:szCs w:val="20"/>
         </w:rPr>
-        <w:tab/>
-      </w:r>
-      <w:r>
+        <w:t xml:space="preserve">    doc                 // html documentation for testsets</w:t>
+      </w:r>
+    </w:p>
+    <w:p>
+      <w:pPr>
         <w:rPr>
           <w:rFonts w:ascii="Courier New" w:hAnsi="Courier New" w:cs="Courier New"/>
           <w:sz w:val="20"/>
           <w:szCs w:val="20"/>
         </w:rPr>
-        <w:tab/>
-      </w:r>
-      <w:r>
+      </w:pPr>
+    </w:p>
+    <w:p>
+      <w:pPr>
         <w:rPr>
           <w:rFonts w:ascii="Courier New" w:hAnsi="Courier New" w:cs="Courier New"/>
           <w:sz w:val="20"/>
           <w:szCs w:val="20"/>
         </w:rPr>
+      </w:pPr>
+      <w:r>
+        <w:rPr>
+          <w:rFonts w:ascii="Courier New" w:hAnsi="Courier New" w:cs="Courier New"/>
+          <w:sz w:val="20"/>
+          <w:szCs w:val="20"/>
+        </w:rPr>
+        <w:t xml:space="preserve">  results               // folder with results (attr files)</w:t>
+      </w:r>
+    </w:p>
+    <w:p>
+      <w:pPr>
+        <w:rPr>
+          <w:rFonts w:ascii="Courier New" w:hAnsi="Courier New" w:cs="Courier New"/>
+          <w:sz w:val="20"/>
+          <w:szCs w:val="20"/>
+        </w:rPr>
+      </w:pPr>
+      <w:r>
+        <w:rPr>
+          <w:rFonts w:ascii="Courier New" w:hAnsi="Courier New" w:cs="Courier New"/>
+          <w:sz w:val="20"/>
+          <w:szCs w:val="20"/>
+        </w:rPr>
+        <w:t xml:space="preserve">  queries</w:t>
+      </w:r>
+      <w:r>
+        <w:rPr>
+          <w:rFonts w:ascii="Courier New" w:hAnsi="Courier New" w:cs="Courier New"/>
+          <w:sz w:val="20"/>
+          <w:szCs w:val="20"/>
+        </w:rPr>
+        <w:tab/>
+      </w:r>
+      <w:r>
+        <w:rPr>
+          <w:rFonts w:ascii="Courier New" w:hAnsi="Courier New" w:cs="Courier New"/>
+          <w:sz w:val="20"/>
+          <w:szCs w:val="20"/>
+        </w:rPr>
+        <w:tab/>
+      </w:r>
+      <w:r>
+        <w:rPr>
+          <w:rFonts w:ascii="Courier New" w:hAnsi="Courier New" w:cs="Courier New"/>
+          <w:sz w:val="20"/>
+          <w:szCs w:val="20"/>
+        </w:rPr>
         <w:tab/>
         <w:t>// folder for predefined queries</w:t>
+      </w:r>
+    </w:p>
+    <w:p>
+      <w:pPr>
+        <w:rPr>
+          <w:rFonts w:ascii="Courier New" w:hAnsi="Courier New" w:cs="Courier New"/>
+          <w:sz w:val="20"/>
+          <w:szCs w:val="20"/>
+        </w:rPr>
+      </w:pPr>
+      <w:r>
+        <w:rPr>
+          <w:rFonts w:ascii="Courier New" w:hAnsi="Courier New" w:cs="Courier New"/>
+          <w:sz w:val="20"/>
+          <w:szCs w:val="20"/>
+        </w:rPr>
+        <w:t xml:space="preserve">  reports</w:t>
+      </w:r>
+      <w:r>
+        <w:rPr>
+          <w:rFonts w:ascii="Courier New" w:hAnsi="Courier New" w:cs="Courier New"/>
+          <w:sz w:val="20"/>
+          <w:szCs w:val="20"/>
+        </w:rPr>
+        <w:tab/>
+      </w:r>
+      <w:r>
+        <w:rPr>
+          <w:rFonts w:ascii="Courier New" w:hAnsi="Courier New" w:cs="Courier New"/>
+          <w:sz w:val="20"/>
+          <w:szCs w:val="20"/>
+        </w:rPr>
+        <w:tab/>
+      </w:r>
+      <w:r>
+        <w:rPr>
+          <w:rFonts w:ascii="Courier New" w:hAnsi="Courier New" w:cs="Courier New"/>
+          <w:sz w:val="20"/>
+          <w:szCs w:val="20"/>
+        </w:rPr>
+        <w:tab/>
+        <w:t>// folder for projects reports</w:t>
       </w:r>
     </w:p>
     <w:p>
@@ -4619,7 +4712,7 @@
         <w:t>StatFunc</w:t>
       </w:r>
       <w:r>
-        <w:t xml:space="preserve"> to be used.</w:t>
+        <w:t xml:space="preserve"> to be used</w:t>
       </w:r>
     </w:p>
     <w:p/>
@@ -4823,11 +4916,7 @@
       </w:tr>
     </w:tbl>
     <w:p/>
-    <w:p>
-      <w:r>
-        <w:t xml:space="preserve">For </w:t>
-      </w:r>
-    </w:p>
+    <w:p/>
     <w:p>
       <w:pPr>
         <w:pStyle w:val="Heading4"/>
@@ -5024,8 +5113,14 @@
           <w:p>
             <w:pPr>
               <w:cnfStyle w:val="000000100000" w:firstRow="0" w:lastRow="0" w:firstColumn="0" w:lastColumn="0" w:oddVBand="0" w:evenVBand="0" w:oddHBand="1" w:evenHBand="0" w:firstRowFirstColumn="0" w:firstRowLastColumn="0" w:lastRowFirstColumn="0" w:lastRowLastColumn="0"/>
+              <w:rPr>
+                <w:rStyle w:val="CODE"/>
+              </w:rPr>
             </w:pPr>
             <w:r>
+              <w:rPr>
+                <w:rStyle w:val="CODE"/>
+              </w:rPr>
               <w:t>String</w:t>
             </w:r>
           </w:p>
@@ -5076,8 +5171,14 @@
           <w:p>
             <w:pPr>
               <w:cnfStyle w:val="000000000000" w:firstRow="0" w:lastRow="0" w:firstColumn="0" w:lastColumn="0" w:oddVBand="0" w:evenVBand="0" w:oddHBand="0" w:evenHBand="0" w:firstRowFirstColumn="0" w:firstRowLastColumn="0" w:lastRowFirstColumn="0" w:lastRowLastColumn="0"/>
+              <w:rPr>
+                <w:rStyle w:val="CODE"/>
+              </w:rPr>
             </w:pPr>
             <w:r>
+              <w:rPr>
+                <w:rStyle w:val="CODE"/>
+              </w:rPr>
               <w:t>String</w:t>
             </w:r>
           </w:p>
@@ -5129,9 +5230,15 @@
           <w:p>
             <w:pPr>
               <w:cnfStyle w:val="000000100000" w:firstRow="0" w:lastRow="0" w:firstColumn="0" w:lastColumn="0" w:oddVBand="0" w:evenVBand="0" w:oddHBand="1" w:evenHBand="0" w:firstRowFirstColumn="0" w:firstRowLastColumn="0" w:lastRowFirstColumn="0" w:lastRowLastColumn="0"/>
+              <w:rPr>
+                <w:rStyle w:val="CODE"/>
+              </w:rPr>
             </w:pPr>
             <w:r>
-              <w:t>ResultParameterType</w:t>
+              <w:rPr>
+                <w:rStyle w:val="CODE"/>
+              </w:rPr>
+              <w:t>ParameterType</w:t>
             </w:r>
           </w:p>
         </w:tc>
@@ -5181,8 +5288,14 @@
           <w:p>
             <w:pPr>
               <w:cnfStyle w:val="000000000000" w:firstRow="0" w:lastRow="0" w:firstColumn="0" w:lastColumn="0" w:oddVBand="0" w:evenVBand="0" w:oddHBand="0" w:evenHBand="0" w:firstRowFirstColumn="0" w:firstRowLastColumn="0" w:lastRowFirstColumn="0" w:lastRowLastColumn="0"/>
+              <w:rPr>
+                <w:rStyle w:val="CODE"/>
+              </w:rPr>
             </w:pPr>
             <w:r>
+              <w:rPr>
+                <w:rStyle w:val="CODE"/>
+              </w:rPr>
               <w:t>String</w:t>
             </w:r>
           </w:p>
@@ -5240,8 +5353,14 @@
           <w:p>
             <w:pPr>
               <w:cnfStyle w:val="000000100000" w:firstRow="0" w:lastRow="0" w:firstColumn="0" w:lastColumn="0" w:oddVBand="0" w:evenVBand="0" w:oddHBand="1" w:evenHBand="0" w:firstRowFirstColumn="0" w:firstRowLastColumn="0" w:lastRowFirstColumn="0" w:lastRowLastColumn="0"/>
+              <w:rPr>
+                <w:rStyle w:val="CODE"/>
+              </w:rPr>
             </w:pPr>
             <w:r>
+              <w:rPr>
+                <w:rStyle w:val="CODE"/>
+              </w:rPr>
               <w:t>String</w:t>
             </w:r>
           </w:p>
@@ -12754,6 +12873,11 @@
       </w:r>
       <w:bookmarkEnd w:id="31"/>
     </w:p>
+    <w:p>
+      <w:r>
+        <w:t xml:space="preserve">A query to combine results from several result files into single array of data. </w:t>
+      </w:r>
+    </w:p>
     <w:p/>
     <w:p>
       <w:pPr>
@@ -13597,13 +13721,9 @@
     <w:p/>
     <w:p>
       <w:r>
-        <w:t>Primer poizvedbe</w:t>
-      </w:r>
-      <w:r>
-        <w:t>:</w:t>
-      </w:r>
-    </w:p>
-    <w:p/>
+        <w:t>Query example:</w:t>
+      </w:r>
+    </w:p>
     <w:p/>
     <w:p>
       <w:pPr>
@@ -16248,12 +16368,7 @@
         <w:t>Primer</w:t>
       </w:r>
       <w:r>
-        <w:t xml:space="preserve"> upor</w:t>
-      </w:r>
-      <w:bookmarkStart w:id="32" w:name="_GoBack"/>
-      <w:bookmarkEnd w:id="32"/>
-      <w:r>
-        <w:t xml:space="preserve">abe filtra in polja </w:t>
+        <w:t xml:space="preserve"> uporabe filtra in polja </w:t>
       </w:r>
       <w:r>
         <w:rPr>
@@ -17357,7 +17472,1204 @@
     <w:p/>
     <w:p>
       <w:pPr>
-        <w:pStyle w:val="Heading1"/>
+        <w:pStyle w:val="Heading3"/>
+      </w:pPr>
+      <w:r>
+        <w:br w:type="column"/>
+        <w:t>Graph</w:t>
+      </w:r>
+      <w:r>
+        <w:t>s</w:t>
+      </w:r>
+    </w:p>
+    <w:p/>
+    <w:p>
+      <w:pPr>
+        <w:pStyle w:val="Heading4"/>
+      </w:pPr>
+      <w:r>
+        <w:t>GraphType</w:t>
+      </w:r>
+    </w:p>
+    <w:p>
+      <w:r>
+        <w:t xml:space="preserve">A </w:t>
+      </w:r>
+      <w:r>
+        <w:rPr>
+          <w:rStyle w:val="CODE"/>
+        </w:rPr>
+        <w:t>GraphType</w:t>
+      </w:r>
+      <w:r>
+        <w:t xml:space="preserve"> </w:t>
+      </w:r>
+      <w:r>
+        <w:t>specifies a type of a graph to be ploted. ALGator supports the following graph types:</w:t>
+      </w:r>
+    </w:p>
+    <w:p/>
+    <w:p>
+      <w:pPr>
+        <w:pStyle w:val="ListParagraph"/>
+        <w:numPr>
+          <w:ilvl w:val="0"/>
+          <w:numId w:val="16"/>
+        </w:numPr>
+      </w:pPr>
+      <w:r>
+        <w:rPr>
+          <w:rStyle w:val="CODE"/>
+        </w:rPr>
+        <w:t>line</w:t>
+      </w:r>
+      <w:r>
+        <w:tab/>
+      </w:r>
+      <w:r>
+        <w:tab/>
+      </w:r>
+    </w:p>
+    <w:p>
+      <w:pPr>
+        <w:pStyle w:val="ListParagraph"/>
+        <w:numPr>
+          <w:ilvl w:val="0"/>
+          <w:numId w:val="16"/>
+        </w:numPr>
+      </w:pPr>
+      <w:r>
+        <w:rPr>
+          <w:rStyle w:val="CODE"/>
+        </w:rPr>
+        <w:t>stair</w:t>
+      </w:r>
+      <w:r>
+        <w:tab/>
+      </w:r>
+      <w:r>
+        <w:tab/>
+      </w:r>
+    </w:p>
+    <w:p>
+      <w:pPr>
+        <w:pStyle w:val="ListParagraph"/>
+        <w:numPr>
+          <w:ilvl w:val="0"/>
+          <w:numId w:val="16"/>
+        </w:numPr>
+      </w:pPr>
+      <w:r>
+        <w:rPr>
+          <w:rStyle w:val="CODE"/>
+        </w:rPr>
+        <w:t>bar</w:t>
+      </w:r>
+      <w:r>
+        <w:tab/>
+      </w:r>
+      <w:r>
+        <w:tab/>
+      </w:r>
+    </w:p>
+    <w:p>
+      <w:pPr>
+        <w:pStyle w:val="ListParagraph"/>
+        <w:numPr>
+          <w:ilvl w:val="0"/>
+          <w:numId w:val="16"/>
+        </w:numPr>
+      </w:pPr>
+      <w:r>
+        <w:rPr>
+          <w:rStyle w:val="CODE"/>
+        </w:rPr>
+        <w:t>box</w:t>
+      </w:r>
+      <w:r>
+        <w:tab/>
+      </w:r>
+    </w:p>
+    <w:p>
+      <w:pPr>
+        <w:pStyle w:val="ListParagraph"/>
+        <w:numPr>
+          <w:ilvl w:val="0"/>
+          <w:numId w:val="16"/>
+        </w:numPr>
+        <w:rPr>
+          <w:rStyle w:val="CODE"/>
+          <w:rFonts w:asciiTheme="minorHAnsi" w:hAnsiTheme="minorHAnsi"/>
+          <w:bCs w:val="0"/>
+          <w:sz w:val="24"/>
+          <w:szCs w:val="24"/>
+        </w:rPr>
+      </w:pPr>
+      <w:r>
+        <w:rPr>
+          <w:rStyle w:val="CODE"/>
+        </w:rPr>
+        <w:t>pie</w:t>
+      </w:r>
+    </w:p>
+    <w:p>
+      <w:pPr>
+        <w:pStyle w:val="ListParagraph"/>
+        <w:numPr>
+          <w:ilvl w:val="0"/>
+          <w:numId w:val="16"/>
+        </w:numPr>
+        <w:rPr>
+          <w:rStyle w:val="CODE"/>
+          <w:rFonts w:asciiTheme="minorHAnsi" w:hAnsiTheme="minorHAnsi"/>
+          <w:bCs w:val="0"/>
+          <w:sz w:val="24"/>
+          <w:szCs w:val="24"/>
+        </w:rPr>
+      </w:pPr>
+      <w:r>
+        <w:rPr>
+          <w:rStyle w:val="CODE"/>
+        </w:rPr>
+        <w:t>area</w:t>
+      </w:r>
+    </w:p>
+    <w:p>
+      <w:pPr>
+        <w:pStyle w:val="ListParagraph"/>
+        <w:numPr>
+          <w:ilvl w:val="0"/>
+          <w:numId w:val="16"/>
+        </w:numPr>
+      </w:pPr>
+      <w:r>
+        <w:rPr>
+          <w:rStyle w:val="CODE"/>
+        </w:rPr>
+        <w:t>donut</w:t>
+      </w:r>
+      <w:r>
+        <w:tab/>
+        <w:t xml:space="preserve"> </w:t>
+      </w:r>
+    </w:p>
+    <w:p/>
+    <w:p>
+      <w:pPr>
+        <w:pStyle w:val="Heading4"/>
+      </w:pPr>
+      <w:r>
+        <w:t>Graph</w:t>
+      </w:r>
+    </w:p>
+    <w:p/>
+    <w:p>
+      <w:r>
+        <w:t xml:space="preserve">A graph describes how data produced by a query </w:t>
+      </w:r>
+      <w:r>
+        <w:t>are</w:t>
+      </w:r>
+      <w:r>
+        <w:t xml:space="preserve"> </w:t>
+      </w:r>
+      <w:r>
+        <w:t xml:space="preserve"> presented. </w:t>
+      </w:r>
+    </w:p>
+    <w:p/>
+    <w:p>
+      <w:pPr>
+        <w:rPr>
+          <w:rStyle w:val="CODE"/>
+        </w:rPr>
+      </w:pPr>
+      <w:r>
+        <w:rPr>
+          <w:b/>
+        </w:rPr>
+        <w:t>File type</w:t>
+      </w:r>
+      <w:r>
+        <w:t xml:space="preserve">: </w:t>
+      </w:r>
+      <w:r>
+        <w:tab/>
+      </w:r>
+      <w:r>
+        <w:tab/>
+      </w:r>
+      <w:r>
+        <w:rPr>
+          <w:rStyle w:val="CODE"/>
+        </w:rPr>
+        <w:t>JSON</w:t>
+      </w:r>
+    </w:p>
+    <w:p>
+      <w:pPr>
+        <w:rPr>
+          <w:b/>
+        </w:rPr>
+      </w:pPr>
+      <w:r>
+        <w:rPr>
+          <w:b/>
+        </w:rPr>
+        <w:t>EntityID:</w:t>
+      </w:r>
+      <w:r>
+        <w:rPr>
+          <w:b/>
+        </w:rPr>
+        <w:tab/>
+      </w:r>
+      <w:r>
+        <w:rPr>
+          <w:b/>
+        </w:rPr>
+        <w:tab/>
+      </w:r>
+      <w:r>
+        <w:rPr>
+          <w:rStyle w:val="CODE"/>
+        </w:rPr>
+        <w:t>Graph</w:t>
+      </w:r>
+    </w:p>
+    <w:p>
+      <w:pPr>
+        <w:rPr>
+          <w:rFonts w:ascii="Courier New" w:hAnsi="Courier New" w:cs="Courier New"/>
+        </w:rPr>
+      </w:pPr>
+      <w:r>
+        <w:rPr>
+          <w:b/>
+        </w:rPr>
+        <w:t>File extension</w:t>
+      </w:r>
+      <w:r>
+        <w:t xml:space="preserve">: </w:t>
+      </w:r>
+      <w:r>
+        <w:tab/>
+      </w:r>
+      <w:r>
+        <w:rPr>
+          <w:rStyle w:val="CODE"/>
+        </w:rPr>
+        <w:t>at</w:t>
+      </w:r>
+      <w:r>
+        <w:rPr>
+          <w:rStyle w:val="CODE"/>
+        </w:rPr>
+        <w:t>gd</w:t>
+      </w:r>
+    </w:p>
+    <w:p>
+      <w:pPr>
+        <w:rPr>
+          <w:rFonts w:ascii="Courier New" w:hAnsi="Courier New" w:cs="Courier New"/>
+        </w:rPr>
+      </w:pPr>
+      <w:r>
+        <w:rPr>
+          <w:b/>
+        </w:rPr>
+        <w:t>File location</w:t>
+      </w:r>
+      <w:r>
+        <w:t xml:space="preserve">:    </w:t>
+      </w:r>
+      <w:r>
+        <w:tab/>
+      </w:r>
+      <w:r>
+        <w:rPr>
+          <w:rFonts w:ascii="Courier New" w:hAnsi="Courier New" w:cs="Courier New"/>
+          <w:sz w:val="20"/>
+          <w:szCs w:val="20"/>
+        </w:rPr>
+        <w:t>&lt;project_root&gt;/queries</w:t>
+      </w:r>
+      <w:r>
+        <w:rPr>
+          <w:rFonts w:ascii="Courier New" w:hAnsi="Courier New" w:cs="Courier New"/>
+          <w:sz w:val="20"/>
+          <w:szCs w:val="20"/>
+        </w:rPr>
+        <w:t>/</w:t>
+      </w:r>
+      <w:r>
+        <w:rPr>
+          <w:rFonts w:ascii="Courier New" w:hAnsi="Courier New" w:cs="Courier New"/>
+          <w:sz w:val="20"/>
+          <w:szCs w:val="20"/>
+        </w:rPr>
+        <w:t>GraphName</w:t>
+      </w:r>
+      <w:r>
+        <w:rPr>
+          <w:rFonts w:ascii="Courier New" w:hAnsi="Courier New" w:cs="Courier New"/>
+          <w:sz w:val="20"/>
+          <w:szCs w:val="20"/>
+        </w:rPr>
+        <w:t>.at</w:t>
+      </w:r>
+      <w:r>
+        <w:rPr>
+          <w:rFonts w:ascii="Courier New" w:hAnsi="Courier New" w:cs="Courier New"/>
+          <w:sz w:val="20"/>
+          <w:szCs w:val="20"/>
+        </w:rPr>
+        <w:t>gd</w:t>
+      </w:r>
+    </w:p>
+    <w:p>
+      <w:pPr>
+        <w:rPr>
+          <w:rFonts w:ascii="Courier New" w:hAnsi="Courier New" w:cs="Courier New"/>
+        </w:rPr>
+      </w:pPr>
+    </w:p>
+    <w:p/>
+    <w:p>
+      <w:pPr>
+        <w:rPr>
+          <w:b/>
+        </w:rPr>
+      </w:pPr>
+      <w:r>
+        <w:rPr>
+          <w:b/>
+        </w:rPr>
+        <w:t xml:space="preserve">Fields:  </w:t>
+      </w:r>
+    </w:p>
+    <w:tbl>
+      <w:tblPr>
+        <w:tblStyle w:val="LightList-Accent1"/>
+        <w:tblW w:w="8549" w:type="dxa"/>
+        <w:tblLook w:val="04A0" w:firstRow="1" w:lastRow="0" w:firstColumn="1" w:lastColumn="0" w:noHBand="0" w:noVBand="1"/>
+      </w:tblPr>
+      <w:tblGrid>
+        <w:gridCol w:w="2617"/>
+        <w:gridCol w:w="2175"/>
+        <w:gridCol w:w="3757"/>
+      </w:tblGrid>
+      <w:tr>
+        <w:trPr>
+          <w:cnfStyle w:val="100000000000" w:firstRow="1" w:lastRow="0" w:firstColumn="0" w:lastColumn="0" w:oddVBand="0" w:evenVBand="0" w:oddHBand="0" w:evenHBand="0" w:firstRowFirstColumn="0" w:firstRowLastColumn="0" w:lastRowFirstColumn="0" w:lastRowLastColumn="0"/>
+          <w:trHeight w:val="340"/>
+        </w:trPr>
+        <w:tc>
+          <w:tcPr>
+            <w:cnfStyle w:val="001000000000" w:firstRow="0" w:lastRow="0" w:firstColumn="1" w:lastColumn="0" w:oddVBand="0" w:evenVBand="0" w:oddHBand="0" w:evenHBand="0" w:firstRowFirstColumn="0" w:firstRowLastColumn="0" w:lastRowFirstColumn="0" w:lastRowLastColumn="0"/>
+            <w:tcW w:w="2617" w:type="dxa"/>
+          </w:tcPr>
+          <w:p>
+            <w:pPr>
+              <w:rPr>
+                <w:b w:val="0"/>
+              </w:rPr>
+            </w:pPr>
+            <w:r>
+              <w:rPr>
+                <w:b w:val="0"/>
+              </w:rPr>
+              <w:t>Name</w:t>
+            </w:r>
+          </w:p>
+        </w:tc>
+        <w:tc>
+          <w:tcPr>
+            <w:tcW w:w="2175" w:type="dxa"/>
+          </w:tcPr>
+          <w:p>
+            <w:pPr>
+              <w:cnfStyle w:val="100000000000" w:firstRow="1" w:lastRow="0" w:firstColumn="0" w:lastColumn="0" w:oddVBand="0" w:evenVBand="0" w:oddHBand="0" w:evenHBand="0" w:firstRowFirstColumn="0" w:firstRowLastColumn="0" w:lastRowFirstColumn="0" w:lastRowLastColumn="0"/>
+              <w:rPr>
+                <w:b w:val="0"/>
+              </w:rPr>
+            </w:pPr>
+            <w:r>
+              <w:rPr>
+                <w:b w:val="0"/>
+              </w:rPr>
+              <w:t>Type</w:t>
+            </w:r>
+          </w:p>
+        </w:tc>
+        <w:tc>
+          <w:tcPr>
+            <w:tcW w:w="3757" w:type="dxa"/>
+          </w:tcPr>
+          <w:p>
+            <w:pPr>
+              <w:cnfStyle w:val="100000000000" w:firstRow="1" w:lastRow="0" w:firstColumn="0" w:lastColumn="0" w:oddVBand="0" w:evenVBand="0" w:oddHBand="0" w:evenHBand="0" w:firstRowFirstColumn="0" w:firstRowLastColumn="0" w:lastRowFirstColumn="0" w:lastRowLastColumn="0"/>
+              <w:rPr>
+                <w:b w:val="0"/>
+              </w:rPr>
+            </w:pPr>
+            <w:r>
+              <w:rPr>
+                <w:b w:val="0"/>
+              </w:rPr>
+              <w:t>Description</w:t>
+            </w:r>
+          </w:p>
+        </w:tc>
+      </w:tr>
+      <w:tr>
+        <w:trPr>
+          <w:cnfStyle w:val="000000100000" w:firstRow="0" w:lastRow="0" w:firstColumn="0" w:lastColumn="0" w:oddVBand="0" w:evenVBand="0" w:oddHBand="1" w:evenHBand="0" w:firstRowFirstColumn="0" w:firstRowLastColumn="0" w:lastRowFirstColumn="0" w:lastRowLastColumn="0"/>
+          <w:trHeight w:val="340"/>
+        </w:trPr>
+        <w:tc>
+          <w:tcPr>
+            <w:cnfStyle w:val="001000000000" w:firstRow="0" w:lastRow="0" w:firstColumn="1" w:lastColumn="0" w:oddVBand="0" w:evenVBand="0" w:oddHBand="0" w:evenHBand="0" w:firstRowFirstColumn="0" w:firstRowLastColumn="0" w:lastRowFirstColumn="0" w:lastRowLastColumn="0"/>
+            <w:tcW w:w="2617" w:type="dxa"/>
+          </w:tcPr>
+          <w:p>
+            <w:pPr>
+              <w:rPr>
+                <w:rStyle w:val="CODE"/>
+                <w:b w:val="0"/>
+              </w:rPr>
+            </w:pPr>
+            <w:r>
+              <w:rPr>
+                <w:rStyle w:val="CODE"/>
+                <w:b w:val="0"/>
+              </w:rPr>
+              <w:t>Description</w:t>
+            </w:r>
+          </w:p>
+        </w:tc>
+        <w:tc>
+          <w:tcPr>
+            <w:tcW w:w="2175" w:type="dxa"/>
+          </w:tcPr>
+          <w:p>
+            <w:pPr>
+              <w:cnfStyle w:val="000000100000" w:firstRow="0" w:lastRow="0" w:firstColumn="0" w:lastColumn="0" w:oddVBand="0" w:evenVBand="0" w:oddHBand="1" w:evenHBand="0" w:firstRowFirstColumn="0" w:firstRowLastColumn="0" w:lastRowFirstColumn="0" w:lastRowLastColumn="0"/>
+              <w:rPr>
+                <w:rStyle w:val="CODE"/>
+              </w:rPr>
+            </w:pPr>
+            <w:r>
+              <w:rPr>
+                <w:rStyle w:val="CODE"/>
+              </w:rPr>
+              <w:t>String</w:t>
+            </w:r>
+          </w:p>
+        </w:tc>
+        <w:tc>
+          <w:tcPr>
+            <w:tcW w:w="3757" w:type="dxa"/>
+          </w:tcPr>
+          <w:p>
+            <w:pPr>
+              <w:cnfStyle w:val="000000100000" w:firstRow="0" w:lastRow="0" w:firstColumn="0" w:lastColumn="0" w:oddVBand="0" w:evenVBand="0" w:oddHBand="1" w:evenHBand="0" w:firstRowFirstColumn="0" w:firstRowLastColumn="0" w:lastRowFirstColumn="0" w:lastRowLastColumn="0"/>
+            </w:pPr>
+            <w:r>
+              <w:t>D</w:t>
+            </w:r>
+            <w:r>
+              <w:t>e</w:t>
+            </w:r>
+            <w:r>
+              <w:t xml:space="preserve">scription of a graph </w:t>
+            </w:r>
+          </w:p>
+        </w:tc>
+      </w:tr>
+      <w:tr>
+        <w:trPr>
+          <w:trHeight w:val="340"/>
+        </w:trPr>
+        <w:tc>
+          <w:tcPr>
+            <w:cnfStyle w:val="001000000000" w:firstRow="0" w:lastRow="0" w:firstColumn="1" w:lastColumn="0" w:oddVBand="0" w:evenVBand="0" w:oddHBand="0" w:evenHBand="0" w:firstRowFirstColumn="0" w:firstRowLastColumn="0" w:lastRowFirstColumn="0" w:lastRowLastColumn="0"/>
+            <w:tcW w:w="2617" w:type="dxa"/>
+          </w:tcPr>
+          <w:p>
+            <w:pPr>
+              <w:rPr>
+                <w:rStyle w:val="CODE"/>
+                <w:b w:val="0"/>
+              </w:rPr>
+            </w:pPr>
+            <w:r>
+              <w:rPr>
+                <w:rStyle w:val="CODE"/>
+                <w:b w:val="0"/>
+              </w:rPr>
+              <w:t>Xaxis</w:t>
+            </w:r>
+          </w:p>
+        </w:tc>
+        <w:tc>
+          <w:tcPr>
+            <w:tcW w:w="2175" w:type="dxa"/>
+          </w:tcPr>
+          <w:p>
+            <w:pPr>
+              <w:cnfStyle w:val="000000000000" w:firstRow="0" w:lastRow="0" w:firstColumn="0" w:lastColumn="0" w:oddVBand="0" w:evenVBand="0" w:oddHBand="0" w:evenHBand="0" w:firstRowFirstColumn="0" w:firstRowLastColumn="0" w:lastRowFirstColumn="0" w:lastRowLastColumn="0"/>
+              <w:rPr>
+                <w:rStyle w:val="CODE"/>
+              </w:rPr>
+            </w:pPr>
+            <w:r>
+              <w:rPr>
+                <w:rStyle w:val="CODE"/>
+              </w:rPr>
+              <w:t>String</w:t>
+            </w:r>
+          </w:p>
+        </w:tc>
+        <w:tc>
+          <w:tcPr>
+            <w:tcW w:w="3757" w:type="dxa"/>
+          </w:tcPr>
+          <w:p>
+            <w:pPr>
+              <w:cnfStyle w:val="000000000000" w:firstRow="0" w:lastRow="0" w:firstColumn="0" w:lastColumn="0" w:oddVBand="0" w:evenVBand="0" w:oddHBand="0" w:evenHBand="0" w:firstRowFirstColumn="0" w:firstRowLastColumn="0" w:lastRowFirstColumn="0" w:lastRowLastColumn="0"/>
+            </w:pPr>
+            <w:r>
+              <w:t>The name of the column that contains x axis data</w:t>
+            </w:r>
+          </w:p>
+        </w:tc>
+      </w:tr>
+      <w:tr>
+        <w:trPr>
+          <w:cnfStyle w:val="000000100000" w:firstRow="0" w:lastRow="0" w:firstColumn="0" w:lastColumn="0" w:oddVBand="0" w:evenVBand="0" w:oddHBand="1" w:evenHBand="0" w:firstRowFirstColumn="0" w:firstRowLastColumn="0" w:lastRowFirstColumn="0" w:lastRowLastColumn="0"/>
+          <w:trHeight w:val="340"/>
+        </w:trPr>
+        <w:tc>
+          <w:tcPr>
+            <w:cnfStyle w:val="001000000000" w:firstRow="0" w:lastRow="0" w:firstColumn="1" w:lastColumn="0" w:oddVBand="0" w:evenVBand="0" w:oddHBand="0" w:evenHBand="0" w:firstRowFirstColumn="0" w:firstRowLastColumn="0" w:lastRowFirstColumn="0" w:lastRowLastColumn="0"/>
+            <w:tcW w:w="2617" w:type="dxa"/>
+          </w:tcPr>
+          <w:p>
+            <w:pPr>
+              <w:rPr>
+                <w:rStyle w:val="CODE"/>
+                <w:b w:val="0"/>
+              </w:rPr>
+            </w:pPr>
+            <w:r>
+              <w:rPr>
+                <w:rStyle w:val="CODE"/>
+                <w:b w:val="0"/>
+              </w:rPr>
+              <w:t>Yaxes</w:t>
+            </w:r>
+          </w:p>
+        </w:tc>
+        <w:tc>
+          <w:tcPr>
+            <w:tcW w:w="2175" w:type="dxa"/>
+          </w:tcPr>
+          <w:p>
+            <w:pPr>
+              <w:cnfStyle w:val="000000100000" w:firstRow="0" w:lastRow="0" w:firstColumn="0" w:lastColumn="0" w:oddVBand="0" w:evenVBand="0" w:oddHBand="1" w:evenHBand="0" w:firstRowFirstColumn="0" w:firstRowLastColumn="0" w:lastRowFirstColumn="0" w:lastRowLastColumn="0"/>
+              <w:rPr>
+                <w:rStyle w:val="CODE"/>
+              </w:rPr>
+            </w:pPr>
+            <w:r>
+              <w:rPr>
+                <w:rStyle w:val="CODE"/>
+              </w:rPr>
+              <w:t>String[]</w:t>
+            </w:r>
+          </w:p>
+        </w:tc>
+        <w:tc>
+          <w:tcPr>
+            <w:tcW w:w="3757" w:type="dxa"/>
+          </w:tcPr>
+          <w:p>
+            <w:pPr>
+              <w:cnfStyle w:val="000000100000" w:firstRow="0" w:lastRow="0" w:firstColumn="0" w:lastColumn="0" w:oddVBand="0" w:evenVBand="0" w:oddHBand="1" w:evenHBand="0" w:firstRowFirstColumn="0" w:firstRowLastColumn="0" w:lastRowFirstColumn="0" w:lastRowLastColumn="0"/>
+            </w:pPr>
+            <w:r>
+              <w:t>The names of the columns that contains y axis data</w:t>
+            </w:r>
+          </w:p>
+        </w:tc>
+      </w:tr>
+      <w:tr>
+        <w:trPr>
+          <w:trHeight w:val="340"/>
+        </w:trPr>
+        <w:tc>
+          <w:tcPr>
+            <w:cnfStyle w:val="001000000000" w:firstRow="0" w:lastRow="0" w:firstColumn="1" w:lastColumn="0" w:oddVBand="0" w:evenVBand="0" w:oddHBand="0" w:evenHBand="0" w:firstRowFirstColumn="0" w:firstRowLastColumn="0" w:lastRowFirstColumn="0" w:lastRowLastColumn="0"/>
+            <w:tcW w:w="2617" w:type="dxa"/>
+          </w:tcPr>
+          <w:p>
+            <w:pPr>
+              <w:rPr>
+                <w:rStyle w:val="CODE"/>
+                <w:b w:val="0"/>
+              </w:rPr>
+            </w:pPr>
+            <w:r>
+              <w:rPr>
+                <w:rStyle w:val="CODE"/>
+                <w:b w:val="0"/>
+              </w:rPr>
+              <w:t>GraphTypes</w:t>
+            </w:r>
+          </w:p>
+        </w:tc>
+        <w:tc>
+          <w:tcPr>
+            <w:tcW w:w="2175" w:type="dxa"/>
+          </w:tcPr>
+          <w:p>
+            <w:pPr>
+              <w:cnfStyle w:val="000000000000" w:firstRow="0" w:lastRow="0" w:firstColumn="0" w:lastColumn="0" w:oddVBand="0" w:evenVBand="0" w:oddHBand="0" w:evenHBand="0" w:firstRowFirstColumn="0" w:firstRowLastColumn="0" w:lastRowFirstColumn="0" w:lastRowLastColumn="0"/>
+              <w:rPr>
+                <w:rStyle w:val="CODE"/>
+              </w:rPr>
+            </w:pPr>
+            <w:r>
+              <w:rPr>
+                <w:rStyle w:val="CODE"/>
+              </w:rPr>
+              <w:t>GraphType</w:t>
+            </w:r>
+            <w:r>
+              <w:rPr>
+                <w:rStyle w:val="CODE"/>
+              </w:rPr>
+              <w:t>[]</w:t>
+            </w:r>
+          </w:p>
+        </w:tc>
+        <w:tc>
+          <w:tcPr>
+            <w:tcW w:w="3757" w:type="dxa"/>
+          </w:tcPr>
+          <w:p>
+            <w:pPr>
+              <w:cnfStyle w:val="000000000000" w:firstRow="0" w:lastRow="0" w:firstColumn="0" w:lastColumn="0" w:oddVBand="0" w:evenVBand="0" w:oddHBand="0" w:evenHBand="0" w:firstRowFirstColumn="0" w:firstRowLastColumn="0" w:lastRowFirstColumn="0" w:lastRowLastColumn="0"/>
+            </w:pPr>
+            <w:r>
+              <w:rPr>
+                <w:rFonts w:cs="Courier New"/>
+              </w:rPr>
+              <w:t>Types of a graph to be shown.</w:t>
+            </w:r>
+          </w:p>
+        </w:tc>
+      </w:tr>
+      <w:tr>
+        <w:trPr>
+          <w:cnfStyle w:val="000000100000" w:firstRow="0" w:lastRow="0" w:firstColumn="0" w:lastColumn="0" w:oddVBand="0" w:evenVBand="0" w:oddHBand="1" w:evenHBand="0" w:firstRowFirstColumn="0" w:firstRowLastColumn="0" w:lastRowFirstColumn="0" w:lastRowLastColumn="0"/>
+          <w:trHeight w:val="340"/>
+        </w:trPr>
+        <w:tc>
+          <w:tcPr>
+            <w:cnfStyle w:val="001000000000" w:firstRow="0" w:lastRow="0" w:firstColumn="1" w:lastColumn="0" w:oddVBand="0" w:evenVBand="0" w:oddHBand="0" w:evenHBand="0" w:firstRowFirstColumn="0" w:firstRowLastColumn="0" w:lastRowFirstColumn="0" w:lastRowLastColumn="0"/>
+            <w:tcW w:w="2617" w:type="dxa"/>
+          </w:tcPr>
+          <w:p>
+            <w:pPr>
+              <w:rPr>
+                <w:rStyle w:val="CODE"/>
+                <w:b w:val="0"/>
+              </w:rPr>
+            </w:pPr>
+            <w:r>
+              <w:rPr>
+                <w:rStyle w:val="CODE"/>
+                <w:b w:val="0"/>
+              </w:rPr>
+              <w:t>X</w:t>
+            </w:r>
+            <w:r>
+              <w:rPr>
+                <w:rStyle w:val="CODE"/>
+                <w:b w:val="0"/>
+              </w:rPr>
+              <w:t>axisLabel</w:t>
+            </w:r>
+          </w:p>
+        </w:tc>
+        <w:tc>
+          <w:tcPr>
+            <w:tcW w:w="2175" w:type="dxa"/>
+          </w:tcPr>
+          <w:p>
+            <w:pPr>
+              <w:cnfStyle w:val="000000100000" w:firstRow="0" w:lastRow="0" w:firstColumn="0" w:lastColumn="0" w:oddVBand="0" w:evenVBand="0" w:oddHBand="1" w:evenHBand="0" w:firstRowFirstColumn="0" w:firstRowLastColumn="0" w:lastRowFirstColumn="0" w:lastRowLastColumn="0"/>
+              <w:rPr>
+                <w:rStyle w:val="CODE"/>
+              </w:rPr>
+            </w:pPr>
+            <w:r>
+              <w:rPr>
+                <w:rStyle w:val="CODE"/>
+              </w:rPr>
+              <w:t>String</w:t>
+            </w:r>
+          </w:p>
+        </w:tc>
+        <w:tc>
+          <w:tcPr>
+            <w:tcW w:w="3757" w:type="dxa"/>
+          </w:tcPr>
+          <w:p>
+            <w:pPr>
+              <w:cnfStyle w:val="000000100000" w:firstRow="0" w:lastRow="0" w:firstColumn="0" w:lastColumn="0" w:oddVBand="0" w:evenVBand="0" w:oddHBand="1" w:evenHBand="0" w:firstRowFirstColumn="0" w:firstRowLastColumn="0" w:lastRowFirstColumn="0" w:lastRowLastColumn="0"/>
+              <w:rPr>
+                <w:rFonts w:cs="Courier New"/>
+              </w:rPr>
+            </w:pPr>
+            <w:r>
+              <w:rPr>
+                <w:rFonts w:cs="Courier New"/>
+              </w:rPr>
+              <w:t>X axis label</w:t>
+            </w:r>
+          </w:p>
+        </w:tc>
+      </w:tr>
+      <w:tr>
+        <w:trPr>
+          <w:trHeight w:val="340"/>
+        </w:trPr>
+        <w:tc>
+          <w:tcPr>
+            <w:cnfStyle w:val="001000000000" w:firstRow="0" w:lastRow="0" w:firstColumn="1" w:lastColumn="0" w:oddVBand="0" w:evenVBand="0" w:oddHBand="0" w:evenHBand="0" w:firstRowFirstColumn="0" w:firstRowLastColumn="0" w:lastRowFirstColumn="0" w:lastRowLastColumn="0"/>
+            <w:tcW w:w="2617" w:type="dxa"/>
+          </w:tcPr>
+          <w:p>
+            <w:pPr>
+              <w:rPr>
+                <w:rStyle w:val="CODE"/>
+                <w:b w:val="0"/>
+              </w:rPr>
+            </w:pPr>
+            <w:r>
+              <w:rPr>
+                <w:rStyle w:val="CODE"/>
+                <w:b w:val="0"/>
+              </w:rPr>
+              <w:t>YaxisLabel</w:t>
+            </w:r>
+          </w:p>
+        </w:tc>
+        <w:tc>
+          <w:tcPr>
+            <w:tcW w:w="2175" w:type="dxa"/>
+          </w:tcPr>
+          <w:p>
+            <w:pPr>
+              <w:cnfStyle w:val="000000000000" w:firstRow="0" w:lastRow="0" w:firstColumn="0" w:lastColumn="0" w:oddVBand="0" w:evenVBand="0" w:oddHBand="0" w:evenHBand="0" w:firstRowFirstColumn="0" w:firstRowLastColumn="0" w:lastRowFirstColumn="0" w:lastRowLastColumn="0"/>
+              <w:rPr>
+                <w:rStyle w:val="CODE"/>
+              </w:rPr>
+            </w:pPr>
+            <w:r>
+              <w:rPr>
+                <w:rStyle w:val="CODE"/>
+              </w:rPr>
+              <w:t>String</w:t>
+            </w:r>
+          </w:p>
+        </w:tc>
+        <w:tc>
+          <w:tcPr>
+            <w:tcW w:w="3757" w:type="dxa"/>
+          </w:tcPr>
+          <w:p>
+            <w:pPr>
+              <w:cnfStyle w:val="000000000000" w:firstRow="0" w:lastRow="0" w:firstColumn="0" w:lastColumn="0" w:oddVBand="0" w:evenVBand="0" w:oddHBand="0" w:evenHBand="0" w:firstRowFirstColumn="0" w:firstRowLastColumn="0" w:lastRowFirstColumn="0" w:lastRowLastColumn="0"/>
+              <w:rPr>
+                <w:rFonts w:cs="Courier New"/>
+              </w:rPr>
+            </w:pPr>
+            <w:r>
+              <w:rPr>
+                <w:rFonts w:cs="Courier New"/>
+              </w:rPr>
+              <w:t>Y axis label</w:t>
+            </w:r>
+          </w:p>
+        </w:tc>
+      </w:tr>
+    </w:tbl>
+    <w:p/>
+    <w:p>
+      <w:r>
+        <w:t xml:space="preserve">- graph contains </w:t>
+      </w:r>
+      <w:r>
+        <w:rPr>
+          <w:rStyle w:val="CODE"/>
+        </w:rPr>
+        <w:t>Yaxes.length</w:t>
+      </w:r>
+      <w:r>
+        <w:rPr>
+          <w:rStyle w:val="CODE"/>
+        </w:rPr>
+        <w:t xml:space="preserve"> * GraphTypes.length</w:t>
+      </w:r>
+      <w:r>
+        <w:t xml:space="preserve"> series</w:t>
+      </w:r>
+    </w:p>
+    <w:p/>
+    <w:p>
+      <w:r>
+        <w:t>Example:</w:t>
+      </w:r>
+    </w:p>
+    <w:p/>
+    <w:p>
+      <w:pPr>
+        <w:rPr>
+          <w:rStyle w:val="CODE"/>
+        </w:rPr>
+      </w:pPr>
+      <w:r>
+        <w:rPr>
+          <w:rStyle w:val="CODE"/>
+        </w:rPr>
+        <w:t xml:space="preserve">{ </w:t>
+      </w:r>
+    </w:p>
+    <w:p>
+      <w:pPr>
+        <w:rPr>
+          <w:rStyle w:val="CODE"/>
+        </w:rPr>
+      </w:pPr>
+      <w:r>
+        <w:rPr>
+          <w:rStyle w:val="CODE"/>
+        </w:rPr>
+        <w:t xml:space="preserve">  "Description"</w:t>
+      </w:r>
+      <w:r>
+        <w:rPr>
+          <w:rStyle w:val="CODE"/>
+        </w:rPr>
+        <w:t xml:space="preserve">   </w:t>
+      </w:r>
+      <w:r>
+        <w:rPr>
+          <w:rStyle w:val="CODE"/>
+        </w:rPr>
+        <w:t xml:space="preserve">   = </w:t>
+      </w:r>
+      <w:r>
+        <w:rPr>
+          <w:rStyle w:val="CODE"/>
+        </w:rPr>
+        <w:t>"</w:t>
+      </w:r>
+      <w:r>
+        <w:rPr>
+          <w:rStyle w:val="CODE"/>
+        </w:rPr>
+        <w:t>Average time for best three algorithms</w:t>
+      </w:r>
+      <w:r>
+        <w:rPr>
+          <w:rStyle w:val="CODE"/>
+        </w:rPr>
+        <w:t>"</w:t>
+      </w:r>
+      <w:r>
+        <w:rPr>
+          <w:rStyle w:val="CODE"/>
+        </w:rPr>
+        <w:t>,</w:t>
+      </w:r>
+    </w:p>
+    <w:p>
+      <w:pPr>
+        <w:rPr>
+          <w:rStyle w:val="CODE"/>
+        </w:rPr>
+      </w:pPr>
+      <w:r>
+        <w:rPr>
+          <w:rStyle w:val="CODE"/>
+        </w:rPr>
+        <w:t xml:space="preserve">  "Xaxis</w:t>
+      </w:r>
+      <w:r>
+        <w:rPr>
+          <w:rStyle w:val="CODE"/>
+        </w:rPr>
+        <w:t xml:space="preserve">"  </w:t>
+      </w:r>
+      <w:r>
+        <w:rPr>
+          <w:rStyle w:val="CODE"/>
+        </w:rPr>
+        <w:t xml:space="preserve">     </w:t>
+      </w:r>
+      <w:r>
+        <w:rPr>
+          <w:rStyle w:val="CODE"/>
+        </w:rPr>
+        <w:t xml:space="preserve">  </w:t>
+      </w:r>
+      <w:r>
+        <w:rPr>
+          <w:rStyle w:val="CODE"/>
+        </w:rPr>
+        <w:t xml:space="preserve">   </w:t>
+      </w:r>
+      <w:r>
+        <w:rPr>
+          <w:rStyle w:val="CODE"/>
+        </w:rPr>
+        <w:t>= "</w:t>
+      </w:r>
+      <w:r>
+        <w:rPr>
+          <w:rStyle w:val="CODE"/>
+        </w:rPr>
+        <w:t>N</w:t>
+      </w:r>
+      <w:r>
+        <w:rPr>
+          <w:rStyle w:val="CODE"/>
+        </w:rPr>
+        <w:t>"</w:t>
+      </w:r>
+      <w:r>
+        <w:rPr>
+          <w:rStyle w:val="CODE"/>
+        </w:rPr>
+        <w:t>,</w:t>
+      </w:r>
+    </w:p>
+    <w:p>
+      <w:pPr>
+        <w:rPr>
+          <w:rStyle w:val="CODE"/>
+        </w:rPr>
+      </w:pPr>
+      <w:r>
+        <w:rPr>
+          <w:rStyle w:val="CODE"/>
+        </w:rPr>
+        <w:t xml:space="preserve">  "Yaxis</w:t>
+      </w:r>
+      <w:r>
+        <w:rPr>
+          <w:rStyle w:val="CODE"/>
+        </w:rPr>
+        <w:t xml:space="preserve">"  </w:t>
+      </w:r>
+      <w:r>
+        <w:rPr>
+          <w:rStyle w:val="CODE"/>
+        </w:rPr>
+        <w:t xml:space="preserve">   </w:t>
+      </w:r>
+      <w:r>
+        <w:rPr>
+          <w:rStyle w:val="CODE"/>
+        </w:rPr>
+        <w:t xml:space="preserve">   </w:t>
+      </w:r>
+      <w:r>
+        <w:rPr>
+          <w:rStyle w:val="CODE"/>
+        </w:rPr>
+        <w:t xml:space="preserve">   </w:t>
+      </w:r>
+      <w:r>
+        <w:rPr>
+          <w:rStyle w:val="CODE"/>
+        </w:rPr>
+        <w:t xml:space="preserve"> = </w:t>
+      </w:r>
+      <w:r>
+        <w:rPr>
+          <w:rStyle w:val="CODE"/>
+        </w:rPr>
+        <w:t>["Java7.Tavg", "Hoare.Tavg</w:t>
+      </w:r>
+      <w:r>
+        <w:rPr>
+          <w:rStyle w:val="CODE"/>
+        </w:rPr>
+        <w:t>"],</w:t>
+      </w:r>
+    </w:p>
+    <w:p>
+      <w:pPr>
+        <w:rPr>
+          <w:rStyle w:val="CODE"/>
+        </w:rPr>
+      </w:pPr>
+      <w:r>
+        <w:rPr>
+          <w:rStyle w:val="CODE"/>
+        </w:rPr>
+        <w:t xml:space="preserve">  "GraphTypes</w:t>
+      </w:r>
+      <w:r>
+        <w:rPr>
+          <w:rStyle w:val="CODE"/>
+        </w:rPr>
+        <w:t xml:space="preserve">" </w:t>
+      </w:r>
+      <w:r>
+        <w:rPr>
+          <w:rStyle w:val="CODE"/>
+        </w:rPr>
+        <w:t xml:space="preserve">     </w:t>
+      </w:r>
+      <w:r>
+        <w:rPr>
+          <w:rStyle w:val="CODE"/>
+        </w:rPr>
+        <w:t xml:space="preserve"> = ["</w:t>
+      </w:r>
+      <w:r>
+        <w:rPr>
+          <w:rStyle w:val="CODE"/>
+        </w:rPr>
+        <w:t>Line</w:t>
+      </w:r>
+      <w:r>
+        <w:rPr>
+          <w:rStyle w:val="CODE"/>
+        </w:rPr>
+        <w:t>", "</w:t>
+      </w:r>
+      <w:r>
+        <w:rPr>
+          <w:rStyle w:val="CODE"/>
+        </w:rPr>
+        <w:t>Stair</w:t>
+      </w:r>
+      <w:r>
+        <w:rPr>
+          <w:rStyle w:val="CODE"/>
+        </w:rPr>
+        <w:t>"],</w:t>
+      </w:r>
+    </w:p>
+    <w:p>
+      <w:pPr>
+        <w:rPr>
+          <w:rStyle w:val="CODE"/>
+        </w:rPr>
+      </w:pPr>
+      <w:r>
+        <w:rPr>
+          <w:rStyle w:val="CODE"/>
+        </w:rPr>
+        <w:t xml:space="preserve">  "XaxisLabel</w:t>
+      </w:r>
+      <w:r>
+        <w:rPr>
+          <w:rStyle w:val="CODE"/>
+        </w:rPr>
+        <w:t xml:space="preserve">" </w:t>
+      </w:r>
+      <w:r>
+        <w:rPr>
+          <w:rStyle w:val="CODE"/>
+        </w:rPr>
+        <w:t xml:space="preserve">      </w:t>
+      </w:r>
+      <w:r>
+        <w:rPr>
+          <w:rStyle w:val="CODE"/>
+        </w:rPr>
+        <w:t>= "</w:t>
+      </w:r>
+      <w:r>
+        <w:rPr>
+          <w:rStyle w:val="CODE"/>
+        </w:rPr>
+        <w:t>N",</w:t>
+      </w:r>
+    </w:p>
+    <w:p>
+      <w:pPr>
+        <w:rPr>
+          <w:rStyle w:val="CODE"/>
+        </w:rPr>
+      </w:pPr>
+      <w:r>
+        <w:rPr>
+          <w:rStyle w:val="CODE"/>
+        </w:rPr>
+        <w:t xml:space="preserve">  "YaxisLabel</w:t>
+      </w:r>
+      <w:r>
+        <w:rPr>
+          <w:rStyle w:val="CODE"/>
+        </w:rPr>
+        <w:t xml:space="preserve">" </w:t>
+      </w:r>
+      <w:r>
+        <w:rPr>
+          <w:rStyle w:val="CODE"/>
+        </w:rPr>
+        <w:t xml:space="preserve">      </w:t>
+      </w:r>
+      <w:r>
+        <w:rPr>
+          <w:rStyle w:val="CODE"/>
+        </w:rPr>
+        <w:t>= ["</w:t>
+      </w:r>
+      <w:r>
+        <w:rPr>
+          <w:rStyle w:val="CODE"/>
+        </w:rPr>
+        <w:t>Average time</w:t>
+      </w:r>
+      <w:r>
+        <w:rPr>
+          <w:rStyle w:val="CODE"/>
+        </w:rPr>
+        <w:t>"</w:t>
+      </w:r>
+      <w:r>
+        <w:rPr>
+          <w:rStyle w:val="CODE"/>
+        </w:rPr>
+        <w:t>]</w:t>
+      </w:r>
+    </w:p>
+    <w:p>
+      <w:pPr>
+        <w:rPr>
+          <w:rStyle w:val="CODE"/>
+        </w:rPr>
+      </w:pPr>
+      <w:r>
+        <w:rPr>
+          <w:rStyle w:val="CODE"/>
+        </w:rPr>
+        <w:t>}</w:t>
+      </w:r>
+    </w:p>
+    <w:p>
+      <w:pPr>
         <w:sectPr>
           <w:pgSz w:w="11900" w:h="16840"/>
           <w:pgMar w:top="1440" w:right="1800" w:bottom="1440" w:left="1800" w:header="708" w:footer="708" w:gutter="0"/>
@@ -17369,11 +18681,11 @@
       <w:pPr>
         <w:pStyle w:val="Heading1"/>
       </w:pPr>
-      <w:bookmarkStart w:id="33" w:name="_Toc258494196"/>
+      <w:bookmarkStart w:id="32" w:name="_Toc258494196"/>
       <w:r>
         <w:t>Izvajanje algoritmov</w:t>
       </w:r>
-      <w:bookmarkEnd w:id="33"/>
+      <w:bookmarkEnd w:id="32"/>
     </w:p>
     <w:p/>
     <w:p/>
@@ -17381,11 +18693,11 @@
       <w:pPr>
         <w:pStyle w:val="Heading2"/>
       </w:pPr>
-      <w:bookmarkStart w:id="34" w:name="_Toc258494197"/>
+      <w:bookmarkStart w:id="33" w:name="_Toc258494197"/>
       <w:r>
         <w:t>Osnovni pojmi</w:t>
       </w:r>
-      <w:bookmarkEnd w:id="34"/>
+      <w:bookmarkEnd w:id="33"/>
     </w:p>
     <w:p/>
     <w:p>
@@ -17846,11 +19158,11 @@
       <w:pPr>
         <w:pStyle w:val="Heading2"/>
       </w:pPr>
-      <w:bookmarkStart w:id="35" w:name="_Toc258494198"/>
+      <w:bookmarkStart w:id="34" w:name="_Toc258494198"/>
       <w:r>
         <w:t>Naloge (TestCases) in množice nalog (TestSets)</w:t>
       </w:r>
-      <w:bookmarkEnd w:id="35"/>
+      <w:bookmarkEnd w:id="34"/>
     </w:p>
     <w:p/>
     <w:p/>
@@ -18729,8 +20041,8 @@
         <w:pStyle w:val="Caption"/>
         <w:jc w:val="center"/>
       </w:pPr>
-      <w:bookmarkStart w:id="36" w:name="_Ref254858781"/>
-      <w:bookmarkStart w:id="37" w:name="_Ref254858770"/>
+      <w:bookmarkStart w:id="35" w:name="_Ref254858781"/>
+      <w:bookmarkStart w:id="36" w:name="_Ref254858770"/>
       <w:r>
         <w:t xml:space="preserve">Slika </w:t>
       </w:r>
@@ -18749,28 +20061,28 @@
       <w:r>
         <w:fldChar w:fldCharType="end"/>
       </w:r>
+      <w:bookmarkEnd w:id="35"/>
+      <w:r>
+        <w:t xml:space="preserve">: </w:t>
+      </w:r>
+      <w:bookmarkStart w:id="37" w:name="_Ref254868903"/>
+      <w:r>
+        <w:t xml:space="preserve">Primer zapisa nalog in implementacije </w:t>
+      </w:r>
+      <w:r>
+        <w:rPr>
+          <w:rStyle w:val="CODE"/>
+        </w:rPr>
+        <w:t>TestSetIterator</w:t>
+      </w:r>
+      <w:r>
+        <w:t>-ja</w:t>
+      </w:r>
       <w:bookmarkEnd w:id="36"/>
       <w:r>
-        <w:t xml:space="preserve">: </w:t>
-      </w:r>
-      <w:bookmarkStart w:id="38" w:name="_Ref254868903"/>
-      <w:r>
-        <w:t xml:space="preserve">Primer zapisa nalog in implementacije </w:t>
-      </w:r>
-      <w:r>
-        <w:rPr>
-          <w:rStyle w:val="CODE"/>
-        </w:rPr>
-        <w:t>TestSetIterator</w:t>
-      </w:r>
-      <w:r>
-        <w:t>-ja</w:t>
+        <w:t xml:space="preserve"> za problem Sort.</w:t>
       </w:r>
       <w:bookmarkEnd w:id="37"/>
-      <w:r>
-        <w:t xml:space="preserve"> za problem Sort.</w:t>
-      </w:r>
-      <w:bookmarkEnd w:id="38"/>
     </w:p>
     <w:p/>
     <w:p>
@@ -18786,11 +20098,11 @@
       <w:pPr>
         <w:pStyle w:val="Heading2"/>
       </w:pPr>
-      <w:bookmarkStart w:id="39" w:name="_Toc258494199"/>
+      <w:bookmarkStart w:id="38" w:name="_Toc258494199"/>
       <w:r>
         <w:t>Algoritmi</w:t>
       </w:r>
-      <w:bookmarkEnd w:id="39"/>
+      <w:bookmarkEnd w:id="38"/>
     </w:p>
     <w:p>
       <w:pPr>
@@ -19258,7 +20570,7 @@
         <w:pStyle w:val="Caption"/>
         <w:jc w:val="center"/>
       </w:pPr>
-      <w:bookmarkStart w:id="40" w:name="_Ref254868986"/>
+      <w:bookmarkStart w:id="39" w:name="_Ref254868986"/>
       <w:r>
         <w:t xml:space="preserve">Slika </w:t>
       </w:r>
@@ -19277,7 +20589,7 @@
       <w:r>
         <w:fldChar w:fldCharType="end"/>
       </w:r>
-      <w:bookmarkEnd w:id="40"/>
+      <w:bookmarkEnd w:id="39"/>
       <w:r>
         <w:t>. Razred AbsAlgorithm in njegovi nasledniki</w:t>
       </w:r>
@@ -19297,14 +20609,14 @@
       <w:pPr>
         <w:pStyle w:val="Heading2"/>
       </w:pPr>
-      <w:bookmarkStart w:id="41" w:name="_Toc258494200"/>
+      <w:bookmarkStart w:id="40" w:name="_Toc258494200"/>
       <w:r>
         <w:t xml:space="preserve">Rešitev naloge in </w:t>
       </w:r>
       <w:r>
         <w:t>zapis rezultatov</w:t>
       </w:r>
-      <w:bookmarkEnd w:id="41"/>
+      <w:bookmarkEnd w:id="40"/>
     </w:p>
     <w:p/>
     <w:p>
@@ -19503,6 +20815,12 @@
         <w:rPr>
           <w:rStyle w:val="CODE"/>
         </w:rPr>
+        <w:t>, 1</w:t>
+      </w:r>
+      <w:r>
+        <w:rPr>
+          <w:rStyle w:val="CODE"/>
+        </w:rPr>
         <w:t>}</w:t>
       </w:r>
       <w:r>
@@ -19519,6 +20837,12 @@
           <w:rStyle w:val="CODE"/>
         </w:rPr>
         <w:t>compare</w:t>
+      </w:r>
+      <w:r>
+        <w:rPr>
+          <w:rStyle w:val="CODE"/>
+        </w:rPr>
+        <w:t>, 1</w:t>
       </w:r>
       <w:r>
         <w:rPr>
@@ -19595,11 +20919,11 @@
       <w:pPr>
         <w:pStyle w:val="Heading3"/>
       </w:pPr>
-      <w:bookmarkStart w:id="42" w:name="_Toc258494201"/>
+      <w:bookmarkStart w:id="41" w:name="_Toc258494201"/>
       <w:r>
         <w:t>Privzeti izhodni parametri</w:t>
       </w:r>
-      <w:bookmarkEnd w:id="42"/>
+      <w:bookmarkEnd w:id="41"/>
     </w:p>
     <w:p>
       <w:r>
@@ -19699,13 +21023,13 @@
       <w:pPr>
         <w:pStyle w:val="Heading2"/>
       </w:pPr>
-      <w:bookmarkStart w:id="43" w:name="_Ref257881402"/>
-      <w:bookmarkStart w:id="44" w:name="_Toc258494202"/>
+      <w:bookmarkStart w:id="42" w:name="_Ref257881402"/>
+      <w:bookmarkStart w:id="43" w:name="_Toc258494202"/>
       <w:r>
         <w:t>Meritve</w:t>
       </w:r>
+      <w:bookmarkEnd w:id="42"/>
       <w:bookmarkEnd w:id="43"/>
-      <w:bookmarkEnd w:id="44"/>
     </w:p>
     <w:p/>
     <w:p>
@@ -19866,11 +21190,11 @@
       <w:pPr>
         <w:pStyle w:val="Heading3"/>
       </w:pPr>
-      <w:bookmarkStart w:id="45" w:name="_Toc258494203"/>
+      <w:bookmarkStart w:id="44" w:name="_Toc258494203"/>
       <w:r>
         <w:t>Meritve parametrov izvajanja</w:t>
       </w:r>
-      <w:bookmarkEnd w:id="45"/>
+      <w:bookmarkEnd w:id="44"/>
       <w:r>
         <w:t xml:space="preserve"> </w:t>
       </w:r>
@@ -20213,11 +21537,11 @@
       <w:pPr>
         <w:pStyle w:val="Heading3"/>
       </w:pPr>
-      <w:bookmarkStart w:id="46" w:name="_Toc258494204"/>
+      <w:bookmarkStart w:id="45" w:name="_Toc258494204"/>
       <w:r>
         <w:t>Meritve s števci</w:t>
       </w:r>
-      <w:bookmarkEnd w:id="46"/>
+      <w:bookmarkEnd w:id="45"/>
       <w:r>
         <w:t xml:space="preserve">  </w:t>
       </w:r>
@@ -20380,7 +21704,13 @@
         <w:t xml:space="preserve"> </w:t>
       </w:r>
       <w:r>
-        <w:t xml:space="preserve"> datoteki  </w:t>
+        <w:t xml:space="preserve"> </w:t>
+      </w:r>
+      <w:r>
+        <w:t xml:space="preserve">v </w:t>
+      </w:r>
+      <w:r>
+        <w:t xml:space="preserve">datoteki  </w:t>
       </w:r>
       <w:r>
         <w:rPr>
@@ -20447,6 +21777,129 @@
       </w:r>
     </w:p>
     <w:p/>
+    <w:p>
+      <w:r>
+        <w:t xml:space="preserve">Meritev s števci vsak algoritem nad posameznim testom požene samo enkrat. </w:t>
+      </w:r>
+      <w:r>
+        <w:t xml:space="preserve">Parameter  </w:t>
+      </w:r>
+      <w:r>
+        <w:rPr>
+          <w:rStyle w:val="CODE"/>
+        </w:rPr>
+        <w:t>TestRepeat</w:t>
+      </w:r>
+      <w:r>
+        <w:t xml:space="preserve">  v tej datoteki se ignorira.</w:t>
+      </w:r>
+    </w:p>
+    <w:p/>
+    <w:p>
+      <w:r>
+        <w:t xml:space="preserve">Pred izvajanjem meritve s števci se izvorna koda </w:t>
+      </w:r>
+      <w:r>
+        <w:rPr>
+          <w:rStyle w:val="CODE"/>
+        </w:rPr>
+        <w:t>XXXAlgorithm.java</w:t>
+      </w:r>
+      <w:r>
+        <w:t xml:space="preserve"> prepiše v </w:t>
+      </w:r>
+      <w:r>
+        <w:rPr>
+          <w:rStyle w:val="CODE"/>
+        </w:rPr>
+        <w:t>XXXALgorithm_COUNT.java</w:t>
+      </w:r>
+      <w:r>
+        <w:t xml:space="preserve">.  Potem se prevede in izvede </w:t>
+      </w:r>
+      <w:r>
+        <w:rPr>
+          <w:rStyle w:val="CODE"/>
+        </w:rPr>
+        <w:t>XXXALgorithm_COUNT.class.</w:t>
+      </w:r>
+      <w:r>
+        <w:t xml:space="preserve"> </w:t>
+      </w:r>
+    </w:p>
+    <w:p/>
+    <w:p>
+      <w:r>
+        <w:t>Pri prepisu datoteke se</w:t>
+      </w:r>
+    </w:p>
+    <w:p>
+      <w:r>
+        <w:t xml:space="preserve"> </w:t>
+      </w:r>
+    </w:p>
+    <w:p>
+      <w:r>
+        <w:t xml:space="preserve">1) vse pojavitve </w:t>
+      </w:r>
+    </w:p>
+    <w:p/>
+    <w:p>
+      <w:pPr>
+        <w:ind w:firstLine="720"/>
+        <w:rPr>
+          <w:rStyle w:val="CODE"/>
+        </w:rPr>
+      </w:pPr>
+      <w:r>
+        <w:rPr>
+          <w:rStyle w:val="CODE"/>
+        </w:rPr>
+        <w:t>//@COUNT{cnt_name, value}</w:t>
+      </w:r>
+      <w:bookmarkStart w:id="46" w:name="_GoBack"/>
+      <w:bookmarkEnd w:id="46"/>
+      <w:r>
+        <w:rPr>
+          <w:rStyle w:val="CODE"/>
+        </w:rPr>
+        <w:t xml:space="preserve"> </w:t>
+      </w:r>
+    </w:p>
+    <w:p>
+      <w:pPr>
+        <w:ind w:firstLine="720"/>
+        <w:rPr>
+          <w:rStyle w:val="CODE"/>
+        </w:rPr>
+      </w:pPr>
+    </w:p>
+    <w:p>
+      <w:r>
+        <w:t xml:space="preserve">nadomestijo z </w:t>
+      </w:r>
+      <w:r>
+        <w:t xml:space="preserve">   </w:t>
+      </w:r>
+      <w:r>
+        <w:t xml:space="preserve">     </w:t>
+      </w:r>
+    </w:p>
+    <w:p/>
+    <w:p>
+      <w:pPr>
+        <w:ind w:firstLine="720"/>
+        <w:rPr>
+          <w:rStyle w:val="CODE"/>
+        </w:rPr>
+      </w:pPr>
+      <w:r>
+        <w:rPr>
+          <w:rStyle w:val="CODE"/>
+        </w:rPr>
+        <w:t>Counters.addToCounter("cnt_name",  value);</w:t>
+      </w:r>
+    </w:p>
     <w:p>
       <w:pPr>
         <w:rPr>
@@ -20454,22 +21907,508 @@
           <w:sz w:val="20"/>
         </w:rPr>
       </w:pPr>
-      <w:r>
-        <w:t xml:space="preserve">Meritev s števci vsak algoritem nad posameznim testom požene samo enkrat. </w:t>
-      </w:r>
-      <w:r>
-        <w:t xml:space="preserve">Parameter  </w:t>
-      </w:r>
-      <w:r>
-        <w:rPr>
-          <w:rStyle w:val="CODE"/>
-        </w:rPr>
-        <w:t>TestRepeat</w:t>
-      </w:r>
-      <w:r>
-        <w:t xml:space="preserve">  v tej datoteki se ignorira.</w:t>
-      </w:r>
-    </w:p>
+    </w:p>
+    <w:p>
+      <w:r>
+        <w:t xml:space="preserve">2) vse vrstice, ki vsebujejo </w:t>
+      </w:r>
+      <w:r>
+        <w:rPr>
+          <w:rStyle w:val="CODE"/>
+        </w:rPr>
+        <w:t>//@REMOVE_LINE</w:t>
+      </w:r>
+      <w:r>
+        <w:t xml:space="preserve">, odstranijo. </w:t>
+      </w:r>
+    </w:p>
+    <w:p/>
+    <w:p>
+      <w:r>
+        <w:t>Primer: Izvorna koda</w:t>
+      </w:r>
+      <w:r>
+        <w:tab/>
+      </w:r>
+      <w:r>
+        <w:tab/>
+        <w:t xml:space="preserve"> </w:t>
+      </w:r>
+      <w:r>
+        <w:tab/>
+        <w:t xml:space="preserve">Koda v </w:t>
+      </w:r>
+      <w:r>
+        <w:rPr>
+          <w:rStyle w:val="CODE"/>
+        </w:rPr>
+        <w:t>_COUNT</w:t>
+      </w:r>
+      <w:r>
+        <w:t xml:space="preserve"> datoteki</w:t>
+      </w:r>
+    </w:p>
+    <w:tbl>
+      <w:tblPr>
+        <w:tblStyle w:val="TableGrid"/>
+        <w:tblW w:w="8516" w:type="dxa"/>
+        <w:tblBorders>
+          <w:top w:val="none" w:sz="0" w:space="0" w:color="auto"/>
+          <w:left w:val="none" w:sz="0" w:space="0" w:color="auto"/>
+          <w:bottom w:val="none" w:sz="0" w:space="0" w:color="auto"/>
+          <w:right w:val="none" w:sz="0" w:space="0" w:color="auto"/>
+          <w:insideH w:val="none" w:sz="0" w:space="0" w:color="auto"/>
+        </w:tblBorders>
+        <w:tblLook w:val="04A0" w:firstRow="1" w:lastRow="0" w:firstColumn="1" w:lastColumn="0" w:noHBand="0" w:noVBand="1"/>
+      </w:tblPr>
+      <w:tblGrid>
+        <w:gridCol w:w="4258"/>
+        <w:gridCol w:w="4258"/>
+      </w:tblGrid>
+      <w:tr>
+        <w:tc>
+          <w:tcPr>
+            <w:tcW w:w="4258" w:type="dxa"/>
+          </w:tcPr>
+          <w:p>
+            <w:pPr>
+              <w:rPr>
+                <w:rStyle w:val="CODE"/>
+                <w:color w:val="9BBB59" w:themeColor="accent3"/>
+              </w:rPr>
+            </w:pPr>
+            <w:r>
+              <w:rPr>
+                <w:rStyle w:val="CODE"/>
+                <w:color w:val="9BBB59" w:themeColor="accent3"/>
+              </w:rPr>
+              <w:t>/*//@REMOVE_LINE</w:t>
+            </w:r>
+          </w:p>
+          <w:p>
+            <w:pPr>
+              <w:rPr>
+                <w:rStyle w:val="CODE"/>
+                <w:color w:val="9BBB59" w:themeColor="accent3"/>
+              </w:rPr>
+            </w:pPr>
+            <w:r>
+              <w:rPr>
+                <w:rStyle w:val="CODE"/>
+                <w:color w:val="9BBB59" w:themeColor="accent3"/>
+              </w:rPr>
+              <w:t>//@COUNT{CMP, 1}</w:t>
+            </w:r>
+          </w:p>
+          <w:p>
+            <w:pPr>
+              <w:rPr>
+                <w:rStyle w:val="CODE"/>
+                <w:color w:val="9BBB59" w:themeColor="accent3"/>
+              </w:rPr>
+            </w:pPr>
+            <w:r>
+              <w:rPr>
+                <w:rStyle w:val="CODE"/>
+                <w:color w:val="9BBB59" w:themeColor="accent3"/>
+              </w:rPr>
+              <w:t>if (a[e1] != a[e2]) {</w:t>
+            </w:r>
+          </w:p>
+          <w:p>
+            <w:pPr>
+              <w:rPr>
+                <w:rStyle w:val="CODE"/>
+                <w:color w:val="9BBB59" w:themeColor="accent3"/>
+              </w:rPr>
+            </w:pPr>
+            <w:r>
+              <w:rPr>
+                <w:rStyle w:val="CODE"/>
+                <w:color w:val="9BBB59" w:themeColor="accent3"/>
+              </w:rPr>
+              <w:t xml:space="preserve">  //@COUNT{CMP, 1}</w:t>
+            </w:r>
+          </w:p>
+          <w:p>
+            <w:pPr>
+              <w:rPr>
+                <w:rStyle w:val="CODE"/>
+                <w:color w:val="9BBB59" w:themeColor="accent3"/>
+              </w:rPr>
+            </w:pPr>
+            <w:r>
+              <w:rPr>
+                <w:rStyle w:val="CODE"/>
+                <w:color w:val="9BBB59" w:themeColor="accent3"/>
+              </w:rPr>
+              <w:t>}</w:t>
+            </w:r>
+          </w:p>
+          <w:p>
+            <w:pPr>
+              <w:rPr>
+                <w:rStyle w:val="CODE"/>
+                <w:color w:val="9BBB59" w:themeColor="accent3"/>
+              </w:rPr>
+            </w:pPr>
+            <w:r>
+              <w:rPr>
+                <w:rStyle w:val="CODE"/>
+                <w:color w:val="9BBB59" w:themeColor="accent3"/>
+              </w:rPr>
+              <w:t>*///@REMOVE_LINE</w:t>
+            </w:r>
+          </w:p>
+          <w:p>
+            <w:pPr>
+              <w:rPr>
+                <w:rStyle w:val="CODE"/>
+              </w:rPr>
+            </w:pPr>
+            <w:r>
+              <w:rPr>
+                <w:rStyle w:val="CODE"/>
+              </w:rPr>
+              <w:t xml:space="preserve">        </w:t>
+            </w:r>
+          </w:p>
+          <w:p>
+            <w:pPr>
+              <w:rPr>
+                <w:rStyle w:val="CODE"/>
+              </w:rPr>
+            </w:pPr>
+            <w:r>
+              <w:rPr>
+                <w:rStyle w:val="CODE"/>
+                <w:b/>
+              </w:rPr>
+              <w:t>if</w:t>
+            </w:r>
+            <w:r>
+              <w:rPr>
+                <w:rStyle w:val="CODE"/>
+              </w:rPr>
+              <w:t xml:space="preserve"> (a[e1] != a[e2] &amp;&amp; a[e2] != a[e3]) {</w:t>
+            </w:r>
+          </w:p>
+          <w:p>
+            <w:pPr>
+              <w:rPr>
+                <w:rStyle w:val="CODE"/>
+                <w:color w:val="9BBB59" w:themeColor="accent3"/>
+              </w:rPr>
+            </w:pPr>
+            <w:r>
+              <w:rPr>
+                <w:rStyle w:val="CODE"/>
+              </w:rPr>
+              <w:t xml:space="preserve">  </w:t>
+            </w:r>
+            <w:r>
+              <w:rPr>
+                <w:rStyle w:val="CODE"/>
+                <w:color w:val="9BBB59" w:themeColor="accent3"/>
+              </w:rPr>
+              <w:t xml:space="preserve">//@COUNT{CMP, 1} </w:t>
+            </w:r>
+          </w:p>
+          <w:p>
+            <w:pPr>
+              <w:rPr>
+                <w:rStyle w:val="CODE"/>
+              </w:rPr>
+            </w:pPr>
+            <w:r>
+              <w:rPr>
+                <w:rStyle w:val="CODE"/>
+              </w:rPr>
+              <w:t xml:space="preserve">  </w:t>
+            </w:r>
+            <w:r>
+              <w:rPr>
+                <w:rStyle w:val="CODE"/>
+                <w:b/>
+              </w:rPr>
+              <w:t>while</w:t>
+            </w:r>
+            <w:r>
+              <w:rPr>
+                <w:rStyle w:val="CODE"/>
+              </w:rPr>
+              <w:t xml:space="preserve"> (a[++less] &lt; pivot1) {</w:t>
+            </w:r>
+          </w:p>
+          <w:p>
+            <w:pPr>
+              <w:rPr>
+                <w:rStyle w:val="CODE"/>
+                <w:color w:val="9BBB59" w:themeColor="accent3"/>
+              </w:rPr>
+            </w:pPr>
+            <w:r>
+              <w:rPr>
+                <w:rStyle w:val="CODE"/>
+              </w:rPr>
+              <w:t xml:space="preserve">    </w:t>
+            </w:r>
+            <w:r>
+              <w:rPr>
+                <w:rStyle w:val="CODE"/>
+                <w:color w:val="9BBB59" w:themeColor="accent3"/>
+              </w:rPr>
+              <w:t xml:space="preserve">//@COUNT{CMP, 1} </w:t>
+            </w:r>
+          </w:p>
+          <w:p>
+            <w:pPr>
+              <w:rPr>
+                <w:rStyle w:val="CODE"/>
+              </w:rPr>
+            </w:pPr>
+            <w:r>
+              <w:rPr>
+                <w:rStyle w:val="CODE"/>
+              </w:rPr>
+              <w:t xml:space="preserve">  </w:t>
+            </w:r>
+            <w:r>
+              <w:rPr>
+                <w:rStyle w:val="CODE"/>
+              </w:rPr>
+              <w:t>}</w:t>
+            </w:r>
+          </w:p>
+          <w:p>
+            <w:pPr>
+              <w:rPr>
+                <w:rFonts w:ascii="Courier New" w:hAnsi="Courier New"/>
+                <w:bCs/>
+                <w:sz w:val="18"/>
+                <w:szCs w:val="18"/>
+              </w:rPr>
+            </w:pPr>
+            <w:r>
+              <w:rPr>
+                <w:rStyle w:val="CODE"/>
+              </w:rPr>
+              <w:t>}</w:t>
+            </w:r>
+          </w:p>
+        </w:tc>
+        <w:tc>
+          <w:tcPr>
+            <w:tcW w:w="4258" w:type="dxa"/>
+          </w:tcPr>
+          <w:p>
+            <w:pPr>
+              <w:rPr>
+                <w:rStyle w:val="CODE"/>
+              </w:rPr>
+            </w:pPr>
+            <w:r>
+              <w:rPr>
+                <w:rStyle w:val="CODE"/>
+              </w:rPr>
+              <w:t xml:space="preserve"> </w:t>
+            </w:r>
+          </w:p>
+          <w:p>
+            <w:pPr>
+              <w:rPr>
+                <w:rStyle w:val="CODE"/>
+              </w:rPr>
+            </w:pPr>
+            <w:r>
+              <w:rPr>
+                <w:rStyle w:val="CODE"/>
+              </w:rPr>
+              <w:t>Counters.addToCounter("CMP",  1);</w:t>
+            </w:r>
+          </w:p>
+          <w:p>
+            <w:pPr>
+              <w:rPr>
+                <w:rStyle w:val="CODE"/>
+              </w:rPr>
+            </w:pPr>
+            <w:r>
+              <w:rPr>
+                <w:rStyle w:val="CODE"/>
+                <w:b/>
+              </w:rPr>
+              <w:t>if</w:t>
+            </w:r>
+            <w:r>
+              <w:rPr>
+                <w:rStyle w:val="CODE"/>
+              </w:rPr>
+              <w:t xml:space="preserve"> (a[e1] != a[e2]) {</w:t>
+            </w:r>
+          </w:p>
+          <w:p>
+            <w:pPr>
+              <w:rPr>
+                <w:rStyle w:val="CODE"/>
+              </w:rPr>
+            </w:pPr>
+            <w:r>
+              <w:rPr>
+                <w:rStyle w:val="CODE"/>
+              </w:rPr>
+              <w:t xml:space="preserve">  </w:t>
+            </w:r>
+            <w:r>
+              <w:rPr>
+                <w:rStyle w:val="CODE"/>
+              </w:rPr>
+              <w:t>Counters.addToCounter("CMP",  1);</w:t>
+            </w:r>
+          </w:p>
+          <w:p>
+            <w:pPr>
+              <w:rPr>
+                <w:rStyle w:val="CODE"/>
+              </w:rPr>
+            </w:pPr>
+            <w:r>
+              <w:rPr>
+                <w:rStyle w:val="CODE"/>
+              </w:rPr>
+              <w:t>}</w:t>
+            </w:r>
+          </w:p>
+          <w:p>
+            <w:pPr>
+              <w:rPr>
+                <w:rStyle w:val="CODE"/>
+              </w:rPr>
+            </w:pPr>
+          </w:p>
+          <w:p>
+            <w:pPr>
+              <w:rPr>
+                <w:rStyle w:val="CODE"/>
+              </w:rPr>
+            </w:pPr>
+          </w:p>
+          <w:p>
+            <w:pPr>
+              <w:rPr>
+                <w:rStyle w:val="CODE"/>
+              </w:rPr>
+            </w:pPr>
+            <w:r>
+              <w:rPr>
+                <w:rStyle w:val="CODE"/>
+                <w:b/>
+              </w:rPr>
+              <w:t>if</w:t>
+            </w:r>
+            <w:r>
+              <w:rPr>
+                <w:rStyle w:val="CODE"/>
+              </w:rPr>
+              <w:t xml:space="preserve"> (a[e1] != a[e2] &amp;&amp; a[e2] != a[e3]) {</w:t>
+            </w:r>
+          </w:p>
+          <w:p>
+            <w:pPr>
+              <w:rPr>
+                <w:rStyle w:val="CODE"/>
+              </w:rPr>
+            </w:pPr>
+            <w:r>
+              <w:rPr>
+                <w:rStyle w:val="CODE"/>
+              </w:rPr>
+              <w:t xml:space="preserve">  </w:t>
+            </w:r>
+            <w:r>
+              <w:rPr>
+                <w:rStyle w:val="CODE"/>
+              </w:rPr>
+              <w:t>Counters.addToCounter("CMP",  1);</w:t>
+            </w:r>
+          </w:p>
+          <w:p>
+            <w:pPr>
+              <w:rPr>
+                <w:rStyle w:val="CODE"/>
+              </w:rPr>
+            </w:pPr>
+            <w:r>
+              <w:rPr>
+                <w:rStyle w:val="CODE"/>
+              </w:rPr>
+              <w:t xml:space="preserve">  </w:t>
+            </w:r>
+            <w:r>
+              <w:rPr>
+                <w:rStyle w:val="CODE"/>
+                <w:b/>
+              </w:rPr>
+              <w:t>while</w:t>
+            </w:r>
+            <w:r>
+              <w:rPr>
+                <w:rStyle w:val="CODE"/>
+              </w:rPr>
+              <w:t xml:space="preserve"> (a[++less] &lt; pivot1) {</w:t>
+            </w:r>
+          </w:p>
+          <w:p>
+            <w:pPr>
+              <w:rPr>
+                <w:rStyle w:val="CODE"/>
+              </w:rPr>
+            </w:pPr>
+            <w:r>
+              <w:rPr>
+                <w:rStyle w:val="CODE"/>
+              </w:rPr>
+              <w:t xml:space="preserve">    </w:t>
+            </w:r>
+            <w:r>
+              <w:rPr>
+                <w:rStyle w:val="CODE"/>
+              </w:rPr>
+              <w:t>Counters.addToCounter("CMP",  1);</w:t>
+            </w:r>
+          </w:p>
+          <w:p>
+            <w:pPr>
+              <w:rPr>
+                <w:rStyle w:val="CODE"/>
+              </w:rPr>
+            </w:pPr>
+            <w:r>
+              <w:rPr>
+                <w:rStyle w:val="CODE"/>
+              </w:rPr>
+              <w:t xml:space="preserve">  </w:t>
+            </w:r>
+            <w:r>
+              <w:rPr>
+                <w:rStyle w:val="CODE"/>
+              </w:rPr>
+              <w:t>}</w:t>
+            </w:r>
+          </w:p>
+          <w:p>
+            <w:r>
+              <w:rPr>
+                <w:rStyle w:val="CODE"/>
+              </w:rPr>
+              <w:t>}</w:t>
+            </w:r>
+          </w:p>
+        </w:tc>
+      </w:tr>
+    </w:tbl>
+    <w:p/>
+    <w:p/>
     <w:p/>
     <w:p>
       <w:pPr>

</xml_diff>